<commit_message>
Job info added to template
</commit_message>
<xml_diff>
--- a/docassemble/ReasonableAccommodationLetter/data/templates/reasonable_accommodation_letter.docx
+++ b/docassemble/ReasonableAccommodationLetter/data/templates/reasonable_accommodation_letter.docx
@@ -6,8 +6,13 @@
       <w:pPr>
         <w:jc w:val="both"/>
       </w:pPr>
-      <w:r>
-        <w:t>{{ today() }}</w:t>
+      <w:proofErr w:type="gramStart"/>
+      <w:r>
+        <w:t>{{ today</w:t>
+      </w:r>
+      <w:proofErr w:type="gramEnd"/>
+      <w:r>
+        <w:t>() }}</w:t>
       </w:r>
     </w:p>
     <w:p/>
@@ -17,6 +22,9 @@
       </w:r>
       <w:r>
         <w:tab/>
+      </w:r>
+      <w:proofErr w:type="gramStart"/>
+      <w:r>
         <w:t>{</w:t>
       </w:r>
       <w:r>
@@ -26,11 +34,17 @@
         <w:t xml:space="preserve"> </w:t>
       </w:r>
       <w:r>
-        <w:t>users[0].</w:t>
-      </w:r>
+        <w:t>users</w:t>
+      </w:r>
+      <w:proofErr w:type="gramEnd"/>
+      <w:r>
+        <w:t>[0].</w:t>
+      </w:r>
+      <w:proofErr w:type="spellStart"/>
       <w:r>
         <w:t>other_parties</w:t>
       </w:r>
+      <w:proofErr w:type="spellEnd"/>
       <w:r>
         <w:t xml:space="preserve"> </w:t>
       </w:r>
@@ -48,6 +62,7 @@
       <w:r>
         <w:t xml:space="preserve">Attn: </w:t>
       </w:r>
+      <w:proofErr w:type="gramStart"/>
       <w:r>
         <w:t>{</w:t>
       </w:r>
@@ -55,11 +70,17 @@
         <w:t xml:space="preserve">{ </w:t>
       </w:r>
       <w:r>
-        <w:t>users[0].</w:t>
-      </w:r>
+        <w:t>users</w:t>
+      </w:r>
+      <w:proofErr w:type="gramEnd"/>
+      <w:r>
+        <w:t>[0].</w:t>
+      </w:r>
+      <w:proofErr w:type="spellStart"/>
       <w:r>
         <w:t>other_parties_contact</w:t>
       </w:r>
+      <w:proofErr w:type="spellEnd"/>
       <w:r>
         <w:t xml:space="preserve"> }</w:t>
       </w:r>
@@ -71,6 +92,7 @@
       <w:r>
         <w:tab/>
       </w:r>
+      <w:proofErr w:type="gramStart"/>
       <w:r>
         <w:t>{</w:t>
       </w:r>
@@ -81,8 +103,13 @@
         <w:t xml:space="preserve"> </w:t>
       </w:r>
       <w:r>
-        <w:t>users[0].</w:t>
-      </w:r>
+        <w:t>users</w:t>
+      </w:r>
+      <w:proofErr w:type="gramEnd"/>
+      <w:r>
+        <w:t>[0].</w:t>
+      </w:r>
+      <w:proofErr w:type="spellStart"/>
       <w:r>
         <w:t>other_parties</w:t>
       </w:r>
@@ -95,6 +122,7 @@
       <w:r>
         <w:t>line_one</w:t>
       </w:r>
+      <w:proofErr w:type="spellEnd"/>
       <w:r>
         <w:t xml:space="preserve"> </w:t>
       </w:r>
@@ -109,6 +137,7 @@
       <w:r>
         <w:tab/>
       </w:r>
+      <w:proofErr w:type="gramStart"/>
       <w:r>
         <w:t>{</w:t>
       </w:r>
@@ -116,8 +145,13 @@
         <w:t xml:space="preserve">{ </w:t>
       </w:r>
       <w:r>
-        <w:t>users[0].</w:t>
-      </w:r>
+        <w:t>users</w:t>
+      </w:r>
+      <w:proofErr w:type="gramEnd"/>
+      <w:r>
+        <w:t>[0].</w:t>
+      </w:r>
+      <w:proofErr w:type="spellStart"/>
       <w:r>
         <w:t>other_parties</w:t>
       </w:r>
@@ -130,6 +164,7 @@
       <w:r>
         <w:t>line_two</w:t>
       </w:r>
+      <w:proofErr w:type="spellEnd"/>
       <w:r>
         <w:t xml:space="preserve"> }</w:t>
       </w:r>
@@ -145,6 +180,7 @@
       <w:r>
         <w:tab/>
       </w:r>
+      <w:proofErr w:type="gramStart"/>
       <w:r>
         <w:t>{</w:t>
       </w:r>
@@ -155,8 +191,13 @@
         <w:t xml:space="preserve"> </w:t>
       </w:r>
       <w:r>
-        <w:t>users[0].</w:t>
-      </w:r>
+        <w:t>users</w:t>
+      </w:r>
+      <w:proofErr w:type="gramEnd"/>
+      <w:r>
+        <w:t>[0].</w:t>
+      </w:r>
+      <w:proofErr w:type="spellStart"/>
       <w:r>
         <w:t>name</w:t>
       </w:r>
@@ -164,7 +205,11 @@
         <w:t>_</w:t>
       </w:r>
       <w:r>
-        <w:t>full()</w:t>
+        <w:t>full</w:t>
+      </w:r>
+      <w:proofErr w:type="spellEnd"/>
+      <w:r>
+        <w:t>()</w:t>
       </w:r>
       <w:r>
         <w:t xml:space="preserve"> </w:t>
@@ -180,6 +225,7 @@
       <w:r>
         <w:tab/>
       </w:r>
+      <w:proofErr w:type="gramStart"/>
       <w:r>
         <w:t>{</w:t>
       </w:r>
@@ -190,8 +236,13 @@
         <w:t xml:space="preserve"> </w:t>
       </w:r>
       <w:r>
-        <w:t>users[0].</w:t>
-      </w:r>
+        <w:t>users</w:t>
+      </w:r>
+      <w:proofErr w:type="gramEnd"/>
+      <w:r>
+        <w:t>[0].</w:t>
+      </w:r>
+      <w:proofErr w:type="spellStart"/>
       <w:r>
         <w:t>address</w:t>
       </w:r>
@@ -201,6 +252,7 @@
       <w:r>
         <w:t>line_one</w:t>
       </w:r>
+      <w:proofErr w:type="spellEnd"/>
       <w:r>
         <w:t>()</w:t>
       </w:r>
@@ -218,6 +270,7 @@
       <w:r>
         <w:tab/>
       </w:r>
+      <w:proofErr w:type="gramStart"/>
       <w:r>
         <w:t>{</w:t>
       </w:r>
@@ -228,8 +281,13 @@
         <w:t xml:space="preserve"> </w:t>
       </w:r>
       <w:r>
-        <w:t>users[0].</w:t>
-      </w:r>
+        <w:t>users</w:t>
+      </w:r>
+      <w:proofErr w:type="gramEnd"/>
+      <w:r>
+        <w:t>[0].</w:t>
+      </w:r>
+      <w:proofErr w:type="spellStart"/>
       <w:r>
         <w:t>address</w:t>
       </w:r>
@@ -239,6 +297,7 @@
       <w:r>
         <w:t>line_two</w:t>
       </w:r>
+      <w:proofErr w:type="spellEnd"/>
       <w:r>
         <w:t>()</w:t>
       </w:r>
@@ -260,12 +319,18 @@
       <w:r>
         <w:t xml:space="preserve">for </w:t>
       </w:r>
+      <w:proofErr w:type="gramStart"/>
       <w:r>
         <w:t xml:space="preserve">{{ </w:t>
       </w:r>
       <w:r>
-        <w:t>users[0].</w:t>
-      </w:r>
+        <w:t>users</w:t>
+      </w:r>
+      <w:proofErr w:type="gramEnd"/>
+      <w:r>
+        <w:t>[0].</w:t>
+      </w:r>
+      <w:proofErr w:type="spellStart"/>
       <w:r>
         <w:t>name</w:t>
       </w:r>
@@ -273,7 +338,11 @@
         <w:t>_</w:t>
       </w:r>
       <w:r>
-        <w:t>full()</w:t>
+        <w:t>full</w:t>
+      </w:r>
+      <w:proofErr w:type="spellEnd"/>
+      <w:r>
+        <w:t>()</w:t>
       </w:r>
       <w:r>
         <w:t xml:space="preserve"> }}</w:t>
@@ -285,22 +354,122 @@
       <w:r>
         <w:t xml:space="preserve">Dear </w:t>
       </w:r>
+      <w:proofErr w:type="gramStart"/>
       <w:r>
         <w:t xml:space="preserve">{{ </w:t>
       </w:r>
       <w:r>
+        <w:t>users</w:t>
+      </w:r>
+      <w:proofErr w:type="gramEnd"/>
+      <w:r>
+        <w:t>[0].</w:t>
+      </w:r>
+      <w:r>
+        <w:t xml:space="preserve"> </w:t>
+      </w:r>
+      <w:proofErr w:type="spellStart"/>
+      <w:r>
+        <w:t>other_parties_</w:t>
+      </w:r>
+      <w:proofErr w:type="gramStart"/>
+      <w:r>
+        <w:t>contact</w:t>
+      </w:r>
+      <w:proofErr w:type="spellEnd"/>
+      <w:r>
+        <w:t xml:space="preserve"> }</w:t>
+      </w:r>
+      <w:proofErr w:type="gramEnd"/>
+      <w:r>
+        <w:t>}</w:t>
+      </w:r>
+      <w:r>
+        <w:t>,</w:t>
+      </w:r>
+    </w:p>
+    <w:p/>
+    <w:p>
+      <w:r>
+        <w:t xml:space="preserve">I </w:t>
+      </w:r>
+      <w:r>
+        <w:t xml:space="preserve">am a </w:t>
+      </w:r>
+      <w:proofErr w:type="gramStart"/>
+      <w:r>
+        <w:t xml:space="preserve">{{ </w:t>
+      </w:r>
+      <w:r>
+        <w:t>users</w:t>
+      </w:r>
+      <w:proofErr w:type="gramEnd"/>
+      <w:r>
+        <w:t>[0].</w:t>
+      </w:r>
+      <w:proofErr w:type="spellStart"/>
+      <w:r>
+        <w:t>job_title</w:t>
+      </w:r>
+      <w:proofErr w:type="spellEnd"/>
+      <w:r>
+        <w:t xml:space="preserve"> }}with {{ </w:t>
+      </w:r>
+      <w:r>
         <w:t>users[0].</w:t>
       </w:r>
+      <w:proofErr w:type="spellStart"/>
+      <w:r>
+        <w:t>other_parties</w:t>
+      </w:r>
+      <w:proofErr w:type="spellEnd"/>
       <w:r>
         <w:t xml:space="preserve"> </w:t>
       </w:r>
       <w:r>
-        <w:t>other_parties_contact</w:t>
-      </w:r>
-      <w:r>
-        <w:t xml:space="preserve"> }}</w:t>
+        <w:t>}}. I</w:t>
+      </w:r>
+      <w:r>
+        <w:t xml:space="preserve"> have been in this position since</w:t>
+      </w:r>
+      <w:r>
+        <w:t xml:space="preserve"> </w:t>
+      </w:r>
+      <w:proofErr w:type="gramStart"/>
+      <w:r>
+        <w:t xml:space="preserve">{{ </w:t>
+      </w:r>
+      <w:r>
+        <w:t>users</w:t>
+      </w:r>
+      <w:proofErr w:type="gramEnd"/>
+      <w:r>
+        <w:t>[0].</w:t>
+      </w:r>
+      <w:proofErr w:type="spellStart"/>
+      <w:r>
+        <w:t>employ</w:t>
+      </w:r>
+      <w:r>
+        <w:t>ment_</w:t>
+      </w:r>
+      <w:r>
+        <w:t>start</w:t>
+      </w:r>
+      <w:r>
+        <w:t>_</w:t>
+      </w:r>
+      <w:r>
+        <w:t>date</w:t>
+      </w:r>
+      <w:proofErr w:type="spellEnd"/>
+      <w:r>
+        <w:t xml:space="preserve"> }}.</w:t>
       </w:r>
     </w:p>
+    <w:p/>
+    <w:p/>
+    <w:p/>
     <w:p/>
     <w:p>
       <w:pPr>

</xml_diff>

<commit_message>
next steps para added
</commit_message>
<xml_diff>
--- a/docassemble/ReasonableAccommodationLetter/data/templates/reasonable_accommodation_letter.docx
+++ b/docassemble/ReasonableAccommodationLetter/data/templates/reasonable_accommodation_letter.docx
@@ -413,7 +413,13 @@
       </w:r>
       <w:proofErr w:type="spellEnd"/>
       <w:r>
-        <w:t xml:space="preserve"> }}with {{ </w:t>
+        <w:t xml:space="preserve"> }}</w:t>
+      </w:r>
+      <w:r>
+        <w:t xml:space="preserve"> </w:t>
+      </w:r>
+      <w:r>
+        <w:t xml:space="preserve">with {{ </w:t>
       </w:r>
       <w:r>
         <w:t>users[0].</w:t>
@@ -530,6 +536,55 @@
       </w:r>
       <w:r>
         <w:t xml:space="preserve"> </w:t>
+      </w:r>
+    </w:p>
+    <w:p/>
+    <w:p>
+      <w:r>
+        <w:t xml:space="preserve">If you are unable to provide me with </w:t>
+      </w:r>
+      <w:proofErr w:type="gramStart"/>
+      <w:r>
+        <w:t xml:space="preserve">{{ </w:t>
+      </w:r>
+      <w:r>
+        <w:t>users</w:t>
+      </w:r>
+      <w:proofErr w:type="gramEnd"/>
+      <w:r>
+        <w:t>[0].</w:t>
+      </w:r>
+      <w:proofErr w:type="spellStart"/>
+      <w:r>
+        <w:t>accommodation_request</w:t>
+      </w:r>
+      <w:proofErr w:type="spellEnd"/>
+      <w:r>
+        <w:t xml:space="preserve"> }}</w:t>
+      </w:r>
+      <w:r>
+        <w:t xml:space="preserve">, I ask that we engage in </w:t>
+      </w:r>
+      <w:r>
+        <w:t>an</w:t>
+      </w:r>
+      <w:r>
+        <w:t xml:space="preserve"> interactive process to determine whether there is an alternative effective accommodation.</w:t>
+      </w:r>
+    </w:p>
+    <w:p/>
+    <w:p>
+      <w:r>
+        <w:t>Please contact me if you have any questions about my request</w:t>
+      </w:r>
+      <w:r>
+        <w:t>, or if additional information is required</w:t>
+      </w:r>
+      <w:r>
+        <w:t>. I would appreciate a written response to this letter</w:t>
+      </w:r>
+      <w:r>
+        <w:t xml:space="preserve"> either via email or the address above. Thank you for your consideration and time. </w:t>
       </w:r>
     </w:p>
     <w:p/>

</xml_diff>

<commit_message>
sign off line added
</commit_message>
<xml_diff>
--- a/docassemble/ReasonableAccommodationLetter/data/templates/reasonable_accommodation_letter.docx
+++ b/docassemble/ReasonableAccommodationLetter/data/templates/reasonable_accommodation_letter.docx
@@ -588,6 +588,46 @@
       </w:r>
     </w:p>
     <w:p/>
+    <w:p>
+      <w:r>
+        <w:t xml:space="preserve">Sincerely, </w:t>
+      </w:r>
+    </w:p>
+    <w:p>
+      <w:r>
+        <w:t> </w:t>
+      </w:r>
+    </w:p>
+    <w:p>
+      <w:proofErr w:type="gramStart"/>
+      <w:r>
+        <w:t>{{ users</w:t>
+      </w:r>
+      <w:proofErr w:type="gramEnd"/>
+      <w:r>
+        <w:t>[0]</w:t>
+      </w:r>
+      <w:r>
+        <w:t>.</w:t>
+      </w:r>
+      <w:proofErr w:type="spellStart"/>
+      <w:r>
+        <w:t>name</w:t>
+      </w:r>
+      <w:r>
+        <w:t>_</w:t>
+      </w:r>
+      <w:r>
+        <w:t>full</w:t>
+      </w:r>
+      <w:proofErr w:type="spellEnd"/>
+      <w:r>
+        <w:t>()</w:t>
+      </w:r>
+      <w:r>
+        <w:t xml:space="preserve"> }}</w:t>
+      </w:r>
+    </w:p>
     <w:p/>
     <w:p/>
     <w:p>

</xml_diff>

<commit_message>
added line for additional contact info and next steps letter cleanup
</commit_message>
<xml_diff>
--- a/docassemble/ReasonableAccommodationLetter/data/templates/reasonable_accommodation_letter.docx
+++ b/docassemble/ReasonableAccommodationLetter/data/templates/reasonable_accommodation_letter.docx
@@ -309,6 +309,15 @@
       </w:r>
       <w:r>
         <w:t>}</w:t>
+      </w:r>
+    </w:p>
+    <w:p>
+      <w:r>
+        <w:tab/>
+        <w:t>{{ users[0].</w:t>
+      </w:r>
+      <w:r>
+        <w:t>email }}</w:t>
       </w:r>
     </w:p>
     <w:p/>
@@ -644,8 +653,16 @@
         <w:t>[0]</w:t>
       </w:r>
       <w:r>
-        <w:t>.signature</w:t>
-      </w:r>
+        <w:t>.</w:t>
+      </w:r>
+      <w:proofErr w:type="spellStart"/>
+      <w:r>
+        <w:t>signature</w:t>
+      </w:r>
+      <w:r>
+        <w:t>_if_final</w:t>
+      </w:r>
+      <w:proofErr w:type="spellEnd"/>
       <w:r>
         <w:t xml:space="preserve"> }}</w:t>
       </w:r>

</xml_diff>

<commit_message>
fixed signature code and added additional option to either upload or sign on screen
</commit_message>
<xml_diff>
--- a/docassemble/ReasonableAccommodationLetter/data/templates/reasonable_accommodation_letter.docx
+++ b/docassemble/ReasonableAccommodationLetter/data/templates/reasonable_accommodation_letter.docx
@@ -1,6 +1,6 @@
 
 <file path=word/document.xml><?xml version="1.0" encoding="utf-8"?>
-<w:document xmlns:wpc="http://schemas.microsoft.com/office/word/2010/wordprocessingCanvas" xmlns:cx="http://schemas.microsoft.com/office/drawing/2014/chartex" xmlns:cx1="http://schemas.microsoft.com/office/drawing/2015/9/8/chartex" xmlns:cx2="http://schemas.microsoft.com/office/drawing/2015/10/21/chartex" xmlns:cx3="http://schemas.microsoft.com/office/drawing/2016/5/9/chartex" xmlns:cx4="http://schemas.microsoft.com/office/drawing/2016/5/10/chartex" xmlns:cx5="http://schemas.microsoft.com/office/drawing/2016/5/11/chartex" xmlns:cx6="http://schemas.microsoft.com/office/drawing/2016/5/12/chartex" xmlns:cx7="http://schemas.microsoft.com/office/drawing/2016/5/13/chartex" xmlns:cx8="http://schemas.microsoft.com/office/drawing/2016/5/14/chartex" xmlns:mc="http://schemas.openxmlformats.org/markup-compatibility/2006" xmlns:aink="http://schemas.microsoft.com/office/drawing/2016/ink" xmlns:am3d="http://schemas.microsoft.com/office/drawing/2017/model3d" xmlns:o="urn:schemas-microsoft-com:office:office" xmlns:oel="http://schemas.microsoft.com/office/2019/extlst" xmlns:r="http://schemas.openxmlformats.org/officeDocument/2006/relationships" xmlns:m="http://schemas.openxmlformats.org/officeDocument/2006/math" xmlns:v="urn:schemas-microsoft-com:vml" xmlns:wp14="http://schemas.microsoft.com/office/word/2010/wordprocessingDrawing" xmlns:wp="http://schemas.openxmlformats.org/drawingml/2006/wordprocessingDrawing" xmlns:w10="urn:schemas-microsoft-com:office:word" xmlns:w="http://schemas.openxmlformats.org/wordprocessingml/2006/main" xmlns:w14="http://schemas.microsoft.com/office/word/2010/wordml" xmlns:w15="http://schemas.microsoft.com/office/word/2012/wordml" xmlns:w16cex="http://schemas.microsoft.com/office/word/2018/wordml/cex" xmlns:w16cid="http://schemas.microsoft.com/office/word/2016/wordml/cid" xmlns:w16="http://schemas.microsoft.com/office/word/2018/wordml" xmlns:w16du="http://schemas.microsoft.com/office/word/2023/wordml/word16du" xmlns:w16sdtdh="http://schemas.microsoft.com/office/word/2020/wordml/sdtdatahash" xmlns:w16se="http://schemas.microsoft.com/office/word/2015/wordml/symex" xmlns:wpg="http://schemas.microsoft.com/office/word/2010/wordprocessingGroup" xmlns:wpi="http://schemas.microsoft.com/office/word/2010/wordprocessingInk" xmlns:wne="http://schemas.microsoft.com/office/word/2006/wordml" xmlns:wps="http://schemas.microsoft.com/office/word/2010/wordprocessingShape" mc:Ignorable="w14 w15 w16se w16cid w16 w16cex w16sdtdh w16du wp14">
+<w:document xmlns:wpc="http://schemas.microsoft.com/office/word/2010/wordprocessingCanvas" xmlns:cx="http://schemas.microsoft.com/office/drawing/2014/chartex" xmlns:cx1="http://schemas.microsoft.com/office/drawing/2015/9/8/chartex" xmlns:cx2="http://schemas.microsoft.com/office/drawing/2015/10/21/chartex" xmlns:cx3="http://schemas.microsoft.com/office/drawing/2016/5/9/chartex" xmlns:cx4="http://schemas.microsoft.com/office/drawing/2016/5/10/chartex" xmlns:cx5="http://schemas.microsoft.com/office/drawing/2016/5/11/chartex" xmlns:cx6="http://schemas.microsoft.com/office/drawing/2016/5/12/chartex" xmlns:cx7="http://schemas.microsoft.com/office/drawing/2016/5/13/chartex" xmlns:cx8="http://schemas.microsoft.com/office/drawing/2016/5/14/chartex" xmlns:mc="http://schemas.openxmlformats.org/markup-compatibility/2006" xmlns:aink="http://schemas.microsoft.com/office/drawing/2016/ink" xmlns:am3d="http://schemas.microsoft.com/office/drawing/2017/model3d" xmlns:o="urn:schemas-microsoft-com:office:office" xmlns:oel="http://schemas.microsoft.com/office/2019/extlst" xmlns:r="http://schemas.openxmlformats.org/officeDocument/2006/relationships" xmlns:m="http://schemas.openxmlformats.org/officeDocument/2006/math" xmlns:v="urn:schemas-microsoft-com:vml" xmlns:wp14="http://schemas.microsoft.com/office/word/2010/wordprocessingDrawing" xmlns:wp="http://schemas.openxmlformats.org/drawingml/2006/wordprocessingDrawing" xmlns:w10="urn:schemas-microsoft-com:office:word" xmlns:w="http://schemas.openxmlformats.org/wordprocessingml/2006/main" xmlns:w14="http://schemas.microsoft.com/office/word/2010/wordml" xmlns:w15="http://schemas.microsoft.com/office/word/2012/wordml" xmlns:w16cex="http://schemas.microsoft.com/office/word/2018/wordml/cex" xmlns:w16cid="http://schemas.microsoft.com/office/word/2016/wordml/cid" xmlns:w16="http://schemas.microsoft.com/office/word/2018/wordml" xmlns:w16du="http://schemas.microsoft.com/office/word/2023/wordml/word16du" xmlns:w16sdtdh="http://schemas.microsoft.com/office/word/2020/wordml/sdtdatahash" xmlns:w16sdtfl="http://schemas.microsoft.com/office/word/2024/wordml/sdtformatlock" xmlns:w16se="http://schemas.microsoft.com/office/word/2015/wordml/symex" xmlns:wpg="http://schemas.microsoft.com/office/word/2010/wordprocessingGroup" xmlns:wpi="http://schemas.microsoft.com/office/word/2010/wordprocessingInk" xmlns:wne="http://schemas.microsoft.com/office/word/2006/wordml" xmlns:wps="http://schemas.microsoft.com/office/word/2010/wordprocessingShape" mc:Ignorable="w14 w15 w16se w16cid w16 w16cex w16sdtdh w16sdtfl w16du wp14">
   <w:body>
     <w:p>
       <w:pPr>
@@ -645,13 +645,130 @@
     <w:p/>
     <w:p>
       <w:r>
-        <w:t>{{ users[0]</w:t>
-      </w:r>
-      <w:r>
-        <w:t>.signature</w:t>
-      </w:r>
-      <w:r>
-        <w:t xml:space="preserve"> }}</w:t>
+        <w:t xml:space="preserve">% if </w:t>
+      </w:r>
+      <w:proofErr w:type="gramStart"/>
+      <w:r>
+        <w:t>users[</w:t>
+      </w:r>
+      <w:proofErr w:type="gramEnd"/>
+      <w:r>
+        <w:t>0].</w:t>
+      </w:r>
+      <w:proofErr w:type="spellStart"/>
+      <w:r>
+        <w:t>drawn_signature</w:t>
+      </w:r>
+      <w:proofErr w:type="spellEnd"/>
+      <w:r>
+        <w:t>:</w:t>
+      </w:r>
+    </w:p>
+    <w:p>
+      <w:r>
+        <w:t xml:space="preserve">   </w:t>
+      </w:r>
+      <w:r>
+        <w:t xml:space="preserve"> </w:t>
+      </w:r>
+      <w:proofErr w:type="gramStart"/>
+      <w:r>
+        <w:t xml:space="preserve">{{ </w:t>
+      </w:r>
+      <w:r>
+        <w:t>users</w:t>
+      </w:r>
+      <w:proofErr w:type="gramEnd"/>
+      <w:r>
+        <w:t>[0].</w:t>
+      </w:r>
+      <w:proofErr w:type="spellStart"/>
+      <w:r>
+        <w:t>drawn_signature</w:t>
+      </w:r>
+      <w:proofErr w:type="spellEnd"/>
+      <w:r>
+        <w:t>}</w:t>
+      </w:r>
+      <w:r>
+        <w:t>}</w:t>
+      </w:r>
+    </w:p>
+    <w:p>
+      <w:r>
+        <w:t xml:space="preserve">% </w:t>
+      </w:r>
+      <w:proofErr w:type="spellStart"/>
+      <w:r>
+        <w:t>elif</w:t>
+      </w:r>
+      <w:proofErr w:type="spellEnd"/>
+      <w:r>
+        <w:t xml:space="preserve"> </w:t>
+      </w:r>
+      <w:proofErr w:type="gramStart"/>
+      <w:r>
+        <w:t>users[</w:t>
+      </w:r>
+      <w:proofErr w:type="gramEnd"/>
+      <w:r>
+        <w:t>0].</w:t>
+      </w:r>
+      <w:proofErr w:type="spellStart"/>
+      <w:r>
+        <w:t>uploaded_signature</w:t>
+      </w:r>
+      <w:proofErr w:type="spellEnd"/>
+      <w:r>
+        <w:t>:</w:t>
+      </w:r>
+    </w:p>
+    <w:p>
+      <w:r>
+        <w:t xml:space="preserve">  </w:t>
+      </w:r>
+      <w:r>
+        <w:t xml:space="preserve"> </w:t>
+      </w:r>
+      <w:r>
+        <w:t xml:space="preserve"> </w:t>
+      </w:r>
+      <w:proofErr w:type="gramStart"/>
+      <w:r>
+        <w:t>{</w:t>
+      </w:r>
+      <w:r>
+        <w:t>{ users</w:t>
+      </w:r>
+      <w:proofErr w:type="gramEnd"/>
+      <w:r>
+        <w:t>[0].</w:t>
+      </w:r>
+      <w:proofErr w:type="spellStart"/>
+      <w:r>
+        <w:t>uploaded_signature</w:t>
+      </w:r>
+      <w:proofErr w:type="spellEnd"/>
+      <w:r>
+        <w:t xml:space="preserve"> }</w:t>
+      </w:r>
+      <w:r>
+        <w:t>}</w:t>
+      </w:r>
+    </w:p>
+    <w:p>
+      <w:r>
+        <w:t>% else:</w:t>
+      </w:r>
+    </w:p>
+    <w:p>
+      <w:r>
+        <w:t xml:space="preserve">  (No signature provided)</w:t>
+      </w:r>
+    </w:p>
+    <w:p>
+      <w:r>
+        <w:t>% endif</w:t>
       </w:r>
     </w:p>
     <w:p>
@@ -690,7 +807,7 @@
 </file>
 
 <file path=word/styles.xml><?xml version="1.0" encoding="utf-8"?>
-<w:styles xmlns:mc="http://schemas.openxmlformats.org/markup-compatibility/2006" xmlns:r="http://schemas.openxmlformats.org/officeDocument/2006/relationships" xmlns:w="http://schemas.openxmlformats.org/wordprocessingml/2006/main" xmlns:w14="http://schemas.microsoft.com/office/word/2010/wordml" xmlns:w15="http://schemas.microsoft.com/office/word/2012/wordml" xmlns:w16cex="http://schemas.microsoft.com/office/word/2018/wordml/cex" xmlns:w16cid="http://schemas.microsoft.com/office/word/2016/wordml/cid" xmlns:w16="http://schemas.microsoft.com/office/word/2018/wordml" xmlns:w16du="http://schemas.microsoft.com/office/word/2023/wordml/word16du" xmlns:w16sdtdh="http://schemas.microsoft.com/office/word/2020/wordml/sdtdatahash" xmlns:w16se="http://schemas.microsoft.com/office/word/2015/wordml/symex" mc:Ignorable="w14 w15 w16se w16cid w16 w16cex w16sdtdh w16du">
+<w:styles xmlns:mc="http://schemas.openxmlformats.org/markup-compatibility/2006" xmlns:r="http://schemas.openxmlformats.org/officeDocument/2006/relationships" xmlns:w="http://schemas.openxmlformats.org/wordprocessingml/2006/main" xmlns:w14="http://schemas.microsoft.com/office/word/2010/wordml" xmlns:w15="http://schemas.microsoft.com/office/word/2012/wordml" xmlns:w16cex="http://schemas.microsoft.com/office/word/2018/wordml/cex" xmlns:w16cid="http://schemas.microsoft.com/office/word/2016/wordml/cid" xmlns:w16="http://schemas.microsoft.com/office/word/2018/wordml" xmlns:w16du="http://schemas.microsoft.com/office/word/2023/wordml/word16du" xmlns:w16sdtdh="http://schemas.microsoft.com/office/word/2020/wordml/sdtdatahash" xmlns:w16sdtfl="http://schemas.microsoft.com/office/word/2024/wordml/sdtformatlock" xmlns:w16se="http://schemas.microsoft.com/office/word/2015/wordml/symex" mc:Ignorable="w14 w15 w16se w16cid w16 w16cex w16sdtdh w16sdtfl w16du">
   <w:docDefaults>
     <w:rPrDefault>
       <w:rPr>

</xml_diff>

<commit_message>
this code isn't working due to signature code added in
</commit_message>
<xml_diff>
--- a/docassemble/ReasonableAccommodationLetter/data/templates/reasonable_accommodation_letter.docx
+++ b/docassemble/ReasonableAccommodationLetter/data/templates/reasonable_accommodation_letter.docx
@@ -314,7 +314,14 @@
     <w:p>
       <w:r>
         <w:tab/>
-        <w:t>{{ users[0].</w:t>
+      </w:r>
+      <w:proofErr w:type="gramStart"/>
+      <w:r>
+        <w:t>{{ users</w:t>
+      </w:r>
+      <w:proofErr w:type="gramEnd"/>
+      <w:r>
+        <w:t>[0].</w:t>
       </w:r>
       <w:r>
         <w:t>email }}</w:t>
@@ -516,7 +523,10 @@
         <w:t xml:space="preserve"> }} </w:t>
       </w:r>
       <w:r>
-        <w:t>as a reasonable accommodation under the ADA. As you may know, I have</w:t>
+        <w:t xml:space="preserve">as a reasonable accommodation under the ADA. </w:t>
+      </w:r>
+      <w:r>
+        <w:t>As you may know, I have</w:t>
       </w:r>
       <w:r>
         <w:t xml:space="preserve"> </w:t>
@@ -538,13 +548,13 @@
       </w:r>
       <w:proofErr w:type="spellEnd"/>
       <w:r>
-        <w:t xml:space="preserve"> }} </w:t>
-      </w:r>
-      <w:r>
-        <w:t>and this accommodation would help me be successful at my job.</w:t>
+        <w:t xml:space="preserve"> }}</w:t>
       </w:r>
       <w:r>
         <w:t xml:space="preserve"> </w:t>
+      </w:r>
+      <w:r>
+        <w:t xml:space="preserve">and this accommodation would enable me to perform my job effectively. </w:t>
       </w:r>
     </w:p>
     <w:p/>
@@ -605,188 +615,6 @@
     <w:p>
       <w:r>
         <w:t> </w:t>
-      </w:r>
-    </w:p>
-    <w:p>
-      <w:proofErr w:type="gramStart"/>
-      <w:r>
-        <w:t>{{ users</w:t>
-      </w:r>
-      <w:proofErr w:type="gramEnd"/>
-      <w:r>
-        <w:t>[0]</w:t>
-      </w:r>
-      <w:r>
-        <w:t>.</w:t>
-      </w:r>
-      <w:proofErr w:type="spellStart"/>
-      <w:r>
-        <w:t>name</w:t>
-      </w:r>
-      <w:r>
-        <w:t>_</w:t>
-      </w:r>
-      <w:r>
-        <w:t>full</w:t>
-      </w:r>
-      <w:proofErr w:type="spellEnd"/>
-      <w:r>
-        <w:t>()</w:t>
-      </w:r>
-      <w:r>
-        <w:t xml:space="preserve"> }}</w:t>
-      </w:r>
-    </w:p>
-    <w:p/>
-    <w:p/>
-    <w:p/>
-    <w:p/>
-    <w:p/>
-    <w:p/>
-    <w:p>
-      <w:r>
-        <w:t xml:space="preserve">% if </w:t>
-      </w:r>
-      <w:proofErr w:type="gramStart"/>
-      <w:r>
-        <w:t>users[</w:t>
-      </w:r>
-      <w:proofErr w:type="gramEnd"/>
-      <w:r>
-        <w:t>0].</w:t>
-      </w:r>
-      <w:proofErr w:type="spellStart"/>
-      <w:r>
-        <w:t>drawn_signature</w:t>
-      </w:r>
-      <w:proofErr w:type="spellEnd"/>
-      <w:r>
-        <w:t>:</w:t>
-      </w:r>
-    </w:p>
-    <w:p>
-      <w:r>
-        <w:t xml:space="preserve">   </w:t>
-      </w:r>
-      <w:r>
-        <w:t xml:space="preserve"> </w:t>
-      </w:r>
-      <w:proofErr w:type="gramStart"/>
-      <w:r>
-        <w:t xml:space="preserve">{{ </w:t>
-      </w:r>
-      <w:r>
-        <w:t>users</w:t>
-      </w:r>
-      <w:proofErr w:type="gramEnd"/>
-      <w:r>
-        <w:t>[0].</w:t>
-      </w:r>
-      <w:proofErr w:type="spellStart"/>
-      <w:r>
-        <w:t>drawn_signature</w:t>
-      </w:r>
-      <w:proofErr w:type="spellEnd"/>
-      <w:r>
-        <w:t>}</w:t>
-      </w:r>
-      <w:r>
-        <w:t>}</w:t>
-      </w:r>
-    </w:p>
-    <w:p>
-      <w:r>
-        <w:t xml:space="preserve">% </w:t>
-      </w:r>
-      <w:proofErr w:type="spellStart"/>
-      <w:r>
-        <w:t>elif</w:t>
-      </w:r>
-      <w:proofErr w:type="spellEnd"/>
-      <w:r>
-        <w:t xml:space="preserve"> </w:t>
-      </w:r>
-      <w:proofErr w:type="gramStart"/>
-      <w:r>
-        <w:t>users[</w:t>
-      </w:r>
-      <w:proofErr w:type="gramEnd"/>
-      <w:r>
-        <w:t>0].</w:t>
-      </w:r>
-      <w:proofErr w:type="spellStart"/>
-      <w:r>
-        <w:t>uploaded_signature</w:t>
-      </w:r>
-      <w:proofErr w:type="spellEnd"/>
-      <w:r>
-        <w:t>:</w:t>
-      </w:r>
-    </w:p>
-    <w:p>
-      <w:r>
-        <w:t xml:space="preserve">  </w:t>
-      </w:r>
-      <w:r>
-        <w:t xml:space="preserve"> </w:t>
-      </w:r>
-      <w:r>
-        <w:t xml:space="preserve"> </w:t>
-      </w:r>
-      <w:proofErr w:type="gramStart"/>
-      <w:r>
-        <w:t>{</w:t>
-      </w:r>
-      <w:r>
-        <w:t>{ users</w:t>
-      </w:r>
-      <w:proofErr w:type="gramEnd"/>
-      <w:r>
-        <w:t>[0].</w:t>
-      </w:r>
-      <w:proofErr w:type="spellStart"/>
-      <w:r>
-        <w:t>uploaded_signature</w:t>
-      </w:r>
-      <w:proofErr w:type="spellEnd"/>
-      <w:r>
-        <w:t xml:space="preserve"> }</w:t>
-      </w:r>
-      <w:r>
-        <w:t>}</w:t>
-      </w:r>
-    </w:p>
-    <w:p>
-      <w:r>
-        <w:t>% else:</w:t>
-      </w:r>
-    </w:p>
-    <w:p>
-      <w:r>
-        <w:t xml:space="preserve">  (No signature provided)</w:t>
-      </w:r>
-    </w:p>
-    <w:p>
-      <w:r>
-        <w:t>% endif</w:t>
-      </w:r>
-    </w:p>
-    <w:p>
-      <w:proofErr w:type="gramStart"/>
-      <w:r>
-        <w:t>{{ users</w:t>
-      </w:r>
-      <w:proofErr w:type="gramEnd"/>
-      <w:r>
-        <w:t>[0].</w:t>
-      </w:r>
-      <w:proofErr w:type="spellStart"/>
-      <w:r>
-        <w:t>signature_date</w:t>
-      </w:r>
-      <w:proofErr w:type="spellEnd"/>
-      <w:r>
-        <w:t xml:space="preserve"> }}</w:t>
       </w:r>
     </w:p>
     <w:p/>
@@ -804,6 +632,127 @@
     </w:sectPr>
   </w:body>
 </w:document>
+</file>
+
+<file path=word/numbering.xml><?xml version="1.0" encoding="utf-8"?>
+<w:numbering xmlns:wpc="http://schemas.microsoft.com/office/word/2010/wordprocessingCanvas" xmlns:cx="http://schemas.microsoft.com/office/drawing/2014/chartex" xmlns:cx1="http://schemas.microsoft.com/office/drawing/2015/9/8/chartex" xmlns:cx2="http://schemas.microsoft.com/office/drawing/2015/10/21/chartex" xmlns:cx3="http://schemas.microsoft.com/office/drawing/2016/5/9/chartex" xmlns:cx4="http://schemas.microsoft.com/office/drawing/2016/5/10/chartex" xmlns:cx5="http://schemas.microsoft.com/office/drawing/2016/5/11/chartex" xmlns:cx6="http://schemas.microsoft.com/office/drawing/2016/5/12/chartex" xmlns:cx7="http://schemas.microsoft.com/office/drawing/2016/5/13/chartex" xmlns:cx8="http://schemas.microsoft.com/office/drawing/2016/5/14/chartex" xmlns:mc="http://schemas.openxmlformats.org/markup-compatibility/2006" xmlns:aink="http://schemas.microsoft.com/office/drawing/2016/ink" xmlns:am3d="http://schemas.microsoft.com/office/drawing/2017/model3d" xmlns:o="urn:schemas-microsoft-com:office:office" xmlns:oel="http://schemas.microsoft.com/office/2019/extlst" xmlns:r="http://schemas.openxmlformats.org/officeDocument/2006/relationships" xmlns:m="http://schemas.openxmlformats.org/officeDocument/2006/math" xmlns:v="urn:schemas-microsoft-com:vml" xmlns:wp14="http://schemas.microsoft.com/office/word/2010/wordprocessingDrawing" xmlns:wp="http://schemas.openxmlformats.org/drawingml/2006/wordprocessingDrawing" xmlns:w10="urn:schemas-microsoft-com:office:word" xmlns:w="http://schemas.openxmlformats.org/wordprocessingml/2006/main" xmlns:w14="http://schemas.microsoft.com/office/word/2010/wordml" xmlns:w15="http://schemas.microsoft.com/office/word/2012/wordml" xmlns:w16cex="http://schemas.microsoft.com/office/word/2018/wordml/cex" xmlns:w16cid="http://schemas.microsoft.com/office/word/2016/wordml/cid" xmlns:w16="http://schemas.microsoft.com/office/word/2018/wordml" xmlns:w16du="http://schemas.microsoft.com/office/word/2023/wordml/word16du" xmlns:w16sdtdh="http://schemas.microsoft.com/office/word/2020/wordml/sdtdatahash" xmlns:w16sdtfl="http://schemas.microsoft.com/office/word/2024/wordml/sdtformatlock" xmlns:w16se="http://schemas.microsoft.com/office/word/2015/wordml/symex" xmlns:wpg="http://schemas.microsoft.com/office/word/2010/wordprocessingGroup" xmlns:wpi="http://schemas.microsoft.com/office/word/2010/wordprocessingInk" xmlns:wne="http://schemas.microsoft.com/office/word/2006/wordml" xmlns:wps="http://schemas.microsoft.com/office/word/2010/wordprocessingShape" mc:Ignorable="w14 w15 w16se w16cid w16 w16cex w16sdtdh w16sdtfl w16du wp14">
+  <w:abstractNum w:abstractNumId="0" w15:restartNumberingAfterBreak="0">
+    <w:nsid w:val="26F70FCA"/>
+    <w:multiLevelType w:val="hybridMultilevel"/>
+    <w:tmpl w:val="BF023846"/>
+    <w:lvl w:ilvl="0" w:tplc="04090001">
+      <w:start w:val="1"/>
+      <w:numFmt w:val="bullet"/>
+      <w:lvlText w:val=""/>
+      <w:lvlJc w:val="left"/>
+      <w:pPr>
+        <w:ind w:left="720" w:hanging="360"/>
+      </w:pPr>
+      <w:rPr>
+        <w:rFonts w:ascii="Symbol" w:hAnsi="Symbol" w:hint="default"/>
+      </w:rPr>
+    </w:lvl>
+    <w:lvl w:ilvl="1" w:tplc="04090003" w:tentative="1">
+      <w:start w:val="1"/>
+      <w:numFmt w:val="bullet"/>
+      <w:lvlText w:val="o"/>
+      <w:lvlJc w:val="left"/>
+      <w:pPr>
+        <w:ind w:left="1440" w:hanging="360"/>
+      </w:pPr>
+      <w:rPr>
+        <w:rFonts w:ascii="Courier New" w:hAnsi="Courier New" w:cs="Courier New" w:hint="default"/>
+      </w:rPr>
+    </w:lvl>
+    <w:lvl w:ilvl="2" w:tplc="04090005" w:tentative="1">
+      <w:start w:val="1"/>
+      <w:numFmt w:val="bullet"/>
+      <w:lvlText w:val=""/>
+      <w:lvlJc w:val="left"/>
+      <w:pPr>
+        <w:ind w:left="2160" w:hanging="360"/>
+      </w:pPr>
+      <w:rPr>
+        <w:rFonts w:ascii="Wingdings" w:hAnsi="Wingdings" w:hint="default"/>
+      </w:rPr>
+    </w:lvl>
+    <w:lvl w:ilvl="3" w:tplc="04090001" w:tentative="1">
+      <w:start w:val="1"/>
+      <w:numFmt w:val="bullet"/>
+      <w:lvlText w:val=""/>
+      <w:lvlJc w:val="left"/>
+      <w:pPr>
+        <w:ind w:left="2880" w:hanging="360"/>
+      </w:pPr>
+      <w:rPr>
+        <w:rFonts w:ascii="Symbol" w:hAnsi="Symbol" w:hint="default"/>
+      </w:rPr>
+    </w:lvl>
+    <w:lvl w:ilvl="4" w:tplc="04090003" w:tentative="1">
+      <w:start w:val="1"/>
+      <w:numFmt w:val="bullet"/>
+      <w:lvlText w:val="o"/>
+      <w:lvlJc w:val="left"/>
+      <w:pPr>
+        <w:ind w:left="3600" w:hanging="360"/>
+      </w:pPr>
+      <w:rPr>
+        <w:rFonts w:ascii="Courier New" w:hAnsi="Courier New" w:cs="Courier New" w:hint="default"/>
+      </w:rPr>
+    </w:lvl>
+    <w:lvl w:ilvl="5" w:tplc="04090005" w:tentative="1">
+      <w:start w:val="1"/>
+      <w:numFmt w:val="bullet"/>
+      <w:lvlText w:val=""/>
+      <w:lvlJc w:val="left"/>
+      <w:pPr>
+        <w:ind w:left="4320" w:hanging="360"/>
+      </w:pPr>
+      <w:rPr>
+        <w:rFonts w:ascii="Wingdings" w:hAnsi="Wingdings" w:hint="default"/>
+      </w:rPr>
+    </w:lvl>
+    <w:lvl w:ilvl="6" w:tplc="04090001" w:tentative="1">
+      <w:start w:val="1"/>
+      <w:numFmt w:val="bullet"/>
+      <w:lvlText w:val=""/>
+      <w:lvlJc w:val="left"/>
+      <w:pPr>
+        <w:ind w:left="5040" w:hanging="360"/>
+      </w:pPr>
+      <w:rPr>
+        <w:rFonts w:ascii="Symbol" w:hAnsi="Symbol" w:hint="default"/>
+      </w:rPr>
+    </w:lvl>
+    <w:lvl w:ilvl="7" w:tplc="04090003" w:tentative="1">
+      <w:start w:val="1"/>
+      <w:numFmt w:val="bullet"/>
+      <w:lvlText w:val="o"/>
+      <w:lvlJc w:val="left"/>
+      <w:pPr>
+        <w:ind w:left="5760" w:hanging="360"/>
+      </w:pPr>
+      <w:rPr>
+        <w:rFonts w:ascii="Courier New" w:hAnsi="Courier New" w:cs="Courier New" w:hint="default"/>
+      </w:rPr>
+    </w:lvl>
+    <w:lvl w:ilvl="8" w:tplc="04090005" w:tentative="1">
+      <w:start w:val="1"/>
+      <w:numFmt w:val="bullet"/>
+      <w:lvlText w:val=""/>
+      <w:lvlJc w:val="left"/>
+      <w:pPr>
+        <w:ind w:left="6480" w:hanging="360"/>
+      </w:pPr>
+      <w:rPr>
+        <w:rFonts w:ascii="Wingdings" w:hAnsi="Wingdings" w:hint="default"/>
+      </w:rPr>
+    </w:lvl>
+  </w:abstractNum>
+  <w:num w:numId="1" w16cid:durableId="157503180">
+    <w:abstractNumId w:val="0"/>
+  </w:num>
+</w:numbering>
 </file>
 
 <file path=word/styles.xml><?xml version="1.0" encoding="utf-8"?>

</xml_diff>

<commit_message>
added signature flow and preview screen update
</commit_message>
<xml_diff>
--- a/docassemble/ReasonableAccommodationLetter/data/templates/reasonable_accommodation_letter.docx
+++ b/docassemble/ReasonableAccommodationLetter/data/templates/reasonable_accommodation_letter.docx
@@ -6,13 +6,8 @@
       <w:pPr>
         <w:jc w:val="both"/>
       </w:pPr>
-      <w:proofErr w:type="gramStart"/>
-      <w:r>
-        <w:t>{{ today</w:t>
-      </w:r>
-      <w:proofErr w:type="gramEnd"/>
-      <w:r>
-        <w:t>() }}</w:t>
+      <w:r>
+        <w:t>{{ today() }}</w:t>
       </w:r>
     </w:p>
     <w:p/>
@@ -22,9 +17,6 @@
       </w:r>
       <w:r>
         <w:tab/>
-      </w:r>
-      <w:proofErr w:type="gramStart"/>
-      <w:r>
         <w:t>{</w:t>
       </w:r>
       <w:r>
@@ -34,11 +26,7 @@
         <w:t xml:space="preserve"> </w:t>
       </w:r>
       <w:r>
-        <w:t>users</w:t>
-      </w:r>
-      <w:proofErr w:type="gramEnd"/>
-      <w:r>
-        <w:t>[0].</w:t>
+        <w:t>users[0].</w:t>
       </w:r>
       <w:proofErr w:type="spellStart"/>
       <w:r>
@@ -62,7 +50,6 @@
       <w:r>
         <w:t xml:space="preserve">Attn: </w:t>
       </w:r>
-      <w:proofErr w:type="gramStart"/>
       <w:r>
         <w:t>{</w:t>
       </w:r>
@@ -70,11 +57,7 @@
         <w:t xml:space="preserve">{ </w:t>
       </w:r>
       <w:r>
-        <w:t>users</w:t>
-      </w:r>
-      <w:proofErr w:type="gramEnd"/>
-      <w:r>
-        <w:t>[0].</w:t>
+        <w:t>users[0].</w:t>
       </w:r>
       <w:proofErr w:type="spellStart"/>
       <w:r>
@@ -92,7 +75,6 @@
       <w:r>
         <w:tab/>
       </w:r>
-      <w:proofErr w:type="gramStart"/>
       <w:r>
         <w:t>{</w:t>
       </w:r>
@@ -103,11 +85,7 @@
         <w:t xml:space="preserve"> </w:t>
       </w:r>
       <w:r>
-        <w:t>users</w:t>
-      </w:r>
-      <w:proofErr w:type="gramEnd"/>
-      <w:r>
-        <w:t>[0].</w:t>
+        <w:t>users[0].</w:t>
       </w:r>
       <w:proofErr w:type="spellStart"/>
       <w:r>
@@ -137,7 +115,6 @@
       <w:r>
         <w:tab/>
       </w:r>
-      <w:proofErr w:type="gramStart"/>
       <w:r>
         <w:t>{</w:t>
       </w:r>
@@ -145,11 +122,7 @@
         <w:t xml:space="preserve">{ </w:t>
       </w:r>
       <w:r>
-        <w:t>users</w:t>
-      </w:r>
-      <w:proofErr w:type="gramEnd"/>
-      <w:r>
-        <w:t>[0].</w:t>
+        <w:t>users[0].</w:t>
       </w:r>
       <w:proofErr w:type="spellStart"/>
       <w:r>
@@ -180,7 +153,6 @@
       <w:r>
         <w:tab/>
       </w:r>
-      <w:proofErr w:type="gramStart"/>
       <w:r>
         <w:t>{</w:t>
       </w:r>
@@ -191,11 +163,7 @@
         <w:t xml:space="preserve"> </w:t>
       </w:r>
       <w:r>
-        <w:t>users</w:t>
-      </w:r>
-      <w:proofErr w:type="gramEnd"/>
-      <w:r>
-        <w:t>[0].</w:t>
+        <w:t>users[0].</w:t>
       </w:r>
       <w:proofErr w:type="spellStart"/>
       <w:r>
@@ -225,7 +193,6 @@
       <w:r>
         <w:tab/>
       </w:r>
-      <w:proofErr w:type="gramStart"/>
       <w:r>
         <w:t>{</w:t>
       </w:r>
@@ -236,11 +203,7 @@
         <w:t xml:space="preserve"> </w:t>
       </w:r>
       <w:r>
-        <w:t>users</w:t>
-      </w:r>
-      <w:proofErr w:type="gramEnd"/>
-      <w:r>
-        <w:t>[0].</w:t>
+        <w:t>users[0].</w:t>
       </w:r>
       <w:proofErr w:type="spellStart"/>
       <w:r>
@@ -270,7 +233,6 @@
       <w:r>
         <w:tab/>
       </w:r>
-      <w:proofErr w:type="gramStart"/>
       <w:r>
         <w:t>{</w:t>
       </w:r>
@@ -281,11 +243,7 @@
         <w:t xml:space="preserve"> </w:t>
       </w:r>
       <w:r>
-        <w:t>users</w:t>
-      </w:r>
-      <w:proofErr w:type="gramEnd"/>
-      <w:r>
-        <w:t>[0].</w:t>
+        <w:t>users[0].</w:t>
       </w:r>
       <w:proofErr w:type="spellStart"/>
       <w:r>
@@ -314,14 +272,7 @@
     <w:p>
       <w:r>
         <w:tab/>
-      </w:r>
-      <w:proofErr w:type="gramStart"/>
-      <w:r>
-        <w:t>{{ users</w:t>
-      </w:r>
-      <w:proofErr w:type="gramEnd"/>
-      <w:r>
-        <w:t>[0].</w:t>
+        <w:t>{{ users[0].</w:t>
       </w:r>
       <w:r>
         <w:t>email }}</w:t>
@@ -335,16 +286,11 @@
       <w:r>
         <w:t xml:space="preserve">for </w:t>
       </w:r>
-      <w:proofErr w:type="gramStart"/>
       <w:r>
         <w:t xml:space="preserve">{{ </w:t>
       </w:r>
       <w:r>
-        <w:t>users</w:t>
-      </w:r>
-      <w:proofErr w:type="gramEnd"/>
-      <w:r>
-        <w:t>[0].</w:t>
+        <w:t>users[0].</w:t>
       </w:r>
       <w:proofErr w:type="spellStart"/>
       <w:r>
@@ -370,35 +316,22 @@
       <w:r>
         <w:t xml:space="preserve">Dear </w:t>
       </w:r>
-      <w:proofErr w:type="gramStart"/>
       <w:r>
         <w:t xml:space="preserve">{{ </w:t>
       </w:r>
       <w:r>
-        <w:t>users</w:t>
-      </w:r>
-      <w:proofErr w:type="gramEnd"/>
-      <w:r>
-        <w:t>[0].</w:t>
+        <w:t>users[0].</w:t>
       </w:r>
       <w:r>
         <w:t xml:space="preserve"> </w:t>
       </w:r>
       <w:proofErr w:type="spellStart"/>
       <w:r>
-        <w:t>other_parties_</w:t>
-      </w:r>
-      <w:proofErr w:type="gramStart"/>
-      <w:r>
-        <w:t>contact</w:t>
+        <w:t>other_parties_contact</w:t>
       </w:r>
       <w:proofErr w:type="spellEnd"/>
       <w:r>
-        <w:t xml:space="preserve"> }</w:t>
-      </w:r>
-      <w:proofErr w:type="gramEnd"/>
-      <w:r>
-        <w:t>}</w:t>
+        <w:t xml:space="preserve"> }}</w:t>
       </w:r>
       <w:r>
         <w:t>,</w:t>
@@ -410,22 +343,112 @@
         <w:t xml:space="preserve">I </w:t>
       </w:r>
       <w:r>
-        <w:t xml:space="preserve">am a </w:t>
-      </w:r>
-      <w:proofErr w:type="gramStart"/>
+        <w:t xml:space="preserve">am a {{ </w:t>
+      </w:r>
+      <w:r>
+        <w:t>users[0].</w:t>
+      </w:r>
+      <w:proofErr w:type="spellStart"/>
+      <w:r>
+        <w:t>job_title</w:t>
+      </w:r>
+      <w:proofErr w:type="spellEnd"/>
+      <w:r>
+        <w:t xml:space="preserve"> }}</w:t>
+      </w:r>
+      <w:r>
+        <w:t xml:space="preserve"> </w:t>
+      </w:r>
+      <w:r>
+        <w:t xml:space="preserve">with {{ </w:t>
+      </w:r>
+      <w:r>
+        <w:t>users[0].</w:t>
+      </w:r>
+      <w:proofErr w:type="spellStart"/>
+      <w:r>
+        <w:t>other_parties</w:t>
+      </w:r>
+      <w:proofErr w:type="spellEnd"/>
+      <w:r>
+        <w:t xml:space="preserve"> </w:t>
+      </w:r>
+      <w:r>
+        <w:t>}}. I</w:t>
+      </w:r>
+      <w:r>
+        <w:t xml:space="preserve"> have been in this position since</w:t>
+      </w:r>
+      <w:r>
+        <w:t xml:space="preserve"> {{ </w:t>
+      </w:r>
+      <w:r>
+        <w:t>users[0].</w:t>
+      </w:r>
+      <w:proofErr w:type="spellStart"/>
+      <w:r>
+        <w:t>employ</w:t>
+      </w:r>
+      <w:r>
+        <w:t>ment_</w:t>
+      </w:r>
+      <w:r>
+        <w:t>start</w:t>
+      </w:r>
+      <w:r>
+        <w:t>_</w:t>
+      </w:r>
+      <w:r>
+        <w:t>date</w:t>
+      </w:r>
+      <w:proofErr w:type="spellEnd"/>
+      <w:r>
+        <w:t xml:space="preserve"> }}.</w:t>
+      </w:r>
+    </w:p>
+    <w:p/>
+    <w:p>
+      <w:r>
+        <w:t xml:space="preserve">I am writing to request that </w:t>
+      </w:r>
+      <w:r>
+        <w:t>the company</w:t>
+      </w:r>
+      <w:r>
+        <w:t xml:space="preserve"> provide</w:t>
+      </w:r>
+      <w:r>
+        <w:t xml:space="preserve"> {{ </w:t>
+      </w:r>
+      <w:r>
+        <w:t>users[0].</w:t>
+      </w:r>
+      <w:proofErr w:type="spellStart"/>
+      <w:r>
+        <w:t>accommodation_request</w:t>
+      </w:r>
+      <w:proofErr w:type="spellEnd"/>
+      <w:r>
+        <w:t xml:space="preserve"> }} </w:t>
+      </w:r>
+      <w:r>
+        <w:t xml:space="preserve">as a reasonable accommodation under the ADA. </w:t>
+      </w:r>
+      <w:r>
+        <w:t>As you may know, I have</w:t>
+      </w:r>
+      <w:r>
+        <w:t xml:space="preserve"> </w:t>
+      </w:r>
       <w:r>
         <w:t xml:space="preserve">{{ </w:t>
       </w:r>
       <w:r>
-        <w:t>users</w:t>
-      </w:r>
-      <w:proofErr w:type="gramEnd"/>
-      <w:r>
-        <w:t>[0].</w:t>
+        <w:t>users[0].</w:t>
       </w:r>
       <w:proofErr w:type="spellStart"/>
       <w:r>
-        <w:t>job_title</w:t>
+        <w:t>disability_description</w:t>
       </w:r>
       <w:proofErr w:type="spellEnd"/>
       <w:r>
@@ -435,189 +458,417 @@
         <w:t xml:space="preserve"> </w:t>
       </w:r>
       <w:r>
-        <w:t xml:space="preserve">with {{ </w:t>
+        <w:t xml:space="preserve">and this accommodation would enable me to perform my job effectively. </w:t>
+      </w:r>
+    </w:p>
+    <w:p/>
+    <w:p>
+      <w:r>
+        <w:t xml:space="preserve">If you are unable to provide me with </w:t>
+      </w:r>
+      <w:r>
+        <w:t xml:space="preserve">{{ </w:t>
       </w:r>
       <w:r>
         <w:t>users[0].</w:t>
       </w:r>
       <w:proofErr w:type="spellStart"/>
       <w:r>
-        <w:t>other_parties</w:t>
+        <w:t>accommodation_request</w:t>
       </w:r>
       <w:proofErr w:type="spellEnd"/>
       <w:r>
-        <w:t xml:space="preserve"> </w:t>
-      </w:r>
-      <w:r>
-        <w:t>}}. I</w:t>
-      </w:r>
-      <w:r>
-        <w:t xml:space="preserve"> have been in this position since</w:t>
-      </w:r>
-      <w:r>
-        <w:t xml:space="preserve"> </w:t>
-      </w:r>
-      <w:proofErr w:type="gramStart"/>
-      <w:r>
+        <w:t xml:space="preserve"> }}</w:t>
+      </w:r>
+      <w:r>
+        <w:t xml:space="preserve">, I ask that we engage in </w:t>
+      </w:r>
+      <w:r>
+        <w:t>an</w:t>
+      </w:r>
+      <w:r>
+        <w:t xml:space="preserve"> interactive process to determine whether there is an alternative effective accommodation.</w:t>
+      </w:r>
+    </w:p>
+    <w:p/>
+    <w:p>
+      <w:r>
+        <w:t>Please contact me if you have any questions about my request</w:t>
+      </w:r>
+      <w:r>
+        <w:t>, or if additional information is required</w:t>
+      </w:r>
+      <w:r>
+        <w:t>. I would appreciate a written response to this letter</w:t>
+      </w:r>
+      <w:r>
+        <w:t xml:space="preserve"> either via email or the address above. Thank you for your consideration and time. </w:t>
+      </w:r>
+    </w:p>
+    <w:p/>
+    <w:p>
+      <w:r>
+        <w:t xml:space="preserve">Sincerely, </w:t>
+      </w:r>
+    </w:p>
+    <w:p>
+      <w:r>
+        <w:t> </w:t>
+      </w:r>
+    </w:p>
+    <w:p>
+      <w:pPr>
+        <w:autoSpaceDE w:val="0"/>
+        <w:autoSpaceDN w:val="0"/>
+        <w:adjustRightInd w:val="0"/>
+        <w:rPr>
+          <w:color w:val="000000"/>
+          <w:kern w:val="0"/>
+          <w:sz w:val="20"/>
+          <w:szCs w:val="20"/>
+        </w:rPr>
+      </w:pPr>
+      <w:r>
+        <w:rPr>
+          <w:color w:val="000000"/>
+          <w:kern w:val="0"/>
+          <w:sz w:val="20"/>
+          <w:szCs w:val="20"/>
+        </w:rPr>
+        <w:t>% if users[0].</w:t>
+      </w:r>
+      <w:proofErr w:type="spellStart"/>
+      <w:r>
+        <w:rPr>
+          <w:color w:val="000000"/>
+          <w:kern w:val="0"/>
+          <w:sz w:val="20"/>
+          <w:szCs w:val="20"/>
+        </w:rPr>
+        <w:t>drawn_signature</w:t>
+      </w:r>
+      <w:proofErr w:type="spellEnd"/>
+      <w:r>
+        <w:rPr>
+          <w:color w:val="000000"/>
+          <w:kern w:val="0"/>
+          <w:sz w:val="20"/>
+          <w:szCs w:val="20"/>
+        </w:rPr>
+        <w:t xml:space="preserve">: </w:t>
+      </w:r>
+    </w:p>
+    <w:p>
+      <w:pPr>
+        <w:autoSpaceDE w:val="0"/>
+        <w:autoSpaceDN w:val="0"/>
+        <w:adjustRightInd w:val="0"/>
+        <w:rPr>
+          <w:color w:val="000000"/>
+          <w:kern w:val="0"/>
+          <w:sz w:val="20"/>
+          <w:szCs w:val="20"/>
+        </w:rPr>
+      </w:pPr>
+      <w:r>
+        <w:rPr>
+          <w:color w:val="000000"/>
+          <w:kern w:val="0"/>
+          <w:sz w:val="20"/>
+          <w:szCs w:val="20"/>
+        </w:rPr>
+        <w:t>{{ users[0].</w:t>
+      </w:r>
+      <w:proofErr w:type="spellStart"/>
+      <w:r>
+        <w:rPr>
+          <w:color w:val="000000"/>
+          <w:kern w:val="0"/>
+          <w:sz w:val="20"/>
+          <w:szCs w:val="20"/>
+        </w:rPr>
+        <w:t>drawn_signature</w:t>
+      </w:r>
+      <w:proofErr w:type="spellEnd"/>
+      <w:r>
+        <w:rPr>
+          <w:color w:val="000000"/>
+          <w:kern w:val="0"/>
+          <w:sz w:val="20"/>
+          <w:szCs w:val="20"/>
+        </w:rPr>
+        <w:t xml:space="preserve"> }} </w:t>
+      </w:r>
+    </w:p>
+    <w:p>
+      <w:pPr>
+        <w:autoSpaceDE w:val="0"/>
+        <w:autoSpaceDN w:val="0"/>
+        <w:adjustRightInd w:val="0"/>
+        <w:rPr>
+          <w:color w:val="000000"/>
+          <w:kern w:val="0"/>
+          <w:sz w:val="20"/>
+          <w:szCs w:val="20"/>
+        </w:rPr>
+      </w:pPr>
+      <w:r>
+        <w:rPr>
+          <w:color w:val="000000"/>
+          <w:kern w:val="0"/>
+          <w:sz w:val="20"/>
+          <w:szCs w:val="20"/>
+        </w:rPr>
+        <w:t xml:space="preserve">% </w:t>
+      </w:r>
+      <w:proofErr w:type="spellStart"/>
+      <w:r>
+        <w:rPr>
+          <w:color w:val="000000"/>
+          <w:kern w:val="0"/>
+          <w:sz w:val="20"/>
+          <w:szCs w:val="20"/>
+        </w:rPr>
+        <w:t>elif</w:t>
+      </w:r>
+      <w:proofErr w:type="spellEnd"/>
+      <w:r>
+        <w:rPr>
+          <w:color w:val="000000"/>
+          <w:kern w:val="0"/>
+          <w:sz w:val="20"/>
+          <w:szCs w:val="20"/>
+        </w:rPr>
+        <w:t xml:space="preserve"> users[0].</w:t>
+      </w:r>
+      <w:proofErr w:type="spellStart"/>
+      <w:r>
+        <w:rPr>
+          <w:color w:val="000000"/>
+          <w:kern w:val="0"/>
+          <w:sz w:val="20"/>
+          <w:szCs w:val="20"/>
+        </w:rPr>
+        <w:t>uploaded_signature</w:t>
+      </w:r>
+      <w:proofErr w:type="spellEnd"/>
+      <w:r>
+        <w:rPr>
+          <w:color w:val="000000"/>
+          <w:kern w:val="0"/>
+          <w:sz w:val="20"/>
+          <w:szCs w:val="20"/>
+        </w:rPr>
+        <w:t xml:space="preserve">: </w:t>
+      </w:r>
+    </w:p>
+    <w:p>
+      <w:pPr>
+        <w:autoSpaceDE w:val="0"/>
+        <w:autoSpaceDN w:val="0"/>
+        <w:adjustRightInd w:val="0"/>
+        <w:rPr>
+          <w:color w:val="000000"/>
+          <w:kern w:val="0"/>
+          <w:sz w:val="20"/>
+          <w:szCs w:val="20"/>
+        </w:rPr>
+      </w:pPr>
+      <w:r>
+        <w:rPr>
+          <w:color w:val="000000"/>
+          <w:kern w:val="0"/>
+          <w:sz w:val="20"/>
+          <w:szCs w:val="20"/>
+        </w:rPr>
+        <w:t>{{ users[0].</w:t>
+      </w:r>
+      <w:proofErr w:type="spellStart"/>
+      <w:r>
+        <w:rPr>
+          <w:color w:val="000000"/>
+          <w:kern w:val="0"/>
+          <w:sz w:val="20"/>
+          <w:szCs w:val="20"/>
+        </w:rPr>
+        <w:t>uploaded_signature</w:t>
+      </w:r>
+      <w:proofErr w:type="spellEnd"/>
+      <w:r>
+        <w:rPr>
+          <w:color w:val="000000"/>
+          <w:kern w:val="0"/>
+          <w:sz w:val="20"/>
+          <w:szCs w:val="20"/>
+        </w:rPr>
+        <w:t xml:space="preserve"> }} </w:t>
+      </w:r>
+    </w:p>
+    <w:p>
+      <w:pPr>
+        <w:autoSpaceDE w:val="0"/>
+        <w:autoSpaceDN w:val="0"/>
+        <w:adjustRightInd w:val="0"/>
+        <w:rPr>
+          <w:color w:val="000000"/>
+          <w:kern w:val="0"/>
+          <w:sz w:val="20"/>
+          <w:szCs w:val="20"/>
+        </w:rPr>
+      </w:pPr>
+      <w:r>
+        <w:rPr>
+          <w:color w:val="000000"/>
+          <w:kern w:val="0"/>
+          <w:sz w:val="20"/>
+          <w:szCs w:val="20"/>
+        </w:rPr>
         <w:t xml:space="preserve">{{ </w:t>
       </w:r>
-      <w:r>
-        <w:t>users</w:t>
-      </w:r>
-      <w:proofErr w:type="gramEnd"/>
-      <w:r>
-        <w:t>[0].</w:t>
-      </w:r>
       <w:proofErr w:type="spellStart"/>
       <w:r>
-        <w:t>employ</w:t>
-      </w:r>
-      <w:r>
-        <w:t>ment_</w:t>
-      </w:r>
-      <w:r>
-        <w:t>start</w:t>
-      </w:r>
-      <w:r>
-        <w:t>_</w:t>
-      </w:r>
-      <w:r>
-        <w:t>date</w:t>
+        <w:rPr>
+          <w:color w:val="000000"/>
+          <w:kern w:val="0"/>
+          <w:sz w:val="20"/>
+          <w:szCs w:val="20"/>
+        </w:rPr>
+        <w:t>final_signature</w:t>
       </w:r>
       <w:proofErr w:type="spellEnd"/>
       <w:r>
-        <w:t xml:space="preserve"> }}.</w:t>
-      </w:r>
-    </w:p>
-    <w:p/>
-    <w:p>
-      <w:r>
-        <w:t xml:space="preserve">I am writing to request that </w:t>
-      </w:r>
-      <w:r>
-        <w:t>the company</w:t>
-      </w:r>
-      <w:r>
-        <w:t xml:space="preserve"> provide</w:t>
-      </w:r>
-      <w:r>
-        <w:t xml:space="preserve"> </w:t>
-      </w:r>
-      <w:proofErr w:type="gramStart"/>
-      <w:r>
-        <w:t xml:space="preserve">{{ </w:t>
-      </w:r>
-      <w:r>
-        <w:t>users</w:t>
-      </w:r>
-      <w:proofErr w:type="gramEnd"/>
-      <w:r>
-        <w:t>[0].</w:t>
+        <w:rPr>
+          <w:color w:val="000000"/>
+          <w:kern w:val="0"/>
+          <w:sz w:val="20"/>
+          <w:szCs w:val="20"/>
+        </w:rPr>
+        <w:t xml:space="preserve"> }}</w:t>
+      </w:r>
+    </w:p>
+    <w:p>
+      <w:pPr>
+        <w:autoSpaceDE w:val="0"/>
+        <w:autoSpaceDN w:val="0"/>
+        <w:adjustRightInd w:val="0"/>
+        <w:rPr>
+          <w:color w:val="000000"/>
+          <w:kern w:val="0"/>
+          <w:sz w:val="20"/>
+          <w:szCs w:val="20"/>
+        </w:rPr>
+      </w:pPr>
+      <w:r>
+        <w:rPr>
+          <w:color w:val="000000"/>
+          <w:kern w:val="0"/>
+          <w:sz w:val="20"/>
+          <w:szCs w:val="20"/>
+        </w:rPr>
+        <w:t> </w:t>
+      </w:r>
+    </w:p>
+    <w:p>
+      <w:pPr>
+        <w:autoSpaceDE w:val="0"/>
+        <w:autoSpaceDN w:val="0"/>
+        <w:adjustRightInd w:val="0"/>
+        <w:rPr>
+          <w:color w:val="000000"/>
+          <w:kern w:val="0"/>
+          <w:sz w:val="20"/>
+          <w:szCs w:val="20"/>
+        </w:rPr>
+      </w:pPr>
+      <w:r>
+        <w:rPr>
+          <w:color w:val="000000"/>
+          <w:kern w:val="0"/>
+          <w:sz w:val="20"/>
+          <w:szCs w:val="20"/>
+        </w:rPr>
+        <w:t> </w:t>
+      </w:r>
+    </w:p>
+    <w:p>
+      <w:pPr>
+        <w:autoSpaceDE w:val="0"/>
+        <w:autoSpaceDN w:val="0"/>
+        <w:adjustRightInd w:val="0"/>
+        <w:rPr>
+          <w:color w:val="000000"/>
+          <w:kern w:val="0"/>
+          <w:sz w:val="20"/>
+          <w:szCs w:val="20"/>
+        </w:rPr>
+      </w:pPr>
+      <w:r>
+        <w:rPr>
+          <w:color w:val="000000"/>
+          <w:kern w:val="0"/>
+          <w:sz w:val="20"/>
+          <w:szCs w:val="20"/>
+        </w:rPr>
+        <w:t>{{ users[0].</w:t>
       </w:r>
       <w:proofErr w:type="spellStart"/>
       <w:r>
-        <w:t>accommodation_request</w:t>
+        <w:rPr>
+          <w:color w:val="000000"/>
+          <w:kern w:val="0"/>
+          <w:sz w:val="20"/>
+          <w:szCs w:val="20"/>
+        </w:rPr>
+        <w:t>name_full</w:t>
       </w:r>
       <w:proofErr w:type="spellEnd"/>
       <w:r>
-        <w:t xml:space="preserve"> }} </w:t>
-      </w:r>
-      <w:r>
-        <w:t xml:space="preserve">as a reasonable accommodation under the ADA. </w:t>
-      </w:r>
-      <w:r>
-        <w:t>As you may know, I have</w:t>
-      </w:r>
-      <w:r>
-        <w:t xml:space="preserve"> </w:t>
-      </w:r>
-      <w:proofErr w:type="gramStart"/>
-      <w:r>
-        <w:t xml:space="preserve">{{ </w:t>
-      </w:r>
-      <w:r>
-        <w:t>users</w:t>
-      </w:r>
-      <w:proofErr w:type="gramEnd"/>
-      <w:r>
-        <w:t>[0].</w:t>
+        <w:rPr>
+          <w:color w:val="000000"/>
+          <w:kern w:val="0"/>
+          <w:sz w:val="20"/>
+          <w:szCs w:val="20"/>
+        </w:rPr>
+        <w:t>() }}</w:t>
+      </w:r>
+    </w:p>
+    <w:p>
+      <w:pPr>
+        <w:rPr>
+          <w:sz w:val="20"/>
+          <w:szCs w:val="20"/>
+        </w:rPr>
+      </w:pPr>
+      <w:r>
+        <w:rPr>
+          <w:color w:val="000000"/>
+          <w:kern w:val="0"/>
+          <w:sz w:val="20"/>
+          <w:szCs w:val="20"/>
+        </w:rPr>
+        <w:t>{{ users[0].</w:t>
       </w:r>
       <w:proofErr w:type="spellStart"/>
       <w:r>
-        <w:t>disability_description</w:t>
+        <w:rPr>
+          <w:color w:val="000000"/>
+          <w:kern w:val="0"/>
+          <w:sz w:val="20"/>
+          <w:szCs w:val="20"/>
+        </w:rPr>
+        <w:t>signature_date</w:t>
       </w:r>
       <w:proofErr w:type="spellEnd"/>
       <w:r>
+        <w:rPr>
+          <w:color w:val="000000"/>
+          <w:kern w:val="0"/>
+          <w:sz w:val="20"/>
+          <w:szCs w:val="20"/>
+        </w:rPr>
         <w:t xml:space="preserve"> }}</w:t>
       </w:r>
-      <w:r>
-        <w:t xml:space="preserve"> </w:t>
-      </w:r>
-      <w:r>
-        <w:t xml:space="preserve">and this accommodation would enable me to perform my job effectively. </w:t>
-      </w:r>
-    </w:p>
-    <w:p/>
-    <w:p>
-      <w:r>
-        <w:t xml:space="preserve">If you are unable to provide me with </w:t>
-      </w:r>
-      <w:proofErr w:type="gramStart"/>
-      <w:r>
-        <w:t xml:space="preserve">{{ </w:t>
-      </w:r>
-      <w:r>
-        <w:t>users</w:t>
-      </w:r>
-      <w:proofErr w:type="gramEnd"/>
-      <w:r>
-        <w:t>[0].</w:t>
-      </w:r>
-      <w:proofErr w:type="spellStart"/>
-      <w:r>
-        <w:t>accommodation_request</w:t>
-      </w:r>
-      <w:proofErr w:type="spellEnd"/>
-      <w:r>
-        <w:t xml:space="preserve"> }}</w:t>
-      </w:r>
-      <w:r>
-        <w:t xml:space="preserve">, I ask that we engage in </w:t>
-      </w:r>
-      <w:r>
-        <w:t>an</w:t>
-      </w:r>
-      <w:r>
-        <w:t xml:space="preserve"> interactive process to determine whether there is an alternative effective accommodation.</w:t>
-      </w:r>
-    </w:p>
-    <w:p/>
-    <w:p>
-      <w:r>
-        <w:t>Please contact me if you have any questions about my request</w:t>
-      </w:r>
-      <w:r>
-        <w:t>, or if additional information is required</w:t>
-      </w:r>
-      <w:r>
-        <w:t>. I would appreciate a written response to this letter</w:t>
-      </w:r>
-      <w:r>
-        <w:t xml:space="preserve"> either via email or the address above. Thank you for your consideration and time. </w:t>
-      </w:r>
-    </w:p>
-    <w:p/>
-    <w:p>
-      <w:r>
-        <w:t xml:space="preserve">Sincerely, </w:t>
-      </w:r>
-    </w:p>
-    <w:p>
-      <w:r>
-        <w:t> </w:t>
-      </w:r>
-    </w:p>
-    <w:p/>
+    </w:p>
     <w:p/>
     <w:p>
       <w:pPr>

</xml_diff>

<commit_message>
fixed signature line in the code
</commit_message>
<xml_diff>
--- a/docassemble/ReasonableAccommodationLetter/data/templates/reasonable_accommodation_letter.docx
+++ b/docassemble/ReasonableAccommodationLetter/data/templates/reasonable_accommodation_letter.docx
@@ -6,8 +6,13 @@
       <w:pPr>
         <w:jc w:val="both"/>
       </w:pPr>
-      <w:r>
-        <w:t>{{ today() }}</w:t>
+      <w:proofErr w:type="gramStart"/>
+      <w:r>
+        <w:t>{{ today</w:t>
+      </w:r>
+      <w:proofErr w:type="gramEnd"/>
+      <w:r>
+        <w:t>() }}</w:t>
       </w:r>
     </w:p>
     <w:p/>
@@ -17,6 +22,9 @@
       </w:r>
       <w:r>
         <w:tab/>
+      </w:r>
+      <w:proofErr w:type="gramStart"/>
+      <w:r>
         <w:t>{</w:t>
       </w:r>
       <w:r>
@@ -26,7 +34,11 @@
         <w:t xml:space="preserve"> </w:t>
       </w:r>
       <w:r>
-        <w:t>users[0].</w:t>
+        <w:t>users</w:t>
+      </w:r>
+      <w:proofErr w:type="gramEnd"/>
+      <w:r>
+        <w:t>[0].</w:t>
       </w:r>
       <w:proofErr w:type="spellStart"/>
       <w:r>
@@ -50,6 +62,7 @@
       <w:r>
         <w:t xml:space="preserve">Attn: </w:t>
       </w:r>
+      <w:proofErr w:type="gramStart"/>
       <w:r>
         <w:t>{</w:t>
       </w:r>
@@ -57,7 +70,11 @@
         <w:t xml:space="preserve">{ </w:t>
       </w:r>
       <w:r>
-        <w:t>users[0].</w:t>
+        <w:t>users</w:t>
+      </w:r>
+      <w:proofErr w:type="gramEnd"/>
+      <w:r>
+        <w:t>[0].</w:t>
       </w:r>
       <w:proofErr w:type="spellStart"/>
       <w:r>
@@ -75,6 +92,7 @@
       <w:r>
         <w:tab/>
       </w:r>
+      <w:proofErr w:type="gramStart"/>
       <w:r>
         <w:t>{</w:t>
       </w:r>
@@ -85,10 +103,53 @@
         <w:t xml:space="preserve"> </w:t>
       </w:r>
       <w:r>
-        <w:t>users[0].</w:t>
+        <w:t>users</w:t>
+      </w:r>
+      <w:proofErr w:type="gramEnd"/>
+      <w:r>
+        <w:t>[0].</w:t>
       </w:r>
       <w:proofErr w:type="spellStart"/>
       <w:r>
+        <w:t>address</w:t>
+      </w:r>
+      <w:r>
+        <w:t>_</w:t>
+      </w:r>
+      <w:r>
+        <w:t>line_one</w:t>
+      </w:r>
+      <w:proofErr w:type="spellEnd"/>
+      <w:r>
+        <w:t xml:space="preserve"> </w:t>
+      </w:r>
+      <w:r>
+        <w:t>}</w:t>
+      </w:r>
+      <w:r>
+        <w:t>}</w:t>
+      </w:r>
+    </w:p>
+    <w:p>
+      <w:r>
+        <w:tab/>
+      </w:r>
+      <w:proofErr w:type="gramStart"/>
+      <w:r>
+        <w:t>{</w:t>
+      </w:r>
+      <w:r>
+        <w:t xml:space="preserve">{ </w:t>
+      </w:r>
+      <w:r>
+        <w:t>users</w:t>
+      </w:r>
+      <w:proofErr w:type="gramEnd"/>
+      <w:r>
+        <w:t>[0].</w:t>
+      </w:r>
+      <w:proofErr w:type="spellStart"/>
+      <w:r>
         <w:t>other_parties</w:t>
       </w:r>
       <w:r>
@@ -98,10 +159,101 @@
         <w:t>_</w:t>
       </w:r>
       <w:r>
+        <w:t>line_two</w:t>
+      </w:r>
+      <w:proofErr w:type="spellEnd"/>
+      <w:r>
+        <w:t xml:space="preserve"> }</w:t>
+      </w:r>
+      <w:r>
+        <w:t>}</w:t>
+      </w:r>
+    </w:p>
+    <w:p/>
+    <w:p>
+      <w:r>
+        <w:t xml:space="preserve">From: </w:t>
+      </w:r>
+      <w:r>
+        <w:tab/>
+      </w:r>
+      <w:proofErr w:type="gramStart"/>
+      <w:r>
+        <w:t>{</w:t>
+      </w:r>
+      <w:r>
+        <w:t>{</w:t>
+      </w:r>
+      <w:r>
+        <w:t xml:space="preserve"> </w:t>
+      </w:r>
+      <w:r>
+        <w:t>users</w:t>
+      </w:r>
+      <w:proofErr w:type="gramEnd"/>
+      <w:r>
+        <w:t>[0].</w:t>
+      </w:r>
+      <w:proofErr w:type="spellStart"/>
+      <w:r>
+        <w:t>name</w:t>
+      </w:r>
+      <w:r>
+        <w:t>_</w:t>
+      </w:r>
+      <w:r>
+        <w:t>full</w:t>
+      </w:r>
+      <w:proofErr w:type="spellEnd"/>
+      <w:r>
+        <w:t>()</w:t>
+      </w:r>
+      <w:r>
+        <w:t xml:space="preserve"> </w:t>
+      </w:r>
+      <w:r>
+        <w:t>}</w:t>
+      </w:r>
+      <w:r>
+        <w:t>}</w:t>
+      </w:r>
+    </w:p>
+    <w:p>
+      <w:r>
+        <w:tab/>
+      </w:r>
+      <w:proofErr w:type="gramStart"/>
+      <w:r>
+        <w:t>{</w:t>
+      </w:r>
+      <w:r>
+        <w:t>{</w:t>
+      </w:r>
+      <w:r>
+        <w:t xml:space="preserve"> </w:t>
+      </w:r>
+      <w:r>
+        <w:t>users</w:t>
+      </w:r>
+      <w:proofErr w:type="gramEnd"/>
+      <w:r>
+        <w:t>[0].</w:t>
+      </w:r>
+      <w:proofErr w:type="spellStart"/>
+      <w:r>
+        <w:t>address</w:t>
+      </w:r>
+      <w:r>
+        <w:t>.</w:t>
+      </w:r>
+      <w:r>
         <w:t>line_one</w:t>
       </w:r>
       <w:proofErr w:type="spellEnd"/>
       <w:r>
+        <w:t>()</w:t>
+      </w:r>
+      <w:r>
         <w:t xml:space="preserve"> </w:t>
       </w:r>
       <w:r>
@@ -115,182 +267,81 @@
       <w:r>
         <w:tab/>
       </w:r>
+      <w:proofErr w:type="gramStart"/>
       <w:r>
         <w:t>{</w:t>
       </w:r>
       <w:r>
-        <w:t xml:space="preserve">{ </w:t>
-      </w:r>
-      <w:r>
-        <w:t>users[0].</w:t>
+        <w:t>{</w:t>
+      </w:r>
+      <w:r>
+        <w:t xml:space="preserve"> </w:t>
+      </w:r>
+      <w:r>
+        <w:t>users</w:t>
+      </w:r>
+      <w:proofErr w:type="gramEnd"/>
+      <w:r>
+        <w:t>[0].</w:t>
       </w:r>
       <w:proofErr w:type="spellStart"/>
       <w:r>
-        <w:t>other_parties</w:t>
-      </w:r>
-      <w:r>
-        <w:t>_address</w:t>
-      </w:r>
-      <w:r>
-        <w:t>_</w:t>
+        <w:t>address</w:t>
+      </w:r>
+      <w:r>
+        <w:t>.</w:t>
       </w:r>
       <w:r>
         <w:t>line_two</w:t>
       </w:r>
       <w:proofErr w:type="spellEnd"/>
       <w:r>
-        <w:t xml:space="preserve"> }</w:t>
+        <w:t>()</w:t>
+      </w:r>
+      <w:r>
+        <w:t xml:space="preserve"> </w:t>
       </w:r>
       <w:r>
         <w:t>}</w:t>
       </w:r>
+      <w:r>
+        <w:t>}</w:t>
+      </w:r>
+    </w:p>
+    <w:p>
+      <w:r>
+        <w:tab/>
+      </w:r>
+      <w:proofErr w:type="gramStart"/>
+      <w:r>
+        <w:t>{{ users</w:t>
+      </w:r>
+      <w:proofErr w:type="gramEnd"/>
+      <w:r>
+        <w:t>[0].</w:t>
+      </w:r>
+      <w:r>
+        <w:t>email }}</w:t>
+      </w:r>
     </w:p>
     <w:p/>
     <w:p>
       <w:r>
-        <w:t xml:space="preserve">From: </w:t>
-      </w:r>
-      <w:r>
-        <w:tab/>
-      </w:r>
-      <w:r>
-        <w:t>{</w:t>
-      </w:r>
-      <w:r>
-        <w:t>{</w:t>
-      </w:r>
-      <w:r>
-        <w:t xml:space="preserve"> </w:t>
-      </w:r>
-      <w:r>
-        <w:t>users[0].</w:t>
-      </w:r>
-      <w:proofErr w:type="spellStart"/>
-      <w:r>
-        <w:t>name</w:t>
-      </w:r>
-      <w:r>
-        <w:t>_</w:t>
-      </w:r>
-      <w:r>
-        <w:t>full</w:t>
-      </w:r>
-      <w:proofErr w:type="spellEnd"/>
-      <w:r>
-        <w:t>()</w:t>
-      </w:r>
-      <w:r>
-        <w:t xml:space="preserve"> </w:t>
-      </w:r>
-      <w:r>
-        <w:t>}</w:t>
-      </w:r>
-      <w:r>
-        <w:t>}</w:t>
-      </w:r>
-    </w:p>
-    <w:p>
-      <w:r>
-        <w:tab/>
-      </w:r>
-      <w:r>
-        <w:t>{</w:t>
-      </w:r>
-      <w:r>
-        <w:t>{</w:t>
-      </w:r>
-      <w:r>
-        <w:t xml:space="preserve"> </w:t>
-      </w:r>
-      <w:r>
-        <w:t>users[0].</w:t>
-      </w:r>
-      <w:proofErr w:type="spellStart"/>
-      <w:r>
-        <w:t>address</w:t>
-      </w:r>
-      <w:r>
-        <w:t>.</w:t>
-      </w:r>
-      <w:r>
-        <w:t>line_one</w:t>
-      </w:r>
-      <w:proofErr w:type="spellEnd"/>
-      <w:r>
-        <w:t>()</w:t>
-      </w:r>
-      <w:r>
-        <w:t xml:space="preserve"> </w:t>
-      </w:r>
-      <w:r>
-        <w:t>}</w:t>
-      </w:r>
-      <w:r>
-        <w:t>}</w:t>
-      </w:r>
-    </w:p>
-    <w:p>
-      <w:r>
-        <w:tab/>
-      </w:r>
-      <w:r>
-        <w:t>{</w:t>
-      </w:r>
-      <w:r>
-        <w:t>{</w:t>
-      </w:r>
-      <w:r>
-        <w:t xml:space="preserve"> </w:t>
-      </w:r>
-      <w:r>
-        <w:t>users[0].</w:t>
-      </w:r>
-      <w:proofErr w:type="spellStart"/>
-      <w:r>
-        <w:t>address</w:t>
-      </w:r>
-      <w:r>
-        <w:t>.</w:t>
-      </w:r>
-      <w:r>
-        <w:t>line_two</w:t>
-      </w:r>
-      <w:proofErr w:type="spellEnd"/>
-      <w:r>
-        <w:t>()</w:t>
-      </w:r>
-      <w:r>
-        <w:t xml:space="preserve"> </w:t>
-      </w:r>
-      <w:r>
-        <w:t>}</w:t>
-      </w:r>
-      <w:r>
-        <w:t>}</w:t>
-      </w:r>
-    </w:p>
-    <w:p>
-      <w:r>
-        <w:tab/>
-        <w:t>{{ users[0].</w:t>
-      </w:r>
-      <w:r>
-        <w:t>email }}</w:t>
-      </w:r>
-    </w:p>
-    <w:p/>
-    <w:p>
-      <w:r>
         <w:t xml:space="preserve">Re: Reasonable Accommodation Request </w:t>
       </w:r>
       <w:r>
         <w:t xml:space="preserve">for </w:t>
       </w:r>
+      <w:proofErr w:type="gramStart"/>
       <w:r>
         <w:t xml:space="preserve">{{ </w:t>
       </w:r>
       <w:r>
-        <w:t>users[0].</w:t>
+        <w:t>users</w:t>
+      </w:r>
+      <w:proofErr w:type="gramEnd"/>
+      <w:r>
+        <w:t>[0].</w:t>
       </w:r>
       <w:proofErr w:type="spellStart"/>
       <w:r>
@@ -316,161 +367,208 @@
       <w:r>
         <w:t xml:space="preserve">Dear </w:t>
       </w:r>
+      <w:proofErr w:type="gramStart"/>
       <w:r>
         <w:t xml:space="preserve">{{ </w:t>
       </w:r>
       <w:r>
+        <w:t>users</w:t>
+      </w:r>
+      <w:proofErr w:type="gramEnd"/>
+      <w:r>
+        <w:t>[0].</w:t>
+      </w:r>
+      <w:r>
+        <w:t xml:space="preserve"> </w:t>
+      </w:r>
+      <w:proofErr w:type="spellStart"/>
+      <w:r>
+        <w:t>other_parties_</w:t>
+      </w:r>
+      <w:proofErr w:type="gramStart"/>
+      <w:r>
+        <w:t>contact</w:t>
+      </w:r>
+      <w:proofErr w:type="spellEnd"/>
+      <w:r>
+        <w:t xml:space="preserve"> }</w:t>
+      </w:r>
+      <w:proofErr w:type="gramEnd"/>
+      <w:r>
+        <w:t>}</w:t>
+      </w:r>
+      <w:r>
+        <w:t>,</w:t>
+      </w:r>
+    </w:p>
+    <w:p/>
+    <w:p>
+      <w:r>
+        <w:t xml:space="preserve">I </w:t>
+      </w:r>
+      <w:r>
+        <w:t xml:space="preserve">am a </w:t>
+      </w:r>
+      <w:proofErr w:type="gramStart"/>
+      <w:r>
+        <w:t xml:space="preserve">{{ </w:t>
+      </w:r>
+      <w:r>
+        <w:t>users</w:t>
+      </w:r>
+      <w:proofErr w:type="gramEnd"/>
+      <w:r>
+        <w:t>[0].</w:t>
+      </w:r>
+      <w:proofErr w:type="spellStart"/>
+      <w:r>
+        <w:t>job_title</w:t>
+      </w:r>
+      <w:proofErr w:type="spellEnd"/>
+      <w:r>
+        <w:t xml:space="preserve"> }}</w:t>
+      </w:r>
+      <w:r>
+        <w:t xml:space="preserve"> </w:t>
+      </w:r>
+      <w:r>
+        <w:t xml:space="preserve">with {{ </w:t>
+      </w:r>
+      <w:r>
         <w:t>users[0].</w:t>
       </w:r>
+      <w:proofErr w:type="spellStart"/>
+      <w:r>
+        <w:t>other_parties</w:t>
+      </w:r>
+      <w:proofErr w:type="spellEnd"/>
       <w:r>
         <w:t xml:space="preserve"> </w:t>
       </w:r>
+      <w:r>
+        <w:t>}}. I</w:t>
+      </w:r>
+      <w:r>
+        <w:t xml:space="preserve"> have been in this position since</w:t>
+      </w:r>
+      <w:r>
+        <w:t xml:space="preserve"> </w:t>
+      </w:r>
+      <w:proofErr w:type="gramStart"/>
+      <w:r>
+        <w:t xml:space="preserve">{{ </w:t>
+      </w:r>
+      <w:r>
+        <w:t>users</w:t>
+      </w:r>
+      <w:proofErr w:type="gramEnd"/>
+      <w:r>
+        <w:t>[0].</w:t>
+      </w:r>
       <w:proofErr w:type="spellStart"/>
       <w:r>
-        <w:t>other_parties_contact</w:t>
+        <w:t>employ</w:t>
+      </w:r>
+      <w:r>
+        <w:t>ment_</w:t>
+      </w:r>
+      <w:r>
+        <w:t>start</w:t>
+      </w:r>
+      <w:r>
+        <w:t>_</w:t>
+      </w:r>
+      <w:r>
+        <w:t>date</w:t>
       </w:r>
       <w:proofErr w:type="spellEnd"/>
       <w:r>
+        <w:t xml:space="preserve"> }}.</w:t>
+      </w:r>
+    </w:p>
+    <w:p/>
+    <w:p>
+      <w:r>
+        <w:t xml:space="preserve">I am writing to request that </w:t>
+      </w:r>
+      <w:r>
+        <w:t>the company</w:t>
+      </w:r>
+      <w:r>
+        <w:t xml:space="preserve"> provide</w:t>
+      </w:r>
+      <w:r>
+        <w:t xml:space="preserve"> </w:t>
+      </w:r>
+      <w:proofErr w:type="gramStart"/>
+      <w:r>
+        <w:t xml:space="preserve">{{ </w:t>
+      </w:r>
+      <w:r>
+        <w:t>users</w:t>
+      </w:r>
+      <w:proofErr w:type="gramEnd"/>
+      <w:r>
+        <w:t>[0].</w:t>
+      </w:r>
+      <w:proofErr w:type="spellStart"/>
+      <w:r>
+        <w:t>accommodation_request</w:t>
+      </w:r>
+      <w:proofErr w:type="spellEnd"/>
+      <w:r>
+        <w:t xml:space="preserve"> }} </w:t>
+      </w:r>
+      <w:r>
+        <w:t xml:space="preserve">as a reasonable accommodation under the ADA. </w:t>
+      </w:r>
+      <w:r>
+        <w:t>As you may know, I have</w:t>
+      </w:r>
+      <w:r>
+        <w:t xml:space="preserve"> </w:t>
+      </w:r>
+      <w:proofErr w:type="gramStart"/>
+      <w:r>
+        <w:t xml:space="preserve">{{ </w:t>
+      </w:r>
+      <w:r>
+        <w:t>users</w:t>
+      </w:r>
+      <w:proofErr w:type="gramEnd"/>
+      <w:r>
+        <w:t>[0].</w:t>
+      </w:r>
+      <w:proofErr w:type="spellStart"/>
+      <w:r>
+        <w:t>disability_description</w:t>
+      </w:r>
+      <w:proofErr w:type="spellEnd"/>
+      <w:r>
         <w:t xml:space="preserve"> }}</w:t>
       </w:r>
       <w:r>
-        <w:t>,</w:t>
+        <w:t xml:space="preserve"> </w:t>
+      </w:r>
+      <w:r>
+        <w:t xml:space="preserve">and this accommodation would enable me to perform my job effectively. </w:t>
       </w:r>
     </w:p>
     <w:p/>
     <w:p>
       <w:r>
-        <w:t xml:space="preserve">I </w:t>
-      </w:r>
-      <w:r>
-        <w:t xml:space="preserve">am a {{ </w:t>
-      </w:r>
-      <w:r>
-        <w:t>users[0].</w:t>
-      </w:r>
-      <w:proofErr w:type="spellStart"/>
-      <w:r>
-        <w:t>job_title</w:t>
-      </w:r>
-      <w:proofErr w:type="spellEnd"/>
-      <w:r>
-        <w:t xml:space="preserve"> }}</w:t>
-      </w:r>
-      <w:r>
-        <w:t xml:space="preserve"> </w:t>
-      </w:r>
-      <w:r>
-        <w:t xml:space="preserve">with {{ </w:t>
-      </w:r>
-      <w:r>
-        <w:t>users[0].</w:t>
-      </w:r>
-      <w:proofErr w:type="spellStart"/>
-      <w:r>
-        <w:t>other_parties</w:t>
-      </w:r>
-      <w:proofErr w:type="spellEnd"/>
-      <w:r>
-        <w:t xml:space="preserve"> </w:t>
-      </w:r>
-      <w:r>
-        <w:t>}}. I</w:t>
-      </w:r>
-      <w:r>
-        <w:t xml:space="preserve"> have been in this position since</w:t>
-      </w:r>
-      <w:r>
-        <w:t xml:space="preserve"> {{ </w:t>
-      </w:r>
-      <w:r>
-        <w:t>users[0].</w:t>
-      </w:r>
-      <w:proofErr w:type="spellStart"/>
-      <w:r>
-        <w:t>employ</w:t>
-      </w:r>
-      <w:r>
-        <w:t>ment_</w:t>
-      </w:r>
-      <w:r>
-        <w:t>start</w:t>
-      </w:r>
-      <w:r>
-        <w:t>_</w:t>
-      </w:r>
-      <w:r>
-        <w:t>date</w:t>
-      </w:r>
-      <w:proofErr w:type="spellEnd"/>
-      <w:r>
-        <w:t xml:space="preserve"> }}.</w:t>
-      </w:r>
-    </w:p>
-    <w:p/>
-    <w:p>
-      <w:r>
-        <w:t xml:space="preserve">I am writing to request that </w:t>
-      </w:r>
-      <w:r>
-        <w:t>the company</w:t>
-      </w:r>
-      <w:r>
-        <w:t xml:space="preserve"> provide</w:t>
-      </w:r>
-      <w:r>
-        <w:t xml:space="preserve"> {{ </w:t>
-      </w:r>
-      <w:r>
-        <w:t>users[0].</w:t>
-      </w:r>
-      <w:proofErr w:type="spellStart"/>
-      <w:r>
-        <w:t>accommodation_request</w:t>
-      </w:r>
-      <w:proofErr w:type="spellEnd"/>
-      <w:r>
-        <w:t xml:space="preserve"> }} </w:t>
-      </w:r>
-      <w:r>
-        <w:t xml:space="preserve">as a reasonable accommodation under the ADA. </w:t>
-      </w:r>
-      <w:r>
-        <w:t>As you may know, I have</w:t>
-      </w:r>
-      <w:r>
-        <w:t xml:space="preserve"> </w:t>
-      </w:r>
+        <w:t xml:space="preserve">If you are unable to provide me with </w:t>
+      </w:r>
+      <w:proofErr w:type="gramStart"/>
       <w:r>
         <w:t xml:space="preserve">{{ </w:t>
       </w:r>
       <w:r>
-        <w:t>users[0].</w:t>
-      </w:r>
-      <w:proofErr w:type="spellStart"/>
-      <w:r>
-        <w:t>disability_description</w:t>
-      </w:r>
-      <w:proofErr w:type="spellEnd"/>
-      <w:r>
-        <w:t xml:space="preserve"> }}</w:t>
-      </w:r>
-      <w:r>
-        <w:t xml:space="preserve"> </w:t>
-      </w:r>
-      <w:r>
-        <w:t xml:space="preserve">and this accommodation would enable me to perform my job effectively. </w:t>
-      </w:r>
-    </w:p>
-    <w:p/>
-    <w:p>
-      <w:r>
-        <w:t xml:space="preserve">If you are unable to provide me with </w:t>
-      </w:r>
-      <w:r>
-        <w:t xml:space="preserve">{{ </w:t>
-      </w:r>
-      <w:r>
-        <w:t>users[0].</w:t>
+        <w:t>users</w:t>
+      </w:r>
+      <w:proofErr w:type="gramEnd"/>
+      <w:r>
+        <w:t>[0].</w:t>
       </w:r>
       <w:proofErr w:type="spellStart"/>
       <w:r>
@@ -535,7 +633,72 @@
           <w:sz w:val="20"/>
           <w:szCs w:val="20"/>
         </w:rPr>
-        <w:t>% if users[0].</w:t>
+        <w:t>{</w:t>
+      </w:r>
+      <w:r>
+        <w:rPr>
+          <w:color w:val="000000"/>
+          <w:kern w:val="0"/>
+          <w:sz w:val="20"/>
+          <w:szCs w:val="20"/>
+        </w:rPr>
+        <w:t>%p</w:t>
+      </w:r>
+      <w:r>
+        <w:rPr>
+          <w:color w:val="000000"/>
+          <w:kern w:val="0"/>
+          <w:sz w:val="20"/>
+          <w:szCs w:val="20"/>
+        </w:rPr>
+        <w:t xml:space="preserve"> </w:t>
+      </w:r>
+      <w:r>
+        <w:rPr>
+          <w:color w:val="000000"/>
+          <w:kern w:val="0"/>
+          <w:sz w:val="20"/>
+          <w:szCs w:val="20"/>
+        </w:rPr>
+        <w:t xml:space="preserve">if </w:t>
+      </w:r>
+      <w:proofErr w:type="gramStart"/>
+      <w:r>
+        <w:rPr>
+          <w:color w:val="000000"/>
+          <w:kern w:val="0"/>
+          <w:sz w:val="20"/>
+          <w:szCs w:val="20"/>
+        </w:rPr>
+        <w:t>users</w:t>
+      </w:r>
+      <w:r>
+        <w:rPr>
+          <w:color w:val="000000"/>
+          <w:kern w:val="0"/>
+          <w:sz w:val="20"/>
+          <w:szCs w:val="20"/>
+        </w:rPr>
+        <w:t>[</w:t>
+      </w:r>
+      <w:proofErr w:type="gramEnd"/>
+      <w:r>
+        <w:rPr>
+          <w:color w:val="000000"/>
+          <w:kern w:val="0"/>
+          <w:sz w:val="20"/>
+          <w:szCs w:val="20"/>
+        </w:rPr>
+        <w:t>0]</w:t>
+      </w:r>
+      <w:r>
+        <w:rPr>
+          <w:color w:val="000000"/>
+          <w:kern w:val="0"/>
+          <w:sz w:val="20"/>
+          <w:szCs w:val="20"/>
+        </w:rPr>
+        <w:t>.</w:t>
       </w:r>
       <w:proofErr w:type="spellStart"/>
       <w:r>
@@ -555,7 +718,25 @@
           <w:sz w:val="20"/>
           <w:szCs w:val="20"/>
         </w:rPr>
-        <w:t xml:space="preserve">: </w:t>
+        <w:t xml:space="preserve"> </w:t>
+      </w:r>
+      <w:r>
+        <w:rPr>
+          <w:color w:val="000000"/>
+          <w:kern w:val="0"/>
+          <w:sz w:val="20"/>
+          <w:szCs w:val="20"/>
+        </w:rPr>
+        <w:t>%</w:t>
+      </w:r>
+      <w:r>
+        <w:rPr>
+          <w:color w:val="000000"/>
+          <w:kern w:val="0"/>
+          <w:sz w:val="20"/>
+          <w:szCs w:val="20"/>
+        </w:rPr>
+        <w:t>}</w:t>
       </w:r>
     </w:p>
     <w:p>
@@ -570,14 +751,25 @@
           <w:szCs w:val="20"/>
         </w:rPr>
       </w:pPr>
-      <w:r>
-        <w:rPr>
-          <w:color w:val="000000"/>
-          <w:kern w:val="0"/>
-          <w:sz w:val="20"/>
-          <w:szCs w:val="20"/>
-        </w:rPr>
-        <w:t>{{ users[0].</w:t>
+      <w:proofErr w:type="gramStart"/>
+      <w:r>
+        <w:rPr>
+          <w:color w:val="000000"/>
+          <w:kern w:val="0"/>
+          <w:sz w:val="20"/>
+          <w:szCs w:val="20"/>
+        </w:rPr>
+        <w:t>{{ users</w:t>
+      </w:r>
+      <w:proofErr w:type="gramEnd"/>
+      <w:r>
+        <w:rPr>
+          <w:color w:val="000000"/>
+          <w:kern w:val="0"/>
+          <w:sz w:val="20"/>
+          <w:szCs w:val="20"/>
+        </w:rPr>
+        <w:t>[0].</w:t>
       </w:r>
       <w:proofErr w:type="spellStart"/>
       <w:r>
@@ -619,47 +811,34 @@
           <w:sz w:val="20"/>
           <w:szCs w:val="20"/>
         </w:rPr>
-        <w:t xml:space="preserve">% </w:t>
-      </w:r>
-      <w:proofErr w:type="spellStart"/>
-      <w:r>
-        <w:rPr>
-          <w:color w:val="000000"/>
-          <w:kern w:val="0"/>
-          <w:sz w:val="20"/>
-          <w:szCs w:val="20"/>
-        </w:rPr>
-        <w:t>elif</w:t>
-      </w:r>
-      <w:proofErr w:type="spellEnd"/>
-      <w:r>
-        <w:rPr>
-          <w:color w:val="000000"/>
-          <w:kern w:val="0"/>
-          <w:sz w:val="20"/>
-          <w:szCs w:val="20"/>
-        </w:rPr>
-        <w:t xml:space="preserve"> users[0].</w:t>
-      </w:r>
-      <w:proofErr w:type="spellStart"/>
-      <w:r>
-        <w:rPr>
-          <w:color w:val="000000"/>
-          <w:kern w:val="0"/>
-          <w:sz w:val="20"/>
-          <w:szCs w:val="20"/>
-        </w:rPr>
-        <w:t>uploaded_signature</w:t>
-      </w:r>
-      <w:proofErr w:type="spellEnd"/>
-      <w:r>
-        <w:rPr>
-          <w:color w:val="000000"/>
-          <w:kern w:val="0"/>
-          <w:sz w:val="20"/>
-          <w:szCs w:val="20"/>
-        </w:rPr>
-        <w:t xml:space="preserve">: </w:t>
+        <w:t>{</w:t>
+      </w:r>
+      <w:r>
+        <w:rPr>
+          <w:color w:val="000000"/>
+          <w:kern w:val="0"/>
+          <w:sz w:val="20"/>
+          <w:szCs w:val="20"/>
+        </w:rPr>
+        <w:t xml:space="preserve">%p </w:t>
+      </w:r>
+      <w:r>
+        <w:rPr>
+          <w:color w:val="000000"/>
+          <w:kern w:val="0"/>
+          <w:sz w:val="20"/>
+          <w:szCs w:val="20"/>
+        </w:rPr>
+        <w:t>else</w:t>
+      </w:r>
+      <w:r>
+        <w:rPr>
+          <w:color w:val="000000"/>
+          <w:kern w:val="0"/>
+          <w:sz w:val="20"/>
+          <w:szCs w:val="20"/>
+        </w:rPr>
+        <w:t xml:space="preserve"> %}</w:t>
       </w:r>
     </w:p>
     <w:p>
@@ -674,14 +853,25 @@
           <w:szCs w:val="20"/>
         </w:rPr>
       </w:pPr>
-      <w:r>
-        <w:rPr>
-          <w:color w:val="000000"/>
-          <w:kern w:val="0"/>
-          <w:sz w:val="20"/>
-          <w:szCs w:val="20"/>
-        </w:rPr>
-        <w:t>{{ users[0].</w:t>
+      <w:proofErr w:type="gramStart"/>
+      <w:r>
+        <w:rPr>
+          <w:color w:val="000000"/>
+          <w:kern w:val="0"/>
+          <w:sz w:val="20"/>
+          <w:szCs w:val="20"/>
+        </w:rPr>
+        <w:t>{{ users</w:t>
+      </w:r>
+      <w:proofErr w:type="gramEnd"/>
+      <w:r>
+        <w:rPr>
+          <w:color w:val="000000"/>
+          <w:kern w:val="0"/>
+          <w:sz w:val="20"/>
+          <w:szCs w:val="20"/>
+        </w:rPr>
+        <w:t>[0].</w:t>
       </w:r>
       <w:proofErr w:type="spellStart"/>
       <w:r>
@@ -723,27 +913,79 @@
           <w:sz w:val="20"/>
           <w:szCs w:val="20"/>
         </w:rPr>
-        <w:t xml:space="preserve">{{ </w:t>
-      </w:r>
-      <w:proofErr w:type="spellStart"/>
-      <w:r>
-        <w:rPr>
-          <w:color w:val="000000"/>
-          <w:kern w:val="0"/>
-          <w:sz w:val="20"/>
-          <w:szCs w:val="20"/>
-        </w:rPr>
-        <w:t>final_signature</w:t>
-      </w:r>
-      <w:proofErr w:type="spellEnd"/>
-      <w:r>
-        <w:rPr>
-          <w:color w:val="000000"/>
-          <w:kern w:val="0"/>
-          <w:sz w:val="20"/>
-          <w:szCs w:val="20"/>
-        </w:rPr>
-        <w:t xml:space="preserve"> }}</w:t>
+        <w:t>{</w:t>
+      </w:r>
+      <w:r>
+        <w:rPr>
+          <w:color w:val="000000"/>
+          <w:kern w:val="0"/>
+          <w:sz w:val="20"/>
+          <w:szCs w:val="20"/>
+        </w:rPr>
+        <w:t>%</w:t>
+      </w:r>
+      <w:r>
+        <w:rPr>
+          <w:color w:val="000000"/>
+          <w:kern w:val="0"/>
+          <w:sz w:val="20"/>
+          <w:szCs w:val="20"/>
+        </w:rPr>
+        <w:t>p</w:t>
+      </w:r>
+      <w:r>
+        <w:rPr>
+          <w:color w:val="000000"/>
+          <w:kern w:val="0"/>
+          <w:sz w:val="20"/>
+          <w:szCs w:val="20"/>
+        </w:rPr>
+        <w:t xml:space="preserve"> end</w:t>
+      </w:r>
+      <w:r>
+        <w:rPr>
+          <w:color w:val="000000"/>
+          <w:kern w:val="0"/>
+          <w:sz w:val="20"/>
+          <w:szCs w:val="20"/>
+        </w:rPr>
+        <w:t>if</w:t>
+      </w:r>
+      <w:r>
+        <w:rPr>
+          <w:color w:val="000000"/>
+          <w:kern w:val="0"/>
+          <w:sz w:val="20"/>
+          <w:szCs w:val="20"/>
+        </w:rPr>
+        <w:t xml:space="preserve"> </w:t>
+      </w:r>
+      <w:r>
+        <w:rPr>
+          <w:color w:val="000000"/>
+          <w:kern w:val="0"/>
+          <w:sz w:val="20"/>
+          <w:szCs w:val="20"/>
+        </w:rPr>
+        <w:t>%</w:t>
+      </w:r>
+      <w:r>
+        <w:rPr>
+          <w:color w:val="000000"/>
+          <w:kern w:val="0"/>
+          <w:sz w:val="20"/>
+          <w:szCs w:val="20"/>
+        </w:rPr>
+        <w:t>}</w:t>
+      </w:r>
+      <w:r>
+        <w:rPr>
+          <w:color w:val="000000"/>
+          <w:kern w:val="0"/>
+          <w:sz w:val="20"/>
+          <w:szCs w:val="20"/>
+        </w:rPr>
+        <w:t> </w:t>
       </w:r>
     </w:p>
     <w:p>
@@ -780,73 +1022,73 @@
           <w:szCs w:val="20"/>
         </w:rPr>
       </w:pPr>
-      <w:r>
-        <w:rPr>
-          <w:color w:val="000000"/>
-          <w:kern w:val="0"/>
-          <w:sz w:val="20"/>
-          <w:szCs w:val="20"/>
-        </w:rPr>
-        <w:t> </w:t>
+      <w:proofErr w:type="gramStart"/>
+      <w:r>
+        <w:rPr>
+          <w:color w:val="000000"/>
+          <w:kern w:val="0"/>
+          <w:sz w:val="20"/>
+          <w:szCs w:val="20"/>
+        </w:rPr>
+        <w:t>{{ users</w:t>
+      </w:r>
+      <w:proofErr w:type="gramEnd"/>
+      <w:r>
+        <w:rPr>
+          <w:color w:val="000000"/>
+          <w:kern w:val="0"/>
+          <w:sz w:val="20"/>
+          <w:szCs w:val="20"/>
+        </w:rPr>
+        <w:t>[0].</w:t>
+      </w:r>
+      <w:proofErr w:type="spellStart"/>
+      <w:r>
+        <w:rPr>
+          <w:color w:val="000000"/>
+          <w:kern w:val="0"/>
+          <w:sz w:val="20"/>
+          <w:szCs w:val="20"/>
+        </w:rPr>
+        <w:t>name_full</w:t>
+      </w:r>
+      <w:proofErr w:type="spellEnd"/>
+      <w:r>
+        <w:rPr>
+          <w:color w:val="000000"/>
+          <w:kern w:val="0"/>
+          <w:sz w:val="20"/>
+          <w:szCs w:val="20"/>
+        </w:rPr>
+        <w:t>() }}</w:t>
       </w:r>
     </w:p>
     <w:p>
       <w:pPr>
-        <w:autoSpaceDE w:val="0"/>
-        <w:autoSpaceDN w:val="0"/>
-        <w:adjustRightInd w:val="0"/>
-        <w:rPr>
-          <w:color w:val="000000"/>
-          <w:kern w:val="0"/>
+        <w:rPr>
           <w:sz w:val="20"/>
           <w:szCs w:val="20"/>
         </w:rPr>
       </w:pPr>
-      <w:r>
-        <w:rPr>
-          <w:color w:val="000000"/>
-          <w:kern w:val="0"/>
-          <w:sz w:val="20"/>
-          <w:szCs w:val="20"/>
-        </w:rPr>
-        <w:t>{{ users[0].</w:t>
-      </w:r>
-      <w:proofErr w:type="spellStart"/>
-      <w:r>
-        <w:rPr>
-          <w:color w:val="000000"/>
-          <w:kern w:val="0"/>
-          <w:sz w:val="20"/>
-          <w:szCs w:val="20"/>
-        </w:rPr>
-        <w:t>name_full</w:t>
-      </w:r>
-      <w:proofErr w:type="spellEnd"/>
-      <w:r>
-        <w:rPr>
-          <w:color w:val="000000"/>
-          <w:kern w:val="0"/>
-          <w:sz w:val="20"/>
-          <w:szCs w:val="20"/>
-        </w:rPr>
-        <w:t>() }}</w:t>
-      </w:r>
-    </w:p>
-    <w:p>
-      <w:pPr>
-        <w:rPr>
-          <w:sz w:val="20"/>
-          <w:szCs w:val="20"/>
-        </w:rPr>
-      </w:pPr>
-      <w:r>
-        <w:rPr>
-          <w:color w:val="000000"/>
-          <w:kern w:val="0"/>
-          <w:sz w:val="20"/>
-          <w:szCs w:val="20"/>
-        </w:rPr>
-        <w:t>{{ users[0].</w:t>
+      <w:proofErr w:type="gramStart"/>
+      <w:r>
+        <w:rPr>
+          <w:color w:val="000000"/>
+          <w:kern w:val="0"/>
+          <w:sz w:val="20"/>
+          <w:szCs w:val="20"/>
+        </w:rPr>
+        <w:t>{{ users</w:t>
+      </w:r>
+      <w:proofErr w:type="gramEnd"/>
+      <w:r>
+        <w:rPr>
+          <w:color w:val="000000"/>
+          <w:kern w:val="0"/>
+          <w:sz w:val="20"/>
+          <w:szCs w:val="20"/>
+        </w:rPr>
+        <w:t>[0].</w:t>
       </w:r>
       <w:proofErr w:type="spellStart"/>
       <w:r>

</xml_diff>

<commit_message>
updated questions in interview for sentence case
</commit_message>
<xml_diff>
--- a/docassemble/ReasonableAccommodationLetter/data/templates/reasonable_accommodation_letter.docx
+++ b/docassemble/ReasonableAccommodationLetter/data/templates/reasonable_accommodation_letter.docx
@@ -6,13 +6,8 @@
       <w:pPr>
         <w:jc w:val="both"/>
       </w:pPr>
-      <w:proofErr w:type="gramStart"/>
-      <w:r>
-        <w:t>{{ today</w:t>
-      </w:r>
-      <w:proofErr w:type="gramEnd"/>
-      <w:r>
-        <w:t>() }}</w:t>
+      <w:r>
+        <w:t>{{ today() }}</w:t>
       </w:r>
     </w:p>
     <w:p/>
@@ -22,9 +17,6 @@
       </w:r>
       <w:r>
         <w:tab/>
-      </w:r>
-      <w:proofErr w:type="gramStart"/>
-      <w:r>
         <w:t>{</w:t>
       </w:r>
       <w:r>
@@ -34,17 +26,11 @@
         <w:t xml:space="preserve"> </w:t>
       </w:r>
       <w:r>
-        <w:t>users</w:t>
-      </w:r>
-      <w:proofErr w:type="gramEnd"/>
-      <w:r>
-        <w:t>[0].</w:t>
-      </w:r>
-      <w:proofErr w:type="spellStart"/>
+        <w:t>users[0].</w:t>
+      </w:r>
       <w:r>
         <w:t>other_parties</w:t>
       </w:r>
-      <w:proofErr w:type="spellEnd"/>
       <w:r>
         <w:t xml:space="preserve"> </w:t>
       </w:r>
@@ -62,7 +48,6 @@
       <w:r>
         <w:t xml:space="preserve">Attn: </w:t>
       </w:r>
-      <w:proofErr w:type="gramStart"/>
       <w:r>
         <w:t>{</w:t>
       </w:r>
@@ -70,17 +55,11 @@
         <w:t xml:space="preserve">{ </w:t>
       </w:r>
       <w:r>
-        <w:t>users</w:t>
-      </w:r>
-      <w:proofErr w:type="gramEnd"/>
-      <w:r>
-        <w:t>[0].</w:t>
-      </w:r>
-      <w:proofErr w:type="spellStart"/>
+        <w:t>users[0].</w:t>
+      </w:r>
       <w:r>
         <w:t>other_parties_contact</w:t>
       </w:r>
-      <w:proofErr w:type="spellEnd"/>
       <w:r>
         <w:t xml:space="preserve"> }</w:t>
       </w:r>
@@ -92,7 +71,6 @@
       <w:r>
         <w:tab/>
       </w:r>
-      <w:proofErr w:type="gramStart"/>
       <w:r>
         <w:t>{</w:t>
       </w:r>
@@ -103,13 +81,8 @@
         <w:t xml:space="preserve"> </w:t>
       </w:r>
       <w:r>
-        <w:t>users</w:t>
-      </w:r>
-      <w:proofErr w:type="gramEnd"/>
-      <w:r>
-        <w:t>[0].</w:t>
-      </w:r>
-      <w:proofErr w:type="spellStart"/>
+        <w:t>users[0].</w:t>
+      </w:r>
       <w:r>
         <w:t>address</w:t>
       </w:r>
@@ -119,7 +92,6 @@
       <w:r>
         <w:t>line_one</w:t>
       </w:r>
-      <w:proofErr w:type="spellEnd"/>
       <w:r>
         <w:t xml:space="preserve"> </w:t>
       </w:r>
@@ -134,7 +106,6 @@
       <w:r>
         <w:tab/>
       </w:r>
-      <w:proofErr w:type="gramStart"/>
       <w:r>
         <w:t>{</w:t>
       </w:r>
@@ -142,13 +113,8 @@
         <w:t xml:space="preserve">{ </w:t>
       </w:r>
       <w:r>
-        <w:t>users</w:t>
-      </w:r>
-      <w:proofErr w:type="gramEnd"/>
-      <w:r>
-        <w:t>[0].</w:t>
-      </w:r>
-      <w:proofErr w:type="spellStart"/>
+        <w:t>users[0].</w:t>
+      </w:r>
       <w:r>
         <w:t>other_parties</w:t>
       </w:r>
@@ -161,7 +127,6 @@
       <w:r>
         <w:t>line_two</w:t>
       </w:r>
-      <w:proofErr w:type="spellEnd"/>
       <w:r>
         <w:t xml:space="preserve"> }</w:t>
       </w:r>
@@ -177,7 +142,6 @@
       <w:r>
         <w:tab/>
       </w:r>
-      <w:proofErr w:type="gramStart"/>
       <w:r>
         <w:t>{</w:t>
       </w:r>
@@ -188,13 +152,8 @@
         <w:t xml:space="preserve"> </w:t>
       </w:r>
       <w:r>
-        <w:t>users</w:t>
-      </w:r>
-      <w:proofErr w:type="gramEnd"/>
-      <w:r>
-        <w:t>[0].</w:t>
-      </w:r>
-      <w:proofErr w:type="spellStart"/>
+        <w:t>users[0].</w:t>
+      </w:r>
       <w:r>
         <w:t>name</w:t>
       </w:r>
@@ -202,9 +161,43 @@
         <w:t>_</w:t>
       </w:r>
       <w:r>
-        <w:t>full</w:t>
-      </w:r>
-      <w:proofErr w:type="spellEnd"/>
+        <w:t>full()</w:t>
+      </w:r>
+      <w:r>
+        <w:t xml:space="preserve"> </w:t>
+      </w:r>
+      <w:r>
+        <w:t>}</w:t>
+      </w:r>
+      <w:r>
+        <w:t>}</w:t>
+      </w:r>
+    </w:p>
+    <w:p>
+      <w:r>
+        <w:tab/>
+      </w:r>
+      <w:r>
+        <w:t>{</w:t>
+      </w:r>
+      <w:r>
+        <w:t>{</w:t>
+      </w:r>
+      <w:r>
+        <w:t xml:space="preserve"> </w:t>
+      </w:r>
+      <w:r>
+        <w:t>users[0].</w:t>
+      </w:r>
+      <w:r>
+        <w:t>address</w:t>
+      </w:r>
+      <w:r>
+        <w:t>.</w:t>
+      </w:r>
+      <w:r>
+        <w:t>line_one</w:t>
+      </w:r>
       <w:r>
         <w:t>()</w:t>
       </w:r>
@@ -222,7 +215,6 @@
       <w:r>
         <w:tab/>
       </w:r>
-      <w:proofErr w:type="gramStart"/>
       <w:r>
         <w:t>{</w:t>
       </w:r>
@@ -233,13 +225,8 @@
         <w:t xml:space="preserve"> </w:t>
       </w:r>
       <w:r>
-        <w:t>users</w:t>
-      </w:r>
-      <w:proofErr w:type="gramEnd"/>
-      <w:r>
-        <w:t>[0].</w:t>
-      </w:r>
-      <w:proofErr w:type="spellStart"/>
+        <w:t>users[0].</w:t>
+      </w:r>
       <w:r>
         <w:t>address</w:t>
       </w:r>
@@ -247,9 +234,8 @@
         <w:t>.</w:t>
       </w:r>
       <w:r>
-        <w:t>line_one</w:t>
-      </w:r>
-      <w:proofErr w:type="spellEnd"/>
+        <w:t>line_two</w:t>
+      </w:r>
       <w:r>
         <w:t>()</w:t>
       </w:r>
@@ -266,59 +252,7 @@
     <w:p>
       <w:r>
         <w:tab/>
-      </w:r>
-      <w:proofErr w:type="gramStart"/>
-      <w:r>
-        <w:t>{</w:t>
-      </w:r>
-      <w:r>
-        <w:t>{</w:t>
-      </w:r>
-      <w:r>
-        <w:t xml:space="preserve"> </w:t>
-      </w:r>
-      <w:r>
-        <w:t>users</w:t>
-      </w:r>
-      <w:proofErr w:type="gramEnd"/>
-      <w:r>
-        <w:t>[0].</w:t>
-      </w:r>
-      <w:proofErr w:type="spellStart"/>
-      <w:r>
-        <w:t>address</w:t>
-      </w:r>
-      <w:r>
-        <w:t>.</w:t>
-      </w:r>
-      <w:r>
-        <w:t>line_two</w:t>
-      </w:r>
-      <w:proofErr w:type="spellEnd"/>
-      <w:r>
-        <w:t>()</w:t>
-      </w:r>
-      <w:r>
-        <w:t xml:space="preserve"> </w:t>
-      </w:r>
-      <w:r>
-        <w:t>}</w:t>
-      </w:r>
-      <w:r>
-        <w:t>}</w:t>
-      </w:r>
-    </w:p>
-    <w:p>
-      <w:r>
-        <w:tab/>
-      </w:r>
-      <w:proofErr w:type="gramStart"/>
-      <w:r>
-        <w:t>{{ users</w:t>
-      </w:r>
-      <w:proofErr w:type="gramEnd"/>
-      <w:r>
-        <w:t>[0].</w:t>
+        <w:t>{{ users[0].</w:t>
       </w:r>
       <w:r>
         <w:t>email }}</w:t>
@@ -332,18 +266,12 @@
       <w:r>
         <w:t xml:space="preserve">for </w:t>
       </w:r>
-      <w:proofErr w:type="gramStart"/>
       <w:r>
         <w:t xml:space="preserve">{{ </w:t>
       </w:r>
       <w:r>
-        <w:t>users</w:t>
-      </w:r>
-      <w:proofErr w:type="gramEnd"/>
-      <w:r>
-        <w:t>[0].</w:t>
-      </w:r>
-      <w:proofErr w:type="spellStart"/>
+        <w:t>users[0].</w:t>
+      </w:r>
       <w:r>
         <w:t>name</w:t>
       </w:r>
@@ -351,11 +279,7 @@
         <w:t>_</w:t>
       </w:r>
       <w:r>
-        <w:t>full</w:t>
-      </w:r>
-      <w:proofErr w:type="spellEnd"/>
-      <w:r>
-        <w:t>()</w:t>
+        <w:t>full()</w:t>
       </w:r>
       <w:r>
         <w:t xml:space="preserve"> }}</w:t>
@@ -367,35 +291,20 @@
       <w:r>
         <w:t xml:space="preserve">Dear </w:t>
       </w:r>
-      <w:proofErr w:type="gramStart"/>
       <w:r>
         <w:t xml:space="preserve">{{ </w:t>
       </w:r>
       <w:r>
-        <w:t>users</w:t>
-      </w:r>
-      <w:proofErr w:type="gramEnd"/>
-      <w:r>
-        <w:t>[0].</w:t>
+        <w:t>users[0].</w:t>
       </w:r>
       <w:r>
         <w:t xml:space="preserve"> </w:t>
       </w:r>
-      <w:proofErr w:type="spellStart"/>
-      <w:r>
-        <w:t>other_parties_</w:t>
-      </w:r>
-      <w:proofErr w:type="gramStart"/>
-      <w:r>
-        <w:t>contact</w:t>
-      </w:r>
-      <w:proofErr w:type="spellEnd"/>
-      <w:r>
-        <w:t xml:space="preserve"> }</w:t>
-      </w:r>
-      <w:proofErr w:type="gramEnd"/>
-      <w:r>
-        <w:t>}</w:t>
+      <w:r>
+        <w:t>other_parties_contact</w:t>
+      </w:r>
+      <w:r>
+        <w:t xml:space="preserve"> }}</w:t>
       </w:r>
       <w:r>
         <w:t>,</w:t>
@@ -407,174 +316,142 @@
         <w:t xml:space="preserve">I </w:t>
       </w:r>
       <w:r>
-        <w:t xml:space="preserve">am a </w:t>
-      </w:r>
-      <w:proofErr w:type="gramStart"/>
+        <w:t xml:space="preserve">am a {{ </w:t>
+      </w:r>
+      <w:r>
+        <w:t>users[0].</w:t>
+      </w:r>
+      <w:r>
+        <w:t>job_title }}</w:t>
+      </w:r>
+      <w:r>
+        <w:t xml:space="preserve"> </w:t>
+      </w:r>
+      <w:r>
+        <w:t xml:space="preserve">with {{ </w:t>
+      </w:r>
+      <w:r>
+        <w:t>users[0].</w:t>
+      </w:r>
+      <w:r>
+        <w:t>other_parties</w:t>
+      </w:r>
+      <w:r>
+        <w:t xml:space="preserve"> </w:t>
+      </w:r>
+      <w:r>
+        <w:t>}}. I</w:t>
+      </w:r>
+      <w:r>
+        <w:t xml:space="preserve"> have been in this position since</w:t>
+      </w:r>
+      <w:r>
+        <w:t xml:space="preserve"> {{ </w:t>
+      </w:r>
+      <w:r>
+        <w:t>users[0].</w:t>
+      </w:r>
+      <w:r>
+        <w:t>employ</w:t>
+      </w:r>
+      <w:r>
+        <w:t>ment_</w:t>
+      </w:r>
+      <w:r>
+        <w:t>start</w:t>
+      </w:r>
+      <w:r>
+        <w:t>_</w:t>
+      </w:r>
+      <w:r>
+        <w:t>date</w:t>
+      </w:r>
+      <w:r>
+        <w:t xml:space="preserve"> }}.</w:t>
+      </w:r>
+    </w:p>
+    <w:p/>
+    <w:p>
+      <w:r>
+        <w:t xml:space="preserve">I am writing to request that </w:t>
+      </w:r>
+      <w:r>
+        <w:t>the company</w:t>
+      </w:r>
+      <w:r>
+        <w:t xml:space="preserve"> provide</w:t>
+      </w:r>
+      <w:r>
+        <w:t xml:space="preserve"> the following </w:t>
+      </w:r>
+      <w:r>
+        <w:t>as a reasonable accommodation under the ADA</w:t>
+      </w:r>
+      <w:r>
+        <w:t>:</w:t>
+      </w:r>
+    </w:p>
+    <w:p>
+      <w:pPr>
+        <w:pStyle w:val="ListParagraph"/>
+        <w:numPr>
+          <w:ilvl w:val="0"/>
+          <w:numId w:val="2"/>
+        </w:numPr>
+      </w:pPr>
       <w:r>
         <w:t xml:space="preserve">{{ </w:t>
       </w:r>
       <w:r>
-        <w:t>users</w:t>
-      </w:r>
-      <w:proofErr w:type="gramEnd"/>
-      <w:r>
-        <w:t>[0].</w:t>
-      </w:r>
-      <w:proofErr w:type="spellStart"/>
-      <w:r>
-        <w:t>job_title</w:t>
-      </w:r>
-      <w:proofErr w:type="spellEnd"/>
+        <w:t>users[0].</w:t>
+      </w:r>
+      <w:r>
+        <w:t>accommodation_request</w:t>
+      </w:r>
       <w:r>
         <w:t xml:space="preserve"> }}</w:t>
       </w:r>
       <w:r>
-        <w:t xml:space="preserve"> </w:t>
-      </w:r>
-      <w:r>
-        <w:t xml:space="preserve">with {{ </w:t>
+        <w:t xml:space="preserve">. </w:t>
+      </w:r>
+    </w:p>
+    <w:p>
+      <w:r>
+        <w:t xml:space="preserve">This accommodation would enable me to perform my job effectively because I have the condition(s) listed below: </w:t>
+      </w:r>
+    </w:p>
+    <w:p>
+      <w:pPr>
+        <w:pStyle w:val="ListParagraph"/>
+        <w:numPr>
+          <w:ilvl w:val="0"/>
+          <w:numId w:val="2"/>
+        </w:numPr>
+      </w:pPr>
+      <w:r>
+        <w:t xml:space="preserve">{{ </w:t>
       </w:r>
       <w:r>
         <w:t>users[0].</w:t>
       </w:r>
-      <w:proofErr w:type="spellStart"/>
-      <w:r>
-        <w:t>other_parties</w:t>
-      </w:r>
-      <w:proofErr w:type="spellEnd"/>
-      <w:r>
-        <w:t xml:space="preserve"> </w:t>
-      </w:r>
-      <w:r>
-        <w:t>}}. I</w:t>
-      </w:r>
-      <w:r>
-        <w:t xml:space="preserve"> have been in this position since</w:t>
-      </w:r>
-      <w:r>
-        <w:t xml:space="preserve"> </w:t>
-      </w:r>
-      <w:proofErr w:type="gramStart"/>
+      <w:r>
+        <w:t>disability_description }}</w:t>
+      </w:r>
+    </w:p>
+    <w:p/>
+    <w:p>
+      <w:r>
+        <w:t xml:space="preserve">If you are unable to provide me with </w:t>
+      </w:r>
       <w:r>
         <w:t xml:space="preserve">{{ </w:t>
       </w:r>
       <w:r>
-        <w:t>users</w:t>
-      </w:r>
-      <w:proofErr w:type="gramEnd"/>
-      <w:r>
-        <w:t>[0].</w:t>
-      </w:r>
-      <w:proofErr w:type="spellStart"/>
-      <w:r>
-        <w:t>employ</w:t>
-      </w:r>
-      <w:r>
-        <w:t>ment_</w:t>
-      </w:r>
-      <w:r>
-        <w:t>start</w:t>
-      </w:r>
-      <w:r>
-        <w:t>_</w:t>
-      </w:r>
-      <w:r>
-        <w:t>date</w:t>
-      </w:r>
-      <w:proofErr w:type="spellEnd"/>
-      <w:r>
-        <w:t xml:space="preserve"> }}.</w:t>
-      </w:r>
-    </w:p>
-    <w:p/>
-    <w:p>
-      <w:r>
-        <w:t xml:space="preserve">I am writing to request that </w:t>
-      </w:r>
-      <w:r>
-        <w:t>the company</w:t>
-      </w:r>
-      <w:r>
-        <w:t xml:space="preserve"> provide</w:t>
-      </w:r>
-      <w:r>
-        <w:t xml:space="preserve"> </w:t>
-      </w:r>
-      <w:proofErr w:type="gramStart"/>
-      <w:r>
-        <w:t xml:space="preserve">{{ </w:t>
-      </w:r>
-      <w:r>
-        <w:t>users</w:t>
-      </w:r>
-      <w:proofErr w:type="gramEnd"/>
-      <w:r>
-        <w:t>[0].</w:t>
-      </w:r>
-      <w:proofErr w:type="spellStart"/>
+        <w:t>users[0].</w:t>
+      </w:r>
       <w:r>
         <w:t>accommodation_request</w:t>
       </w:r>
-      <w:proofErr w:type="spellEnd"/>
-      <w:r>
-        <w:t xml:space="preserve"> }} </w:t>
-      </w:r>
-      <w:r>
-        <w:t xml:space="preserve">as a reasonable accommodation under the ADA. </w:t>
-      </w:r>
-      <w:r>
-        <w:t>As you may know, I have</w:t>
-      </w:r>
-      <w:r>
-        <w:t xml:space="preserve"> </w:t>
-      </w:r>
-      <w:proofErr w:type="gramStart"/>
-      <w:r>
-        <w:t xml:space="preserve">{{ </w:t>
-      </w:r>
-      <w:r>
-        <w:t>users</w:t>
-      </w:r>
-      <w:proofErr w:type="gramEnd"/>
-      <w:r>
-        <w:t>[0].</w:t>
-      </w:r>
-      <w:proofErr w:type="spellStart"/>
-      <w:r>
-        <w:t>disability_description</w:t>
-      </w:r>
-      <w:proofErr w:type="spellEnd"/>
-      <w:r>
-        <w:t xml:space="preserve"> }}</w:t>
-      </w:r>
-      <w:r>
-        <w:t xml:space="preserve"> </w:t>
-      </w:r>
-      <w:r>
-        <w:t xml:space="preserve">and this accommodation would enable me to perform my job effectively. </w:t>
-      </w:r>
-    </w:p>
-    <w:p/>
-    <w:p>
-      <w:r>
-        <w:t xml:space="preserve">If you are unable to provide me with </w:t>
-      </w:r>
-      <w:proofErr w:type="gramStart"/>
-      <w:r>
-        <w:t xml:space="preserve">{{ </w:t>
-      </w:r>
-      <w:r>
-        <w:t>users</w:t>
-      </w:r>
-      <w:proofErr w:type="gramEnd"/>
-      <w:r>
-        <w:t>[0].</w:t>
-      </w:r>
-      <w:proofErr w:type="spellStart"/>
-      <w:r>
-        <w:t>accommodation_request</w:t>
-      </w:r>
-      <w:proofErr w:type="spellEnd"/>
       <w:r>
         <w:t xml:space="preserve"> }}</w:t>
       </w:r>
@@ -633,110 +510,7 @@
           <w:sz w:val="20"/>
           <w:szCs w:val="20"/>
         </w:rPr>
-        <w:t>{</w:t>
-      </w:r>
-      <w:r>
-        <w:rPr>
-          <w:color w:val="000000"/>
-          <w:kern w:val="0"/>
-          <w:sz w:val="20"/>
-          <w:szCs w:val="20"/>
-        </w:rPr>
-        <w:t>%p</w:t>
-      </w:r>
-      <w:r>
-        <w:rPr>
-          <w:color w:val="000000"/>
-          <w:kern w:val="0"/>
-          <w:sz w:val="20"/>
-          <w:szCs w:val="20"/>
-        </w:rPr>
-        <w:t xml:space="preserve"> </w:t>
-      </w:r>
-      <w:r>
-        <w:rPr>
-          <w:color w:val="000000"/>
-          <w:kern w:val="0"/>
-          <w:sz w:val="20"/>
-          <w:szCs w:val="20"/>
-        </w:rPr>
-        <w:t xml:space="preserve">if </w:t>
-      </w:r>
-      <w:proofErr w:type="gramStart"/>
-      <w:r>
-        <w:rPr>
-          <w:color w:val="000000"/>
-          <w:kern w:val="0"/>
-          <w:sz w:val="20"/>
-          <w:szCs w:val="20"/>
-        </w:rPr>
-        <w:t>users</w:t>
-      </w:r>
-      <w:r>
-        <w:rPr>
-          <w:color w:val="000000"/>
-          <w:kern w:val="0"/>
-          <w:sz w:val="20"/>
-          <w:szCs w:val="20"/>
-        </w:rPr>
-        <w:t>[</w:t>
-      </w:r>
-      <w:proofErr w:type="gramEnd"/>
-      <w:r>
-        <w:rPr>
-          <w:color w:val="000000"/>
-          <w:kern w:val="0"/>
-          <w:sz w:val="20"/>
-          <w:szCs w:val="20"/>
-        </w:rPr>
-        <w:t>0]</w:t>
-      </w:r>
-      <w:r>
-        <w:rPr>
-          <w:color w:val="000000"/>
-          <w:kern w:val="0"/>
-          <w:sz w:val="20"/>
-          <w:szCs w:val="20"/>
-        </w:rPr>
-        <w:t>.</w:t>
-      </w:r>
-      <w:proofErr w:type="spellStart"/>
-      <w:r>
-        <w:rPr>
-          <w:color w:val="000000"/>
-          <w:kern w:val="0"/>
-          <w:sz w:val="20"/>
-          <w:szCs w:val="20"/>
-        </w:rPr>
-        <w:t>drawn_signature</w:t>
-      </w:r>
-      <w:proofErr w:type="spellEnd"/>
-      <w:r>
-        <w:rPr>
-          <w:color w:val="000000"/>
-          <w:kern w:val="0"/>
-          <w:sz w:val="20"/>
-          <w:szCs w:val="20"/>
-        </w:rPr>
-        <w:t xml:space="preserve"> </w:t>
-      </w:r>
-      <w:r>
-        <w:rPr>
-          <w:color w:val="000000"/>
-          <w:kern w:val="0"/>
-          <w:sz w:val="20"/>
-          <w:szCs w:val="20"/>
-        </w:rPr>
-        <w:t>%</w:t>
-      </w:r>
-      <w:r>
-        <w:rPr>
-          <w:color w:val="000000"/>
-          <w:kern w:val="0"/>
-          <w:sz w:val="20"/>
-          <w:szCs w:val="20"/>
-        </w:rPr>
-        <w:t>}</w:t>
+        <w:t>{%p if users[0].drawn_signature %}</w:t>
       </w:r>
     </w:p>
     <w:p>
@@ -751,7 +525,6 @@
           <w:szCs w:val="20"/>
         </w:rPr>
       </w:pPr>
-      <w:proofErr w:type="gramStart"/>
       <w:r>
         <w:rPr>
           <w:color w:val="000000"/>
@@ -759,37 +532,7 @@
           <w:sz w:val="20"/>
           <w:szCs w:val="20"/>
         </w:rPr>
-        <w:t>{{ users</w:t>
-      </w:r>
-      <w:proofErr w:type="gramEnd"/>
-      <w:r>
-        <w:rPr>
-          <w:color w:val="000000"/>
-          <w:kern w:val="0"/>
-          <w:sz w:val="20"/>
-          <w:szCs w:val="20"/>
-        </w:rPr>
-        <w:t>[0].</w:t>
-      </w:r>
-      <w:proofErr w:type="spellStart"/>
-      <w:r>
-        <w:rPr>
-          <w:color w:val="000000"/>
-          <w:kern w:val="0"/>
-          <w:sz w:val="20"/>
-          <w:szCs w:val="20"/>
-        </w:rPr>
-        <w:t>drawn_signature</w:t>
-      </w:r>
-      <w:proofErr w:type="spellEnd"/>
-      <w:r>
-        <w:rPr>
-          <w:color w:val="000000"/>
-          <w:kern w:val="0"/>
-          <w:sz w:val="20"/>
-          <w:szCs w:val="20"/>
-        </w:rPr>
-        <w:t xml:space="preserve"> }} </w:t>
+        <w:t xml:space="preserve">{{ users[0].drawn_signature }} </w:t>
       </w:r>
     </w:p>
     <w:p>
@@ -811,34 +554,7 @@
           <w:sz w:val="20"/>
           <w:szCs w:val="20"/>
         </w:rPr>
-        <w:t>{</w:t>
-      </w:r>
-      <w:r>
-        <w:rPr>
-          <w:color w:val="000000"/>
-          <w:kern w:val="0"/>
-          <w:sz w:val="20"/>
-          <w:szCs w:val="20"/>
-        </w:rPr>
-        <w:t xml:space="preserve">%p </w:t>
-      </w:r>
-      <w:r>
-        <w:rPr>
-          <w:color w:val="000000"/>
-          <w:kern w:val="0"/>
-          <w:sz w:val="20"/>
-          <w:szCs w:val="20"/>
-        </w:rPr>
-        <w:t>else</w:t>
-      </w:r>
-      <w:r>
-        <w:rPr>
-          <w:color w:val="000000"/>
-          <w:kern w:val="0"/>
-          <w:sz w:val="20"/>
-          <w:szCs w:val="20"/>
-        </w:rPr>
-        <w:t xml:space="preserve"> %}</w:t>
+        <w:t>{%p else %}</w:t>
       </w:r>
     </w:p>
     <w:p>
@@ -853,7 +569,6 @@
           <w:szCs w:val="20"/>
         </w:rPr>
       </w:pPr>
-      <w:proofErr w:type="gramStart"/>
       <w:r>
         <w:rPr>
           <w:color w:val="000000"/>
@@ -861,37 +576,7 @@
           <w:sz w:val="20"/>
           <w:szCs w:val="20"/>
         </w:rPr>
-        <w:t>{{ users</w:t>
-      </w:r>
-      <w:proofErr w:type="gramEnd"/>
-      <w:r>
-        <w:rPr>
-          <w:color w:val="000000"/>
-          <w:kern w:val="0"/>
-          <w:sz w:val="20"/>
-          <w:szCs w:val="20"/>
-        </w:rPr>
-        <w:t>[0].</w:t>
-      </w:r>
-      <w:proofErr w:type="spellStart"/>
-      <w:r>
-        <w:rPr>
-          <w:color w:val="000000"/>
-          <w:kern w:val="0"/>
-          <w:sz w:val="20"/>
-          <w:szCs w:val="20"/>
-        </w:rPr>
-        <w:t>uploaded_signature</w:t>
-      </w:r>
-      <w:proofErr w:type="spellEnd"/>
-      <w:r>
-        <w:rPr>
-          <w:color w:val="000000"/>
-          <w:kern w:val="0"/>
-          <w:sz w:val="20"/>
-          <w:szCs w:val="20"/>
-        </w:rPr>
-        <w:t xml:space="preserve"> }} </w:t>
+        <w:t xml:space="preserve">{{ users[0].uploaded_signature }} </w:t>
       </w:r>
     </w:p>
     <w:p>
@@ -913,70 +598,7 @@
           <w:sz w:val="20"/>
           <w:szCs w:val="20"/>
         </w:rPr>
-        <w:t>{</w:t>
-      </w:r>
-      <w:r>
-        <w:rPr>
-          <w:color w:val="000000"/>
-          <w:kern w:val="0"/>
-          <w:sz w:val="20"/>
-          <w:szCs w:val="20"/>
-        </w:rPr>
-        <w:t>%</w:t>
-      </w:r>
-      <w:r>
-        <w:rPr>
-          <w:color w:val="000000"/>
-          <w:kern w:val="0"/>
-          <w:sz w:val="20"/>
-          <w:szCs w:val="20"/>
-        </w:rPr>
-        <w:t>p</w:t>
-      </w:r>
-      <w:r>
-        <w:rPr>
-          <w:color w:val="000000"/>
-          <w:kern w:val="0"/>
-          <w:sz w:val="20"/>
-          <w:szCs w:val="20"/>
-        </w:rPr>
-        <w:t xml:space="preserve"> end</w:t>
-      </w:r>
-      <w:r>
-        <w:rPr>
-          <w:color w:val="000000"/>
-          <w:kern w:val="0"/>
-          <w:sz w:val="20"/>
-          <w:szCs w:val="20"/>
-        </w:rPr>
-        <w:t>if</w:t>
-      </w:r>
-      <w:r>
-        <w:rPr>
-          <w:color w:val="000000"/>
-          <w:kern w:val="0"/>
-          <w:sz w:val="20"/>
-          <w:szCs w:val="20"/>
-        </w:rPr>
-        <w:t xml:space="preserve"> </w:t>
-      </w:r>
-      <w:r>
-        <w:rPr>
-          <w:color w:val="000000"/>
-          <w:kern w:val="0"/>
-          <w:sz w:val="20"/>
-          <w:szCs w:val="20"/>
-        </w:rPr>
-        <w:t>%</w:t>
-      </w:r>
-      <w:r>
-        <w:rPr>
-          <w:color w:val="000000"/>
-          <w:kern w:val="0"/>
-          <w:sz w:val="20"/>
-          <w:szCs w:val="20"/>
-        </w:rPr>
-        <w:t>}</w:t>
+        <w:t>{%p endif %}</w:t>
       </w:r>
       <w:r>
         <w:rPr>
@@ -1022,17 +644,19 @@
           <w:szCs w:val="20"/>
         </w:rPr>
       </w:pPr>
-      <w:proofErr w:type="gramStart"/>
-      <w:r>
+    </w:p>
+    <w:p>
+      <w:pPr>
+        <w:autoSpaceDE w:val="0"/>
+        <w:autoSpaceDN w:val="0"/>
+        <w:adjustRightInd w:val="0"/>
         <w:rPr>
           <w:color w:val="000000"/>
           <w:kern w:val="0"/>
           <w:sz w:val="20"/>
           <w:szCs w:val="20"/>
         </w:rPr>
-        <w:t>{{ users</w:t>
-      </w:r>
-      <w:proofErr w:type="gramEnd"/>
+      </w:pPr>
       <w:r>
         <w:rPr>
           <w:color w:val="000000"/>
@@ -1040,9 +664,16 @@
           <w:sz w:val="20"/>
           <w:szCs w:val="20"/>
         </w:rPr>
-        <w:t>[0].</w:t>
-      </w:r>
-      <w:proofErr w:type="spellStart"/>
+        <w:t>{{ users[0].name_full() }}</w:t>
+      </w:r>
+    </w:p>
+    <w:p>
+      <w:pPr>
+        <w:rPr>
+          <w:sz w:val="20"/>
+          <w:szCs w:val="20"/>
+        </w:rPr>
+      </w:pPr>
       <w:r>
         <w:rPr>
           <w:color w:val="000000"/>
@@ -1050,65 +681,7 @@
           <w:sz w:val="20"/>
           <w:szCs w:val="20"/>
         </w:rPr>
-        <w:t>name_full</w:t>
-      </w:r>
-      <w:proofErr w:type="spellEnd"/>
-      <w:r>
-        <w:rPr>
-          <w:color w:val="000000"/>
-          <w:kern w:val="0"/>
-          <w:sz w:val="20"/>
-          <w:szCs w:val="20"/>
-        </w:rPr>
-        <w:t>() }}</w:t>
-      </w:r>
-    </w:p>
-    <w:p>
-      <w:pPr>
-        <w:rPr>
-          <w:sz w:val="20"/>
-          <w:szCs w:val="20"/>
-        </w:rPr>
-      </w:pPr>
-      <w:proofErr w:type="gramStart"/>
-      <w:r>
-        <w:rPr>
-          <w:color w:val="000000"/>
-          <w:kern w:val="0"/>
-          <w:sz w:val="20"/>
-          <w:szCs w:val="20"/>
-        </w:rPr>
-        <w:t>{{ users</w:t>
-      </w:r>
-      <w:proofErr w:type="gramEnd"/>
-      <w:r>
-        <w:rPr>
-          <w:color w:val="000000"/>
-          <w:kern w:val="0"/>
-          <w:sz w:val="20"/>
-          <w:szCs w:val="20"/>
-        </w:rPr>
-        <w:t>[0].</w:t>
-      </w:r>
-      <w:proofErr w:type="spellStart"/>
-      <w:r>
-        <w:rPr>
-          <w:color w:val="000000"/>
-          <w:kern w:val="0"/>
-          <w:sz w:val="20"/>
-          <w:szCs w:val="20"/>
-        </w:rPr>
-        <w:t>signature_date</w:t>
-      </w:r>
-      <w:proofErr w:type="spellEnd"/>
-      <w:r>
-        <w:rPr>
-          <w:color w:val="000000"/>
-          <w:kern w:val="0"/>
-          <w:sz w:val="20"/>
-          <w:szCs w:val="20"/>
-        </w:rPr>
-        <w:t xml:space="preserve"> }}</w:t>
+        <w:t>{{ users[0].signature_date }}</w:t>
       </w:r>
     </w:p>
     <w:p/>
@@ -1130,9 +703,9 @@
 <file path=word/numbering.xml><?xml version="1.0" encoding="utf-8"?>
 <w:numbering xmlns:wpc="http://schemas.microsoft.com/office/word/2010/wordprocessingCanvas" xmlns:cx="http://schemas.microsoft.com/office/drawing/2014/chartex" xmlns:cx1="http://schemas.microsoft.com/office/drawing/2015/9/8/chartex" xmlns:cx2="http://schemas.microsoft.com/office/drawing/2015/10/21/chartex" xmlns:cx3="http://schemas.microsoft.com/office/drawing/2016/5/9/chartex" xmlns:cx4="http://schemas.microsoft.com/office/drawing/2016/5/10/chartex" xmlns:cx5="http://schemas.microsoft.com/office/drawing/2016/5/11/chartex" xmlns:cx6="http://schemas.microsoft.com/office/drawing/2016/5/12/chartex" xmlns:cx7="http://schemas.microsoft.com/office/drawing/2016/5/13/chartex" xmlns:cx8="http://schemas.microsoft.com/office/drawing/2016/5/14/chartex" xmlns:mc="http://schemas.openxmlformats.org/markup-compatibility/2006" xmlns:aink="http://schemas.microsoft.com/office/drawing/2016/ink" xmlns:am3d="http://schemas.microsoft.com/office/drawing/2017/model3d" xmlns:o="urn:schemas-microsoft-com:office:office" xmlns:oel="http://schemas.microsoft.com/office/2019/extlst" xmlns:r="http://schemas.openxmlformats.org/officeDocument/2006/relationships" xmlns:m="http://schemas.openxmlformats.org/officeDocument/2006/math" xmlns:v="urn:schemas-microsoft-com:vml" xmlns:wp14="http://schemas.microsoft.com/office/word/2010/wordprocessingDrawing" xmlns:wp="http://schemas.openxmlformats.org/drawingml/2006/wordprocessingDrawing" xmlns:w10="urn:schemas-microsoft-com:office:word" xmlns:w="http://schemas.openxmlformats.org/wordprocessingml/2006/main" xmlns:w14="http://schemas.microsoft.com/office/word/2010/wordml" xmlns:w15="http://schemas.microsoft.com/office/word/2012/wordml" xmlns:w16cex="http://schemas.microsoft.com/office/word/2018/wordml/cex" xmlns:w16cid="http://schemas.microsoft.com/office/word/2016/wordml/cid" xmlns:w16="http://schemas.microsoft.com/office/word/2018/wordml" xmlns:w16du="http://schemas.microsoft.com/office/word/2023/wordml/word16du" xmlns:w16sdtdh="http://schemas.microsoft.com/office/word/2020/wordml/sdtdatahash" xmlns:w16sdtfl="http://schemas.microsoft.com/office/word/2024/wordml/sdtformatlock" xmlns:w16se="http://schemas.microsoft.com/office/word/2015/wordml/symex" xmlns:wpg="http://schemas.microsoft.com/office/word/2010/wordprocessingGroup" xmlns:wpi="http://schemas.microsoft.com/office/word/2010/wordprocessingInk" xmlns:wne="http://schemas.microsoft.com/office/word/2006/wordml" xmlns:wps="http://schemas.microsoft.com/office/word/2010/wordprocessingShape" mc:Ignorable="w14 w15 w16se w16cid w16 w16cex w16sdtdh w16sdtfl w16du wp14">
   <w:abstractNum w:abstractNumId="0" w15:restartNumberingAfterBreak="0">
-    <w:nsid w:val="26F70FCA"/>
+    <w:nsid w:val="1A316CC0"/>
     <w:multiLevelType w:val="hybridMultilevel"/>
-    <w:tmpl w:val="BF023846"/>
+    <w:tmpl w:val="631C8E64"/>
     <w:lvl w:ilvl="0" w:tplc="04090001">
       <w:start w:val="1"/>
       <w:numFmt w:val="bullet"/>
@@ -1154,7 +727,7 @@
         <w:ind w:left="1440" w:hanging="360"/>
       </w:pPr>
       <w:rPr>
-        <w:rFonts w:ascii="Courier New" w:hAnsi="Courier New" w:cs="Courier New" w:hint="default"/>
+        <w:rFonts w:ascii="Courier New" w:hAnsi="Courier New" w:hint="default"/>
       </w:rPr>
     </w:lvl>
     <w:lvl w:ilvl="2" w:tplc="04090005" w:tentative="1">
@@ -1190,7 +763,7 @@
         <w:ind w:left="3600" w:hanging="360"/>
       </w:pPr>
       <w:rPr>
-        <w:rFonts w:ascii="Courier New" w:hAnsi="Courier New" w:cs="Courier New" w:hint="default"/>
+        <w:rFonts w:ascii="Courier New" w:hAnsi="Courier New" w:hint="default"/>
       </w:rPr>
     </w:lvl>
     <w:lvl w:ilvl="5" w:tplc="04090005" w:tentative="1">
@@ -1226,6 +799,119 @@
         <w:ind w:left="5760" w:hanging="360"/>
       </w:pPr>
       <w:rPr>
+        <w:rFonts w:ascii="Courier New" w:hAnsi="Courier New" w:hint="default"/>
+      </w:rPr>
+    </w:lvl>
+    <w:lvl w:ilvl="8" w:tplc="04090005" w:tentative="1">
+      <w:start w:val="1"/>
+      <w:numFmt w:val="bullet"/>
+      <w:lvlText w:val=""/>
+      <w:lvlJc w:val="left"/>
+      <w:pPr>
+        <w:ind w:left="6480" w:hanging="360"/>
+      </w:pPr>
+      <w:rPr>
+        <w:rFonts w:ascii="Wingdings" w:hAnsi="Wingdings" w:hint="default"/>
+      </w:rPr>
+    </w:lvl>
+  </w:abstractNum>
+  <w:abstractNum w:abstractNumId="1" w15:restartNumberingAfterBreak="0">
+    <w:nsid w:val="26F70FCA"/>
+    <w:multiLevelType w:val="hybridMultilevel"/>
+    <w:tmpl w:val="BF023846"/>
+    <w:lvl w:ilvl="0" w:tplc="04090001">
+      <w:start w:val="1"/>
+      <w:numFmt w:val="bullet"/>
+      <w:lvlText w:val=""/>
+      <w:lvlJc w:val="left"/>
+      <w:pPr>
+        <w:ind w:left="720" w:hanging="360"/>
+      </w:pPr>
+      <w:rPr>
+        <w:rFonts w:ascii="Symbol" w:hAnsi="Symbol" w:hint="default"/>
+      </w:rPr>
+    </w:lvl>
+    <w:lvl w:ilvl="1" w:tplc="04090003" w:tentative="1">
+      <w:start w:val="1"/>
+      <w:numFmt w:val="bullet"/>
+      <w:lvlText w:val="o"/>
+      <w:lvlJc w:val="left"/>
+      <w:pPr>
+        <w:ind w:left="1440" w:hanging="360"/>
+      </w:pPr>
+      <w:rPr>
+        <w:rFonts w:ascii="Courier New" w:hAnsi="Courier New" w:cs="Courier New" w:hint="default"/>
+      </w:rPr>
+    </w:lvl>
+    <w:lvl w:ilvl="2" w:tplc="04090005" w:tentative="1">
+      <w:start w:val="1"/>
+      <w:numFmt w:val="bullet"/>
+      <w:lvlText w:val=""/>
+      <w:lvlJc w:val="left"/>
+      <w:pPr>
+        <w:ind w:left="2160" w:hanging="360"/>
+      </w:pPr>
+      <w:rPr>
+        <w:rFonts w:ascii="Wingdings" w:hAnsi="Wingdings" w:hint="default"/>
+      </w:rPr>
+    </w:lvl>
+    <w:lvl w:ilvl="3" w:tplc="04090001" w:tentative="1">
+      <w:start w:val="1"/>
+      <w:numFmt w:val="bullet"/>
+      <w:lvlText w:val=""/>
+      <w:lvlJc w:val="left"/>
+      <w:pPr>
+        <w:ind w:left="2880" w:hanging="360"/>
+      </w:pPr>
+      <w:rPr>
+        <w:rFonts w:ascii="Symbol" w:hAnsi="Symbol" w:hint="default"/>
+      </w:rPr>
+    </w:lvl>
+    <w:lvl w:ilvl="4" w:tplc="04090003" w:tentative="1">
+      <w:start w:val="1"/>
+      <w:numFmt w:val="bullet"/>
+      <w:lvlText w:val="o"/>
+      <w:lvlJc w:val="left"/>
+      <w:pPr>
+        <w:ind w:left="3600" w:hanging="360"/>
+      </w:pPr>
+      <w:rPr>
+        <w:rFonts w:ascii="Courier New" w:hAnsi="Courier New" w:cs="Courier New" w:hint="default"/>
+      </w:rPr>
+    </w:lvl>
+    <w:lvl w:ilvl="5" w:tplc="04090005" w:tentative="1">
+      <w:start w:val="1"/>
+      <w:numFmt w:val="bullet"/>
+      <w:lvlText w:val=""/>
+      <w:lvlJc w:val="left"/>
+      <w:pPr>
+        <w:ind w:left="4320" w:hanging="360"/>
+      </w:pPr>
+      <w:rPr>
+        <w:rFonts w:ascii="Wingdings" w:hAnsi="Wingdings" w:hint="default"/>
+      </w:rPr>
+    </w:lvl>
+    <w:lvl w:ilvl="6" w:tplc="04090001" w:tentative="1">
+      <w:start w:val="1"/>
+      <w:numFmt w:val="bullet"/>
+      <w:lvlText w:val=""/>
+      <w:lvlJc w:val="left"/>
+      <w:pPr>
+        <w:ind w:left="5040" w:hanging="360"/>
+      </w:pPr>
+      <w:rPr>
+        <w:rFonts w:ascii="Symbol" w:hAnsi="Symbol" w:hint="default"/>
+      </w:rPr>
+    </w:lvl>
+    <w:lvl w:ilvl="7" w:tplc="04090003" w:tentative="1">
+      <w:start w:val="1"/>
+      <w:numFmt w:val="bullet"/>
+      <w:lvlText w:val="o"/>
+      <w:lvlJc w:val="left"/>
+      <w:pPr>
+        <w:ind w:left="5760" w:hanging="360"/>
+      </w:pPr>
+      <w:rPr>
         <w:rFonts w:ascii="Courier New" w:hAnsi="Courier New" w:cs="Courier New" w:hint="default"/>
       </w:rPr>
     </w:lvl>
@@ -1243,6 +929,9 @@
     </w:lvl>
   </w:abstractNum>
   <w:num w:numId="1" w16cid:durableId="157503180">
+    <w:abstractNumId w:val="1"/>
+  </w:num>
+  <w:num w:numId="2" w16cid:durableId="839387213">
     <w:abstractNumId w:val="0"/>
   </w:num>
 </w:numbering>

</xml_diff>

<commit_message>
made edits to template for bullet points and fixed code for address and signature though still a bug coming up on the employers address
</commit_message>
<xml_diff>
--- a/docassemble/ReasonableAccommodationLetter/data/templates/reasonable_accommodation_letter.docx
+++ b/docassemble/ReasonableAccommodationLetter/data/templates/reasonable_accommodation_letter.docx
@@ -6,8 +6,13 @@
       <w:pPr>
         <w:jc w:val="both"/>
       </w:pPr>
-      <w:r>
-        <w:t>{{ today() }}</w:t>
+      <w:proofErr w:type="gramStart"/>
+      <w:r>
+        <w:t>{{ today</w:t>
+      </w:r>
+      <w:proofErr w:type="gramEnd"/>
+      <w:r>
+        <w:t>() }}</w:t>
       </w:r>
     </w:p>
     <w:p/>
@@ -17,6 +22,9 @@
       </w:r>
       <w:r>
         <w:tab/>
+      </w:r>
+      <w:proofErr w:type="gramStart"/>
+      <w:r>
         <w:t>{</w:t>
       </w:r>
       <w:r>
@@ -26,11 +34,17 @@
         <w:t xml:space="preserve"> </w:t>
       </w:r>
       <w:r>
-        <w:t>users[0].</w:t>
-      </w:r>
+        <w:t>users</w:t>
+      </w:r>
+      <w:proofErr w:type="gramEnd"/>
+      <w:r>
+        <w:t>[0].</w:t>
+      </w:r>
+      <w:proofErr w:type="spellStart"/>
       <w:r>
         <w:t>other_parties</w:t>
       </w:r>
+      <w:proofErr w:type="spellEnd"/>
       <w:r>
         <w:t xml:space="preserve"> </w:t>
       </w:r>
@@ -48,6 +62,7 @@
       <w:r>
         <w:t xml:space="preserve">Attn: </w:t>
       </w:r>
+      <w:proofErr w:type="gramStart"/>
       <w:r>
         <w:t>{</w:t>
       </w:r>
@@ -55,11 +70,17 @@
         <w:t xml:space="preserve">{ </w:t>
       </w:r>
       <w:r>
-        <w:t>users[0].</w:t>
-      </w:r>
+        <w:t>users</w:t>
+      </w:r>
+      <w:proofErr w:type="gramEnd"/>
+      <w:r>
+        <w:t>[0].</w:t>
+      </w:r>
+      <w:proofErr w:type="spellStart"/>
       <w:r>
         <w:t>other_parties_contact</w:t>
       </w:r>
+      <w:proofErr w:type="spellEnd"/>
       <w:r>
         <w:t xml:space="preserve"> }</w:t>
       </w:r>
@@ -71,6 +92,7 @@
       <w:r>
         <w:tab/>
       </w:r>
+      <w:proofErr w:type="gramStart"/>
       <w:r>
         <w:t>{</w:t>
       </w:r>
@@ -81,8 +103,13 @@
         <w:t xml:space="preserve"> </w:t>
       </w:r>
       <w:r>
-        <w:t>users[0].</w:t>
-      </w:r>
+        <w:t>users</w:t>
+      </w:r>
+      <w:proofErr w:type="gramEnd"/>
+      <w:r>
+        <w:t>[0].</w:t>
+      </w:r>
+      <w:proofErr w:type="spellStart"/>
       <w:r>
         <w:t>address</w:t>
       </w:r>
@@ -92,6 +119,7 @@
       <w:r>
         <w:t>line_one</w:t>
       </w:r>
+      <w:proofErr w:type="spellEnd"/>
       <w:r>
         <w:t xml:space="preserve"> </w:t>
       </w:r>
@@ -106,6 +134,7 @@
       <w:r>
         <w:tab/>
       </w:r>
+      <w:proofErr w:type="gramStart"/>
       <w:r>
         <w:t>{</w:t>
       </w:r>
@@ -113,8 +142,13 @@
         <w:t xml:space="preserve">{ </w:t>
       </w:r>
       <w:r>
-        <w:t>users[0].</w:t>
-      </w:r>
+        <w:t>users</w:t>
+      </w:r>
+      <w:proofErr w:type="gramEnd"/>
+      <w:r>
+        <w:t>[0].</w:t>
+      </w:r>
+      <w:proofErr w:type="spellStart"/>
       <w:r>
         <w:t>other_parties</w:t>
       </w:r>
@@ -127,6 +161,7 @@
       <w:r>
         <w:t>line_two</w:t>
       </w:r>
+      <w:proofErr w:type="spellEnd"/>
       <w:r>
         <w:t xml:space="preserve"> }</w:t>
       </w:r>
@@ -142,6 +177,7 @@
       <w:r>
         <w:tab/>
       </w:r>
+      <w:proofErr w:type="gramStart"/>
       <w:r>
         <w:t>{</w:t>
       </w:r>
@@ -152,8 +188,13 @@
         <w:t xml:space="preserve"> </w:t>
       </w:r>
       <w:r>
-        <w:t>users[0].</w:t>
-      </w:r>
+        <w:t>users</w:t>
+      </w:r>
+      <w:proofErr w:type="gramEnd"/>
+      <w:r>
+        <w:t>[0].</w:t>
+      </w:r>
+      <w:proofErr w:type="spellStart"/>
       <w:r>
         <w:t>name</w:t>
       </w:r>
@@ -161,7 +202,11 @@
         <w:t>_</w:t>
       </w:r>
       <w:r>
-        <w:t>full()</w:t>
+        <w:t>full</w:t>
+      </w:r>
+      <w:proofErr w:type="spellEnd"/>
+      <w:r>
+        <w:t>()</w:t>
       </w:r>
       <w:r>
         <w:t xml:space="preserve"> </w:t>
@@ -177,6 +222,7 @@
       <w:r>
         <w:tab/>
       </w:r>
+      <w:proofErr w:type="gramStart"/>
       <w:r>
         <w:t>{</w:t>
       </w:r>
@@ -187,8 +233,13 @@
         <w:t xml:space="preserve"> </w:t>
       </w:r>
       <w:r>
-        <w:t>users[0].</w:t>
-      </w:r>
+        <w:t>users</w:t>
+      </w:r>
+      <w:proofErr w:type="gramEnd"/>
+      <w:r>
+        <w:t>[0].</w:t>
+      </w:r>
+      <w:proofErr w:type="spellStart"/>
       <w:r>
         <w:t>address</w:t>
       </w:r>
@@ -198,6 +249,7 @@
       <w:r>
         <w:t>line_one</w:t>
       </w:r>
+      <w:proofErr w:type="spellEnd"/>
       <w:r>
         <w:t>()</w:t>
       </w:r>
@@ -215,6 +267,7 @@
       <w:r>
         <w:tab/>
       </w:r>
+      <w:proofErr w:type="gramStart"/>
       <w:r>
         <w:t>{</w:t>
       </w:r>
@@ -225,8 +278,13 @@
         <w:t xml:space="preserve"> </w:t>
       </w:r>
       <w:r>
-        <w:t>users[0].</w:t>
-      </w:r>
+        <w:t>users</w:t>
+      </w:r>
+      <w:proofErr w:type="gramEnd"/>
+      <w:r>
+        <w:t>[0].</w:t>
+      </w:r>
+      <w:proofErr w:type="spellStart"/>
       <w:r>
         <w:t>address</w:t>
       </w:r>
@@ -236,6 +294,7 @@
       <w:r>
         <w:t>line_two</w:t>
       </w:r>
+      <w:proofErr w:type="spellEnd"/>
       <w:r>
         <w:t>()</w:t>
       </w:r>
@@ -252,7 +311,14 @@
     <w:p>
       <w:r>
         <w:tab/>
-        <w:t>{{ users[0].</w:t>
+      </w:r>
+      <w:proofErr w:type="gramStart"/>
+      <w:r>
+        <w:t>{{ users</w:t>
+      </w:r>
+      <w:proofErr w:type="gramEnd"/>
+      <w:r>
+        <w:t>[0].</w:t>
       </w:r>
       <w:r>
         <w:t>email }}</w:t>
@@ -266,12 +332,18 @@
       <w:r>
         <w:t xml:space="preserve">for </w:t>
       </w:r>
+      <w:proofErr w:type="gramStart"/>
       <w:r>
         <w:t xml:space="preserve">{{ </w:t>
       </w:r>
       <w:r>
-        <w:t>users[0].</w:t>
-      </w:r>
+        <w:t>users</w:t>
+      </w:r>
+      <w:proofErr w:type="gramEnd"/>
+      <w:r>
+        <w:t>[0].</w:t>
+      </w:r>
+      <w:proofErr w:type="spellStart"/>
       <w:r>
         <w:t>name</w:t>
       </w:r>
@@ -279,7 +351,11 @@
         <w:t>_</w:t>
       </w:r>
       <w:r>
-        <w:t>full()</w:t>
+        <w:t>full</w:t>
+      </w:r>
+      <w:proofErr w:type="spellEnd"/>
+      <w:r>
+        <w:t>()</w:t>
       </w:r>
       <w:r>
         <w:t xml:space="preserve"> }}</w:t>
@@ -291,66 +367,105 @@
       <w:r>
         <w:t xml:space="preserve">Dear </w:t>
       </w:r>
+      <w:proofErr w:type="gramStart"/>
       <w:r>
         <w:t xml:space="preserve">{{ </w:t>
       </w:r>
       <w:r>
+        <w:t>users</w:t>
+      </w:r>
+      <w:proofErr w:type="gramEnd"/>
+      <w:r>
+        <w:t>[0].</w:t>
+      </w:r>
+      <w:r>
+        <w:t xml:space="preserve"> </w:t>
+      </w:r>
+      <w:proofErr w:type="spellStart"/>
+      <w:r>
+        <w:t>other_parties_</w:t>
+      </w:r>
+      <w:proofErr w:type="gramStart"/>
+      <w:r>
+        <w:t>contact</w:t>
+      </w:r>
+      <w:proofErr w:type="spellEnd"/>
+      <w:r>
+        <w:t xml:space="preserve"> }</w:t>
+      </w:r>
+      <w:proofErr w:type="gramEnd"/>
+      <w:r>
+        <w:t>}</w:t>
+      </w:r>
+      <w:r>
+        <w:t>,</w:t>
+      </w:r>
+    </w:p>
+    <w:p/>
+    <w:p>
+      <w:r>
+        <w:t xml:space="preserve">I </w:t>
+      </w:r>
+      <w:r>
+        <w:t xml:space="preserve">am a </w:t>
+      </w:r>
+      <w:proofErr w:type="gramStart"/>
+      <w:r>
+        <w:t xml:space="preserve">{{ </w:t>
+      </w:r>
+      <w:r>
+        <w:t>users</w:t>
+      </w:r>
+      <w:proofErr w:type="gramEnd"/>
+      <w:r>
+        <w:t>[0].</w:t>
+      </w:r>
+      <w:proofErr w:type="spellStart"/>
+      <w:r>
+        <w:t>job_title</w:t>
+      </w:r>
+      <w:proofErr w:type="spellEnd"/>
+      <w:r>
+        <w:t xml:space="preserve"> }}</w:t>
+      </w:r>
+      <w:r>
+        <w:t xml:space="preserve"> </w:t>
+      </w:r>
+      <w:r>
+        <w:t xml:space="preserve">with {{ </w:t>
+      </w:r>
+      <w:r>
         <w:t>users[0].</w:t>
       </w:r>
+      <w:proofErr w:type="spellStart"/>
+      <w:r>
+        <w:t>other_parties</w:t>
+      </w:r>
+      <w:proofErr w:type="spellEnd"/>
       <w:r>
         <w:t xml:space="preserve"> </w:t>
       </w:r>
       <w:r>
-        <w:t>other_parties_contact</w:t>
-      </w:r>
-      <w:r>
-        <w:t xml:space="preserve"> }}</w:t>
-      </w:r>
-      <w:r>
-        <w:t>,</w:t>
-      </w:r>
-    </w:p>
-    <w:p/>
-    <w:p>
-      <w:r>
-        <w:t xml:space="preserve">I </w:t>
-      </w:r>
-      <w:r>
-        <w:t xml:space="preserve">am a {{ </w:t>
-      </w:r>
-      <w:r>
-        <w:t>users[0].</w:t>
-      </w:r>
-      <w:r>
-        <w:t>job_title }}</w:t>
+        <w:t>}}. I</w:t>
+      </w:r>
+      <w:r>
+        <w:t xml:space="preserve"> have been in this position since</w:t>
       </w:r>
       <w:r>
         <w:t xml:space="preserve"> </w:t>
       </w:r>
-      <w:r>
-        <w:t xml:space="preserve">with {{ </w:t>
-      </w:r>
-      <w:r>
-        <w:t>users[0].</w:t>
-      </w:r>
-      <w:r>
-        <w:t>other_parties</w:t>
-      </w:r>
-      <w:r>
-        <w:t xml:space="preserve"> </w:t>
-      </w:r>
-      <w:r>
-        <w:t>}}. I</w:t>
-      </w:r>
-      <w:r>
-        <w:t xml:space="preserve"> have been in this position since</w:t>
-      </w:r>
-      <w:r>
-        <w:t xml:space="preserve"> {{ </w:t>
-      </w:r>
-      <w:r>
-        <w:t>users[0].</w:t>
-      </w:r>
+      <w:proofErr w:type="gramStart"/>
+      <w:r>
+        <w:t xml:space="preserve">{{ </w:t>
+      </w:r>
+      <w:r>
+        <w:t>users</w:t>
+      </w:r>
+      <w:proofErr w:type="gramEnd"/>
+      <w:r>
+        <w:t>[0].</w:t>
+      </w:r>
+      <w:proofErr w:type="spellStart"/>
       <w:r>
         <w:t>employ</w:t>
       </w:r>
@@ -366,6 +481,7 @@
       <w:r>
         <w:t>date</w:t>
       </w:r>
+      <w:proofErr w:type="spellEnd"/>
       <w:r>
         <w:t xml:space="preserve"> }}.</w:t>
       </w:r>
@@ -399,15 +515,22 @@
           <w:numId w:val="2"/>
         </w:numPr>
       </w:pPr>
+      <w:proofErr w:type="gramStart"/>
       <w:r>
         <w:t xml:space="preserve">{{ </w:t>
       </w:r>
       <w:r>
-        <w:t>users[0].</w:t>
-      </w:r>
+        <w:t>users</w:t>
+      </w:r>
+      <w:proofErr w:type="gramEnd"/>
+      <w:r>
+        <w:t>[0].</w:t>
+      </w:r>
+      <w:proofErr w:type="spellStart"/>
       <w:r>
         <w:t>accommodation_request</w:t>
       </w:r>
+      <w:proofErr w:type="spellEnd"/>
       <w:r>
         <w:t xml:space="preserve"> }}</w:t>
       </w:r>
@@ -428,14 +551,24 @@
           <w:numId w:val="2"/>
         </w:numPr>
       </w:pPr>
+      <w:proofErr w:type="gramStart"/>
       <w:r>
         <w:t xml:space="preserve">{{ </w:t>
       </w:r>
       <w:r>
-        <w:t>users[0].</w:t>
-      </w:r>
-      <w:r>
-        <w:t>disability_description }}</w:t>
+        <w:t>users</w:t>
+      </w:r>
+      <w:proofErr w:type="gramEnd"/>
+      <w:r>
+        <w:t>[0].</w:t>
+      </w:r>
+      <w:proofErr w:type="spellStart"/>
+      <w:r>
+        <w:t>disability_description</w:t>
+      </w:r>
+      <w:proofErr w:type="spellEnd"/>
+      <w:r>
+        <w:t xml:space="preserve"> }}</w:t>
       </w:r>
     </w:p>
     <w:p/>
@@ -443,15 +576,22 @@
       <w:r>
         <w:t xml:space="preserve">If you are unable to provide me with </w:t>
       </w:r>
+      <w:proofErr w:type="gramStart"/>
       <w:r>
         <w:t xml:space="preserve">{{ </w:t>
       </w:r>
       <w:r>
-        <w:t>users[0].</w:t>
-      </w:r>
+        <w:t>users</w:t>
+      </w:r>
+      <w:proofErr w:type="gramEnd"/>
+      <w:r>
+        <w:t>[0].</w:t>
+      </w:r>
+      <w:proofErr w:type="spellStart"/>
       <w:r>
         <w:t>accommodation_request</w:t>
       </w:r>
+      <w:proofErr w:type="spellEnd"/>
       <w:r>
         <w:t xml:space="preserve"> }}</w:t>
       </w:r>
@@ -510,7 +650,47 @@
           <w:sz w:val="20"/>
           <w:szCs w:val="20"/>
         </w:rPr>
-        <w:t>{%p if users[0].drawn_signature %}</w:t>
+        <w:t xml:space="preserve">{%p if </w:t>
+      </w:r>
+      <w:proofErr w:type="gramStart"/>
+      <w:r>
+        <w:rPr>
+          <w:color w:val="000000"/>
+          <w:kern w:val="0"/>
+          <w:sz w:val="20"/>
+          <w:szCs w:val="20"/>
+        </w:rPr>
+        <w:t>users[</w:t>
+      </w:r>
+      <w:proofErr w:type="gramEnd"/>
+      <w:r>
+        <w:rPr>
+          <w:color w:val="000000"/>
+          <w:kern w:val="0"/>
+          <w:sz w:val="20"/>
+          <w:szCs w:val="20"/>
+        </w:rPr>
+        <w:t>0].</w:t>
+      </w:r>
+      <w:proofErr w:type="spellStart"/>
+      <w:r>
+        <w:rPr>
+          <w:color w:val="000000"/>
+          <w:kern w:val="0"/>
+          <w:sz w:val="20"/>
+          <w:szCs w:val="20"/>
+        </w:rPr>
+        <w:t>drawn_signature</w:t>
+      </w:r>
+      <w:proofErr w:type="spellEnd"/>
+      <w:r>
+        <w:rPr>
+          <w:color w:val="000000"/>
+          <w:kern w:val="0"/>
+          <w:sz w:val="20"/>
+          <w:szCs w:val="20"/>
+        </w:rPr>
+        <w:t xml:space="preserve"> %}</w:t>
       </w:r>
     </w:p>
     <w:p>
@@ -525,14 +705,45 @@
           <w:szCs w:val="20"/>
         </w:rPr>
       </w:pPr>
-      <w:r>
-        <w:rPr>
-          <w:color w:val="000000"/>
-          <w:kern w:val="0"/>
-          <w:sz w:val="20"/>
-          <w:szCs w:val="20"/>
-        </w:rPr>
-        <w:t xml:space="preserve">{{ users[0].drawn_signature }} </w:t>
+      <w:proofErr w:type="gramStart"/>
+      <w:r>
+        <w:rPr>
+          <w:color w:val="000000"/>
+          <w:kern w:val="0"/>
+          <w:sz w:val="20"/>
+          <w:szCs w:val="20"/>
+        </w:rPr>
+        <w:t>{{ users</w:t>
+      </w:r>
+      <w:proofErr w:type="gramEnd"/>
+      <w:r>
+        <w:rPr>
+          <w:color w:val="000000"/>
+          <w:kern w:val="0"/>
+          <w:sz w:val="20"/>
+          <w:szCs w:val="20"/>
+        </w:rPr>
+        <w:t>[0].</w:t>
+      </w:r>
+      <w:proofErr w:type="spellStart"/>
+      <w:r>
+        <w:rPr>
+          <w:color w:val="000000"/>
+          <w:kern w:val="0"/>
+          <w:sz w:val="20"/>
+          <w:szCs w:val="20"/>
+        </w:rPr>
+        <w:t>drawn_signature</w:t>
+      </w:r>
+      <w:proofErr w:type="spellEnd"/>
+      <w:r>
+        <w:rPr>
+          <w:color w:val="000000"/>
+          <w:kern w:val="0"/>
+          <w:sz w:val="20"/>
+          <w:szCs w:val="20"/>
+        </w:rPr>
+        <w:t xml:space="preserve"> }} </w:t>
       </w:r>
     </w:p>
     <w:p>
@@ -569,14 +780,45 @@
           <w:szCs w:val="20"/>
         </w:rPr>
       </w:pPr>
-      <w:r>
-        <w:rPr>
-          <w:color w:val="000000"/>
-          <w:kern w:val="0"/>
-          <w:sz w:val="20"/>
-          <w:szCs w:val="20"/>
-        </w:rPr>
-        <w:t xml:space="preserve">{{ users[0].uploaded_signature }} </w:t>
+      <w:proofErr w:type="gramStart"/>
+      <w:r>
+        <w:rPr>
+          <w:color w:val="000000"/>
+          <w:kern w:val="0"/>
+          <w:sz w:val="20"/>
+          <w:szCs w:val="20"/>
+        </w:rPr>
+        <w:t>{{ users</w:t>
+      </w:r>
+      <w:proofErr w:type="gramEnd"/>
+      <w:r>
+        <w:rPr>
+          <w:color w:val="000000"/>
+          <w:kern w:val="0"/>
+          <w:sz w:val="20"/>
+          <w:szCs w:val="20"/>
+        </w:rPr>
+        <w:t>[0].</w:t>
+      </w:r>
+      <w:proofErr w:type="spellStart"/>
+      <w:r>
+        <w:rPr>
+          <w:color w:val="000000"/>
+          <w:kern w:val="0"/>
+          <w:sz w:val="20"/>
+          <w:szCs w:val="20"/>
+        </w:rPr>
+        <w:t>uploaded_signature</w:t>
+      </w:r>
+      <w:proofErr w:type="spellEnd"/>
+      <w:r>
+        <w:rPr>
+          <w:color w:val="000000"/>
+          <w:kern w:val="0"/>
+          <w:sz w:val="20"/>
+          <w:szCs w:val="20"/>
+        </w:rPr>
+        <w:t xml:space="preserve"> }} </w:t>
       </w:r>
     </w:p>
     <w:p>
@@ -657,31 +899,93 @@
           <w:szCs w:val="20"/>
         </w:rPr>
       </w:pPr>
-      <w:r>
-        <w:rPr>
-          <w:color w:val="000000"/>
-          <w:kern w:val="0"/>
-          <w:sz w:val="20"/>
-          <w:szCs w:val="20"/>
-        </w:rPr>
-        <w:t>{{ users[0].name_full() }}</w:t>
-      </w:r>
-    </w:p>
-    <w:p>
-      <w:pPr>
-        <w:rPr>
-          <w:sz w:val="20"/>
-          <w:szCs w:val="20"/>
-        </w:rPr>
-      </w:pPr>
-      <w:r>
-        <w:rPr>
-          <w:color w:val="000000"/>
-          <w:kern w:val="0"/>
-          <w:sz w:val="20"/>
-          <w:szCs w:val="20"/>
-        </w:rPr>
-        <w:t>{{ users[0].signature_date }}</w:t>
+      <w:proofErr w:type="gramStart"/>
+      <w:r>
+        <w:rPr>
+          <w:color w:val="000000"/>
+          <w:kern w:val="0"/>
+          <w:sz w:val="20"/>
+          <w:szCs w:val="20"/>
+        </w:rPr>
+        <w:t>{{ users</w:t>
+      </w:r>
+      <w:proofErr w:type="gramEnd"/>
+      <w:r>
+        <w:rPr>
+          <w:color w:val="000000"/>
+          <w:kern w:val="0"/>
+          <w:sz w:val="20"/>
+          <w:szCs w:val="20"/>
+        </w:rPr>
+        <w:t>[0].</w:t>
+      </w:r>
+      <w:proofErr w:type="spellStart"/>
+      <w:r>
+        <w:rPr>
+          <w:color w:val="000000"/>
+          <w:kern w:val="0"/>
+          <w:sz w:val="20"/>
+          <w:szCs w:val="20"/>
+        </w:rPr>
+        <w:t>name_full</w:t>
+      </w:r>
+      <w:proofErr w:type="spellEnd"/>
+      <w:r>
+        <w:rPr>
+          <w:color w:val="000000"/>
+          <w:kern w:val="0"/>
+          <w:sz w:val="20"/>
+          <w:szCs w:val="20"/>
+        </w:rPr>
+        <w:t>() }}</w:t>
+      </w:r>
+    </w:p>
+    <w:p>
+      <w:pPr>
+        <w:rPr>
+          <w:sz w:val="20"/>
+          <w:szCs w:val="20"/>
+        </w:rPr>
+      </w:pPr>
+      <w:proofErr w:type="gramStart"/>
+      <w:r>
+        <w:rPr>
+          <w:color w:val="000000"/>
+          <w:kern w:val="0"/>
+          <w:sz w:val="20"/>
+          <w:szCs w:val="20"/>
+        </w:rPr>
+        <w:t>{{ users</w:t>
+      </w:r>
+      <w:proofErr w:type="gramEnd"/>
+      <w:r>
+        <w:rPr>
+          <w:color w:val="000000"/>
+          <w:kern w:val="0"/>
+          <w:sz w:val="20"/>
+          <w:szCs w:val="20"/>
+        </w:rPr>
+        <w:t>[0].</w:t>
+      </w:r>
+      <w:proofErr w:type="spellStart"/>
+      <w:r>
+        <w:rPr>
+          <w:color w:val="000000"/>
+          <w:kern w:val="0"/>
+          <w:sz w:val="20"/>
+          <w:szCs w:val="20"/>
+        </w:rPr>
+        <w:t>signature_date</w:t>
+      </w:r>
+      <w:proofErr w:type="spellEnd"/>
+      <w:r>
+        <w:rPr>
+          <w:color w:val="000000"/>
+          <w:kern w:val="0"/>
+          <w:sz w:val="20"/>
+          <w:szCs w:val="20"/>
+        </w:rPr>
+        <w:t xml:space="preserve"> }}</w:t>
       </w:r>
     </w:p>
     <w:p/>

</xml_diff>

<commit_message>
Edit to conform to LIT Lab styles
</commit_message>
<xml_diff>
--- a/docassemble/ReasonableAccommodationLetter/data/templates/reasonable_accommodation_letter.docx
+++ b/docassemble/ReasonableAccommodationLetter/data/templates/reasonable_accommodation_letter.docx
@@ -1,6 +1,6 @@
 
 <file path=word/document.xml><?xml version="1.0" encoding="utf-8"?>
-<w:document xmlns:wpc="http://schemas.microsoft.com/office/word/2010/wordprocessingCanvas" xmlns:cx="http://schemas.microsoft.com/office/drawing/2014/chartex" xmlns:cx1="http://schemas.microsoft.com/office/drawing/2015/9/8/chartex" xmlns:cx2="http://schemas.microsoft.com/office/drawing/2015/10/21/chartex" xmlns:cx3="http://schemas.microsoft.com/office/drawing/2016/5/9/chartex" xmlns:cx4="http://schemas.microsoft.com/office/drawing/2016/5/10/chartex" xmlns:cx5="http://schemas.microsoft.com/office/drawing/2016/5/11/chartex" xmlns:cx6="http://schemas.microsoft.com/office/drawing/2016/5/12/chartex" xmlns:cx7="http://schemas.microsoft.com/office/drawing/2016/5/13/chartex" xmlns:cx8="http://schemas.microsoft.com/office/drawing/2016/5/14/chartex" xmlns:mc="http://schemas.openxmlformats.org/markup-compatibility/2006" xmlns:aink="http://schemas.microsoft.com/office/drawing/2016/ink" xmlns:am3d="http://schemas.microsoft.com/office/drawing/2017/model3d" xmlns:o="urn:schemas-microsoft-com:office:office" xmlns:oel="http://schemas.microsoft.com/office/2019/extlst" xmlns:r="http://schemas.openxmlformats.org/officeDocument/2006/relationships" xmlns:m="http://schemas.openxmlformats.org/officeDocument/2006/math" xmlns:v="urn:schemas-microsoft-com:vml" xmlns:wp14="http://schemas.microsoft.com/office/word/2010/wordprocessingDrawing" xmlns:wp="http://schemas.openxmlformats.org/drawingml/2006/wordprocessingDrawing" xmlns:w10="urn:schemas-microsoft-com:office:word" xmlns:w="http://schemas.openxmlformats.org/wordprocessingml/2006/main" xmlns:w14="http://schemas.microsoft.com/office/word/2010/wordml" xmlns:w15="http://schemas.microsoft.com/office/word/2012/wordml" xmlns:w16cex="http://schemas.microsoft.com/office/word/2018/wordml/cex" xmlns:w16cid="http://schemas.microsoft.com/office/word/2016/wordml/cid" xmlns:w16="http://schemas.microsoft.com/office/word/2018/wordml" xmlns:w16du="http://schemas.microsoft.com/office/word/2023/wordml/word16du" xmlns:w16sdtdh="http://schemas.microsoft.com/office/word/2020/wordml/sdtdatahash" xmlns:w16sdtfl="http://schemas.microsoft.com/office/word/2024/wordml/sdtformatlock" xmlns:w16se="http://schemas.microsoft.com/office/word/2015/wordml/symex" xmlns:wpg="http://schemas.microsoft.com/office/word/2010/wordprocessingGroup" xmlns:wpi="http://schemas.microsoft.com/office/word/2010/wordprocessingInk" xmlns:wne="http://schemas.microsoft.com/office/word/2006/wordml" xmlns:wps="http://schemas.microsoft.com/office/word/2010/wordprocessingShape" mc:Ignorable="w14 w15 w16se w16cid w16 w16cex w16sdtdh w16sdtfl w16du wp14">
+<w:document xmlns:wpc="http://schemas.microsoft.com/office/word/2010/wordprocessingCanvas" xmlns:cx="http://schemas.microsoft.com/office/drawing/2014/chartex" xmlns:cx1="http://schemas.microsoft.com/office/drawing/2015/9/8/chartex" xmlns:cx2="http://schemas.microsoft.com/office/drawing/2015/10/21/chartex" xmlns:cx3="http://schemas.microsoft.com/office/drawing/2016/5/9/chartex" xmlns:cx4="http://schemas.microsoft.com/office/drawing/2016/5/10/chartex" xmlns:cx5="http://schemas.microsoft.com/office/drawing/2016/5/11/chartex" xmlns:cx6="http://schemas.microsoft.com/office/drawing/2016/5/12/chartex" xmlns:cx7="http://schemas.microsoft.com/office/drawing/2016/5/13/chartex" xmlns:cx8="http://schemas.microsoft.com/office/drawing/2016/5/14/chartex" xmlns:mc="http://schemas.openxmlformats.org/markup-compatibility/2006" xmlns:aink="http://schemas.microsoft.com/office/drawing/2016/ink" xmlns:am3d="http://schemas.microsoft.com/office/drawing/2017/model3d" xmlns:o="urn:schemas-microsoft-com:office:office" xmlns:oel="http://schemas.microsoft.com/office/2019/extlst" xmlns:r="http://schemas.openxmlformats.org/officeDocument/2006/relationships" xmlns:m="http://schemas.openxmlformats.org/officeDocument/2006/math" xmlns:v="urn:schemas-microsoft-com:vml" xmlns:wp14="http://schemas.microsoft.com/office/word/2010/wordprocessingDrawing" xmlns:wp="http://schemas.openxmlformats.org/drawingml/2006/wordprocessingDrawing" xmlns:w10="urn:schemas-microsoft-com:office:word" xmlns:w="http://schemas.openxmlformats.org/wordprocessingml/2006/main" xmlns:w14="http://schemas.microsoft.com/office/word/2010/wordml" xmlns:w15="http://schemas.microsoft.com/office/word/2012/wordml" xmlns:w16cex="http://schemas.microsoft.com/office/word/2018/wordml/cex" xmlns:w16cid="http://schemas.microsoft.com/office/word/2016/wordml/cid" xmlns:w16="http://schemas.microsoft.com/office/word/2018/wordml" xmlns:w16du="http://schemas.microsoft.com/office/word/2023/wordml/word16du" xmlns:w16sdtdh="http://schemas.microsoft.com/office/word/2020/wordml/sdtdatahash" xmlns:w16se="http://schemas.microsoft.com/office/word/2015/wordml/symex" xmlns:wpg="http://schemas.microsoft.com/office/word/2010/wordprocessingGroup" xmlns:wpi="http://schemas.microsoft.com/office/word/2010/wordprocessingInk" xmlns:wne="http://schemas.microsoft.com/office/word/2006/wordml" xmlns:wps="http://schemas.microsoft.com/office/word/2010/wordprocessingShape" mc:Ignorable="w14 w15 w16se w16cid w16 w16cex w16sdtdh w16du wp14">
   <w:body>
     <w:p>
       <w:pPr>
@@ -33,16 +33,84 @@
       <w:r>
         <w:t xml:space="preserve"> </w:t>
       </w:r>
-      <w:r>
-        <w:t>users</w:t>
+      <w:proofErr w:type="spellStart"/>
+      <w:r>
+        <w:t>other</w:t>
       </w:r>
       <w:proofErr w:type="gramEnd"/>
       <w:r>
+        <w:t>_parties</w:t>
+      </w:r>
+      <w:proofErr w:type="spellEnd"/>
+      <w:r>
+        <w:t xml:space="preserve"> </w:t>
+      </w:r>
+      <w:r>
+        <w:t>}</w:t>
+      </w:r>
+      <w:r>
+        <w:t>}</w:t>
+      </w:r>
+    </w:p>
+    <w:p>
+      <w:r>
+        <w:tab/>
+        <w:t xml:space="preserve">{%p if </w:t>
+      </w:r>
+      <w:proofErr w:type="spellStart"/>
+      <w:r>
+        <w:t>other_</w:t>
+      </w:r>
+      <w:proofErr w:type="gramStart"/>
+      <w:r>
+        <w:t>parties</w:t>
+      </w:r>
+      <w:proofErr w:type="spellEnd"/>
+      <w:r>
+        <w:t>[</w:t>
+      </w:r>
+      <w:proofErr w:type="gramEnd"/>
+      <w:r>
+        <w:t>0].</w:t>
+      </w:r>
+      <w:proofErr w:type="spellStart"/>
+      <w:r>
+        <w:t>person_type</w:t>
+      </w:r>
+      <w:proofErr w:type="spellEnd"/>
+      <w:r>
+        <w:t xml:space="preserve"> == “business” %}</w:t>
+      </w:r>
+    </w:p>
+    <w:p>
+      <w:pPr>
+        <w:ind w:firstLine="720"/>
+      </w:pPr>
+      <w:r>
+        <w:t xml:space="preserve">Attn: </w:t>
+      </w:r>
+      <w:proofErr w:type="gramStart"/>
+      <w:r>
+        <w:t>{</w:t>
+      </w:r>
+      <w:r>
+        <w:t xml:space="preserve">{ </w:t>
+      </w:r>
+      <w:proofErr w:type="spellStart"/>
+      <w:r>
+        <w:t>other</w:t>
+      </w:r>
+      <w:proofErr w:type="gramEnd"/>
+      <w:r>
+        <w:t>_parties</w:t>
+      </w:r>
+      <w:proofErr w:type="spellEnd"/>
+      <w:r>
         <w:t>[0].</w:t>
       </w:r>
       <w:proofErr w:type="spellStart"/>
       <w:r>
-        <w:t>other_parties</w:t>
+        <w:t>contact_person_name</w:t>
       </w:r>
       <w:proofErr w:type="spellEnd"/>
       <w:r>
@@ -60,32 +128,36 @@
         <w:ind w:firstLine="720"/>
       </w:pPr>
       <w:r>
-        <w:t xml:space="preserve">Attn: </w:t>
+        <w:t>{%p endif %}</w:t>
+      </w:r>
+    </w:p>
+    <w:p>
+      <w:r>
+        <w:tab/>
       </w:r>
       <w:proofErr w:type="gramStart"/>
       <w:r>
-        <w:t>{</w:t>
-      </w:r>
-      <w:r>
-        <w:t xml:space="preserve">{ </w:t>
-      </w:r>
-      <w:r>
-        <w:t>users</w:t>
+        <w:t xml:space="preserve">{{ </w:t>
+      </w:r>
+      <w:proofErr w:type="spellStart"/>
+      <w:r>
+        <w:t>other</w:t>
       </w:r>
       <w:proofErr w:type="gramEnd"/>
       <w:r>
+        <w:t>_parties</w:t>
+      </w:r>
+      <w:proofErr w:type="spellEnd"/>
+      <w:r>
         <w:t>[0].</w:t>
       </w:r>
       <w:proofErr w:type="spellStart"/>
       <w:r>
-        <w:t>other_parties_contact</w:t>
-      </w:r>
-      <w:proofErr w:type="spellEnd"/>
-      <w:r>
-        <w:t xml:space="preserve"> }</w:t>
-      </w:r>
-      <w:r>
-        <w:t>}</w:t>
+        <w:t>address.line_one</w:t>
+      </w:r>
+      <w:proofErr w:type="spellEnd"/>
+      <w:r>
+        <w:t>() }}</w:t>
       </w:r>
     </w:p>
     <w:p>
@@ -94,79 +166,30 @@
       </w:r>
       <w:proofErr w:type="gramStart"/>
       <w:r>
-        <w:t>{</w:t>
-      </w:r>
-      <w:r>
-        <w:t>{</w:t>
-      </w:r>
-      <w:r>
-        <w:t xml:space="preserve"> </w:t>
-      </w:r>
-      <w:r>
-        <w:t>users</w:t>
+        <w:t xml:space="preserve">{{ </w:t>
+      </w:r>
+      <w:proofErr w:type="spellStart"/>
+      <w:r>
+        <w:t>other</w:t>
       </w:r>
       <w:proofErr w:type="gramEnd"/>
       <w:r>
+        <w:t>_parties</w:t>
+      </w:r>
+      <w:proofErr w:type="spellEnd"/>
+      <w:r>
         <w:t>[0].</w:t>
       </w:r>
       <w:proofErr w:type="spellStart"/>
       <w:r>
-        <w:t>address</w:t>
-      </w:r>
-      <w:r>
-        <w:t>_</w:t>
-      </w:r>
-      <w:r>
-        <w:t>line_one</w:t>
-      </w:r>
-      <w:proofErr w:type="spellEnd"/>
-      <w:r>
-        <w:t xml:space="preserve"> </w:t>
-      </w:r>
-      <w:r>
-        <w:t>}</w:t>
-      </w:r>
-      <w:r>
-        <w:t>}</w:t>
-      </w:r>
-    </w:p>
-    <w:p>
-      <w:r>
-        <w:tab/>
-      </w:r>
-      <w:proofErr w:type="gramStart"/>
-      <w:r>
-        <w:t>{</w:t>
-      </w:r>
-      <w:r>
-        <w:t xml:space="preserve">{ </w:t>
-      </w:r>
-      <w:r>
-        <w:t>users</w:t>
-      </w:r>
-      <w:proofErr w:type="gramEnd"/>
-      <w:r>
-        <w:t>[0].</w:t>
-      </w:r>
-      <w:proofErr w:type="spellStart"/>
-      <w:r>
-        <w:t>other_parties</w:t>
-      </w:r>
-      <w:r>
-        <w:t>_address</w:t>
-      </w:r>
-      <w:r>
-        <w:t>_</w:t>
-      </w:r>
-      <w:r>
-        <w:t>line_two</w:t>
-      </w:r>
-      <w:proofErr w:type="spellEnd"/>
-      <w:r>
-        <w:t xml:space="preserve"> }</w:t>
-      </w:r>
-      <w:r>
-        <w:t>}</w:t>
+        <w:t>address.line_</w:t>
+      </w:r>
+      <w:r>
+        <w:t>two</w:t>
+      </w:r>
+      <w:proofErr w:type="spellEnd"/>
+      <w:r>
+        <w:t>() }}</w:t>
       </w:r>
     </w:p>
     <w:p/>
@@ -365,12 +388,114 @@
     <w:p/>
     <w:p>
       <w:r>
+        <w:t xml:space="preserve">{%p if </w:t>
+      </w:r>
+      <w:proofErr w:type="spellStart"/>
+      <w:r>
+        <w:t>other_</w:t>
+      </w:r>
+      <w:proofErr w:type="gramStart"/>
+      <w:r>
+        <w:t>parties</w:t>
+      </w:r>
+      <w:proofErr w:type="spellEnd"/>
+      <w:r>
+        <w:t>[</w:t>
+      </w:r>
+      <w:proofErr w:type="gramEnd"/>
+      <w:r>
+        <w:t>0].</w:t>
+      </w:r>
+      <w:proofErr w:type="spellStart"/>
+      <w:r>
+        <w:t>person_type</w:t>
+      </w:r>
+      <w:proofErr w:type="spellEnd"/>
+      <w:r>
+        <w:t xml:space="preserve"> == “business” %}</w:t>
+      </w:r>
+    </w:p>
+    <w:p>
+      <w:r>
         <w:t xml:space="preserve">Dear </w:t>
       </w:r>
       <w:proofErr w:type="gramStart"/>
       <w:r>
         <w:t xml:space="preserve">{{ </w:t>
       </w:r>
+      <w:proofErr w:type="spellStart"/>
+      <w:r>
+        <w:t>other</w:t>
+      </w:r>
+      <w:proofErr w:type="gramEnd"/>
+      <w:r>
+        <w:t>_parties</w:t>
+      </w:r>
+      <w:proofErr w:type="spellEnd"/>
+      <w:r>
+        <w:t>[0].</w:t>
+      </w:r>
+      <w:proofErr w:type="spellStart"/>
+      <w:r>
+        <w:t>contact_person_name</w:t>
+      </w:r>
+      <w:proofErr w:type="spellEnd"/>
+      <w:r>
+        <w:t xml:space="preserve"> }}</w:t>
+      </w:r>
+      <w:r>
+        <w:t>,</w:t>
+      </w:r>
+    </w:p>
+    <w:p>
+      <w:r>
+        <w:t>{%p else %}</w:t>
+      </w:r>
+    </w:p>
+    <w:p>
+      <w:r>
+        <w:t xml:space="preserve">Dear </w:t>
+      </w:r>
+      <w:proofErr w:type="gramStart"/>
+      <w:r>
+        <w:t xml:space="preserve">{{ </w:t>
+      </w:r>
+      <w:proofErr w:type="spellStart"/>
+      <w:r>
+        <w:t>other</w:t>
+      </w:r>
+      <w:proofErr w:type="gramEnd"/>
+      <w:r>
+        <w:t>_parties</w:t>
+      </w:r>
+      <w:proofErr w:type="spellEnd"/>
+      <w:r>
+        <w:t>[0]</w:t>
+      </w:r>
+      <w:r>
+        <w:t xml:space="preserve"> }},</w:t>
+      </w:r>
+    </w:p>
+    <w:p>
+      <w:r>
+        <w:t>{%p endif %}</w:t>
+      </w:r>
+    </w:p>
+    <w:p/>
+    <w:p>
+      <w:pPr>
+        <w:spacing w:before="240"/>
+      </w:pPr>
+      <w:r>
+        <w:t xml:space="preserve">I </w:t>
+      </w:r>
+      <w:r>
+        <w:t xml:space="preserve">am a </w:t>
+      </w:r>
+      <w:proofErr w:type="gramStart"/>
+      <w:r>
+        <w:t xml:space="preserve">{{ </w:t>
+      </w:r>
       <w:r>
         <w:t>users</w:t>
       </w:r>
@@ -378,37 +503,99 @@
       <w:r>
         <w:t>[0].</w:t>
       </w:r>
+      <w:proofErr w:type="spellStart"/>
+      <w:r>
+        <w:t>job_title</w:t>
+      </w:r>
+      <w:proofErr w:type="spellEnd"/>
+      <w:r>
+        <w:t xml:space="preserve"> }}</w:t>
+      </w:r>
       <w:r>
         <w:t xml:space="preserve"> </w:t>
       </w:r>
-      <w:proofErr w:type="spellStart"/>
-      <w:r>
-        <w:t>other_parties_</w:t>
+      <w:r>
+        <w:t xml:space="preserve">with {{ </w:t>
+      </w:r>
+      <w:proofErr w:type="spellStart"/>
+      <w:r>
+        <w:t>other_parties</w:t>
+      </w:r>
+      <w:proofErr w:type="spellEnd"/>
+      <w:r>
+        <w:t xml:space="preserve"> </w:t>
+      </w:r>
+      <w:r>
+        <w:t>}}. I</w:t>
+      </w:r>
+      <w:r>
+        <w:t xml:space="preserve"> have been in this position since</w:t>
+      </w:r>
+      <w:r>
+        <w:t xml:space="preserve"> </w:t>
       </w:r>
       <w:proofErr w:type="gramStart"/>
       <w:r>
-        <w:t>contact</w:t>
-      </w:r>
-      <w:proofErr w:type="spellEnd"/>
-      <w:r>
-        <w:t xml:space="preserve"> }</w:t>
+        <w:t xml:space="preserve">{{ </w:t>
+      </w:r>
+      <w:r>
+        <w:t>users</w:t>
       </w:r>
       <w:proofErr w:type="gramEnd"/>
       <w:r>
-        <w:t>}</w:t>
-      </w:r>
-      <w:r>
-        <w:t>,</w:t>
-      </w:r>
-    </w:p>
-    <w:p/>
-    <w:p>
-      <w:r>
-        <w:t xml:space="preserve">I </w:t>
-      </w:r>
-      <w:r>
-        <w:t xml:space="preserve">am a </w:t>
-      </w:r>
+        <w:t>[0].</w:t>
+      </w:r>
+      <w:proofErr w:type="spellStart"/>
+      <w:r>
+        <w:t>employ</w:t>
+      </w:r>
+      <w:r>
+        <w:t>ment_</w:t>
+      </w:r>
+      <w:r>
+        <w:t>start</w:t>
+      </w:r>
+      <w:r>
+        <w:t>_</w:t>
+      </w:r>
+      <w:r>
+        <w:t>date</w:t>
+      </w:r>
+      <w:proofErr w:type="spellEnd"/>
+      <w:r>
+        <w:t xml:space="preserve"> }}.</w:t>
+      </w:r>
+    </w:p>
+    <w:p>
+      <w:pPr>
+        <w:spacing w:before="240"/>
+      </w:pPr>
+      <w:r>
+        <w:t xml:space="preserve">I am writing to request that </w:t>
+      </w:r>
+      <w:r>
+        <w:t>the company</w:t>
+      </w:r>
+      <w:r>
+        <w:t xml:space="preserve"> provide</w:t>
+      </w:r>
+      <w:r>
+        <w:t xml:space="preserve"> the following </w:t>
+      </w:r>
+      <w:r>
+        <w:t xml:space="preserve">as a reasonable accommodation under the </w:t>
+      </w:r>
+      <w:r>
+        <w:t>Americans with Disabilities Act</w:t>
+      </w:r>
+      <w:r>
+        <w:t>:</w:t>
+      </w:r>
+    </w:p>
+    <w:p>
+      <w:pPr>
+        <w:spacing w:before="240"/>
+      </w:pPr>
       <w:proofErr w:type="gramStart"/>
       <w:r>
         <w:t xml:space="preserve">{{ </w:t>
@@ -422,181 +609,103 @@
       </w:r>
       <w:proofErr w:type="spellStart"/>
       <w:r>
-        <w:t>job_title</w:t>
+        <w:t>accommodation_request</w:t>
+      </w:r>
+      <w:proofErr w:type="spellEnd"/>
+      <w:r>
+        <w:t xml:space="preserve"> | </w:t>
+      </w:r>
+      <w:proofErr w:type="spellStart"/>
+      <w:r>
+        <w:t>fix_punctuation</w:t>
       </w:r>
       <w:proofErr w:type="spellEnd"/>
       <w:r>
         <w:t xml:space="preserve"> }}</w:t>
       </w:r>
+    </w:p>
+    <w:p>
+      <w:pPr>
+        <w:spacing w:before="240"/>
+      </w:pPr>
+      <w:r>
+        <w:t xml:space="preserve">This accommodation would enable me to perform my job effectively because I have the condition(s) listed below: </w:t>
+      </w:r>
+    </w:p>
+    <w:p>
+      <w:pPr>
+        <w:spacing w:before="240"/>
+      </w:pPr>
+      <w:proofErr w:type="gramStart"/>
+      <w:r>
+        <w:t xml:space="preserve">{{ </w:t>
+      </w:r>
+      <w:r>
+        <w:t>users</w:t>
+      </w:r>
+      <w:proofErr w:type="gramEnd"/>
+      <w:r>
+        <w:t>[0].</w:t>
+      </w:r>
+      <w:proofErr w:type="spellStart"/>
+      <w:r>
+        <w:t>disability_description</w:t>
+      </w:r>
+      <w:proofErr w:type="spellEnd"/>
+      <w:r>
+        <w:t xml:space="preserve"> | </w:t>
+      </w:r>
+      <w:proofErr w:type="spellStart"/>
+      <w:r>
+        <w:t>fix_punctuation</w:t>
+      </w:r>
+      <w:proofErr w:type="spellEnd"/>
+      <w:r>
+        <w:t xml:space="preserve"> }}</w:t>
+      </w:r>
+    </w:p>
+    <w:p>
+      <w:pPr>
+        <w:spacing w:before="240"/>
+      </w:pPr>
+      <w:r>
+        <w:t xml:space="preserve">If you are unable to provide me with </w:t>
+      </w:r>
+      <w:proofErr w:type="gramStart"/>
+      <w:r>
+        <w:t xml:space="preserve">{{ </w:t>
+      </w:r>
+      <w:r>
+        <w:t>users</w:t>
+      </w:r>
+      <w:proofErr w:type="gramEnd"/>
+      <w:r>
+        <w:t>[0].</w:t>
+      </w:r>
+      <w:proofErr w:type="spellStart"/>
+      <w:r>
+        <w:t>accommodation_request</w:t>
+      </w:r>
+      <w:proofErr w:type="spellEnd"/>
       <w:r>
         <w:t xml:space="preserve"> </w:t>
       </w:r>
       <w:r>
-        <w:t xml:space="preserve">with {{ </w:t>
-      </w:r>
-      <w:r>
-        <w:t>users[0].</w:t>
-      </w:r>
-      <w:proofErr w:type="spellStart"/>
-      <w:r>
-        <w:t>other_parties</w:t>
-      </w:r>
-      <w:proofErr w:type="spellEnd"/>
-      <w:r>
-        <w:t xml:space="preserve"> </w:t>
-      </w:r>
-      <w:r>
-        <w:t>}}. I</w:t>
-      </w:r>
-      <w:r>
-        <w:t xml:space="preserve"> have been in this position since</w:t>
-      </w:r>
-      <w:r>
-        <w:t xml:space="preserve"> </w:t>
-      </w:r>
-      <w:proofErr w:type="gramStart"/>
-      <w:r>
-        <w:t xml:space="preserve">{{ </w:t>
-      </w:r>
-      <w:r>
-        <w:t>users</w:t>
-      </w:r>
-      <w:proofErr w:type="gramEnd"/>
-      <w:r>
-        <w:t>[0].</w:t>
-      </w:r>
-      <w:proofErr w:type="spellStart"/>
-      <w:r>
-        <w:t>employ</w:t>
-      </w:r>
-      <w:r>
-        <w:t>ment_</w:t>
-      </w:r>
-      <w:r>
-        <w:t>start</w:t>
-      </w:r>
-      <w:r>
-        <w:t>_</w:t>
-      </w:r>
-      <w:r>
-        <w:t>date</w:t>
-      </w:r>
-      <w:proofErr w:type="spellEnd"/>
-      <w:r>
-        <w:t xml:space="preserve"> }}.</w:t>
-      </w:r>
-    </w:p>
-    <w:p/>
-    <w:p>
-      <w:r>
-        <w:t xml:space="preserve">I am writing to request that </w:t>
-      </w:r>
-      <w:r>
-        <w:t>the company</w:t>
-      </w:r>
-      <w:r>
-        <w:t xml:space="preserve"> provide</w:t>
-      </w:r>
-      <w:r>
-        <w:t xml:space="preserve"> the following </w:t>
-      </w:r>
-      <w:r>
-        <w:t>as a reasonable accommodation under the ADA</w:t>
-      </w:r>
-      <w:r>
-        <w:t>:</w:t>
-      </w:r>
-    </w:p>
-    <w:p>
-      <w:pPr>
-        <w:pStyle w:val="ListParagraph"/>
-        <w:numPr>
-          <w:ilvl w:val="0"/>
-          <w:numId w:val="2"/>
-        </w:numPr>
-      </w:pPr>
-      <w:proofErr w:type="gramStart"/>
-      <w:r>
-        <w:t xml:space="preserve">{{ </w:t>
-      </w:r>
-      <w:r>
-        <w:t>users</w:t>
-      </w:r>
-      <w:proofErr w:type="gramEnd"/>
-      <w:r>
-        <w:t>[0].</w:t>
-      </w:r>
-      <w:proofErr w:type="spellStart"/>
-      <w:r>
-        <w:t>accommodation_request</w:t>
-      </w:r>
-      <w:proofErr w:type="spellEnd"/>
-      <w:r>
-        <w:t xml:space="preserve"> }}</w:t>
-      </w:r>
-      <w:r>
-        <w:t xml:space="preserve">. </w:t>
-      </w:r>
-    </w:p>
-    <w:p>
-      <w:r>
-        <w:t xml:space="preserve">This accommodation would enable me to perform my job effectively because I have the condition(s) listed below: </w:t>
-      </w:r>
-    </w:p>
-    <w:p>
-      <w:pPr>
-        <w:pStyle w:val="ListParagraph"/>
-        <w:numPr>
-          <w:ilvl w:val="0"/>
-          <w:numId w:val="2"/>
-        </w:numPr>
-      </w:pPr>
-      <w:proofErr w:type="gramStart"/>
-      <w:r>
-        <w:t xml:space="preserve">{{ </w:t>
-      </w:r>
-      <w:r>
-        <w:t>users</w:t>
-      </w:r>
-      <w:proofErr w:type="gramEnd"/>
-      <w:r>
-        <w:t>[0].</w:t>
-      </w:r>
-      <w:proofErr w:type="spellStart"/>
-      <w:r>
-        <w:t>disability_description</w:t>
-      </w:r>
-      <w:proofErr w:type="spellEnd"/>
-      <w:r>
-        <w:t xml:space="preserve"> }}</w:t>
-      </w:r>
-    </w:p>
-    <w:p/>
-    <w:p>
-      <w:r>
-        <w:t xml:space="preserve">If you are unable to provide me with </w:t>
-      </w:r>
-      <w:proofErr w:type="gramStart"/>
-      <w:r>
-        <w:t xml:space="preserve">{{ </w:t>
-      </w:r>
-      <w:r>
-        <w:t>users</w:t>
-      </w:r>
-      <w:proofErr w:type="gramEnd"/>
-      <w:r>
-        <w:t>[0].</w:t>
-      </w:r>
-      <w:proofErr w:type="spellStart"/>
-      <w:r>
-        <w:t>accommodation_request</w:t>
-      </w:r>
-      <w:proofErr w:type="spellEnd"/>
-      <w:r>
-        <w:t xml:space="preserve"> }}</w:t>
-      </w:r>
-      <w:r>
-        <w:t xml:space="preserve">, I ask that we engage in </w:t>
+        <w:t xml:space="preserve"> | </w:t>
+      </w:r>
+      <w:proofErr w:type="spellStart"/>
+      <w:r>
+        <w:t>fix_punctuation</w:t>
+      </w:r>
+      <w:proofErr w:type="spellEnd"/>
+      <w:r>
+        <w:t xml:space="preserve">(mark=”,”) </w:t>
+      </w:r>
+      <w:r>
+        <w:t>}}</w:t>
+      </w:r>
+      <w:r>
+        <w:t xml:space="preserve"> I ask that we engage in </w:t>
       </w:r>
       <w:r>
         <w:t>an</w:t>
@@ -605,8 +714,10 @@
         <w:t xml:space="preserve"> interactive process to determine whether there is an alternative effective accommodation.</w:t>
       </w:r>
     </w:p>
-    <w:p/>
-    <w:p>
+    <w:p>
+      <w:pPr>
+        <w:spacing w:before="240"/>
+      </w:pPr>
       <w:r>
         <w:t>Please contact me if you have any questions about my request</w:t>
       </w:r>
@@ -643,6 +754,7 @@
           <w:szCs w:val="20"/>
         </w:rPr>
       </w:pPr>
+      <w:proofErr w:type="gramStart"/>
       <w:r>
         <w:rPr>
           <w:color w:val="000000"/>
@@ -650,9 +762,9 @@
           <w:sz w:val="20"/>
           <w:szCs w:val="20"/>
         </w:rPr>
-        <w:t xml:space="preserve">{%p if </w:t>
-      </w:r>
-      <w:proofErr w:type="gramStart"/>
+        <w:t>{{ users</w:t>
+      </w:r>
+      <w:proofErr w:type="gramEnd"/>
       <w:r>
         <w:rPr>
           <w:color w:val="000000"/>
@@ -660,9 +772,9 @@
           <w:sz w:val="20"/>
           <w:szCs w:val="20"/>
         </w:rPr>
-        <w:t>users[</w:t>
-      </w:r>
-      <w:proofErr w:type="gramEnd"/>
+        <w:t>[0].</w:t>
+      </w:r>
+      <w:proofErr w:type="spellStart"/>
       <w:r>
         <w:rPr>
           <w:color w:val="000000"/>
@@ -670,9 +782,9 @@
           <w:sz w:val="20"/>
           <w:szCs w:val="20"/>
         </w:rPr>
-        <w:t>0].</w:t>
-      </w:r>
-      <w:proofErr w:type="spellStart"/>
+        <w:t>signature_if_final</w:t>
+      </w:r>
+      <w:proofErr w:type="spellEnd"/>
       <w:r>
         <w:rPr>
           <w:color w:val="000000"/>
@@ -680,9 +792,9 @@
           <w:sz w:val="20"/>
           <w:szCs w:val="20"/>
         </w:rPr>
-        <w:t>drawn_signature</w:t>
-      </w:r>
-      <w:proofErr w:type="spellEnd"/>
+        <w:t>(</w:t>
+      </w:r>
+      <w:proofErr w:type="spellStart"/>
       <w:r>
         <w:rPr>
           <w:color w:val="000000"/>
@@ -690,7 +802,26 @@
           <w:sz w:val="20"/>
           <w:szCs w:val="20"/>
         </w:rPr>
-        <w:t xml:space="preserve"> %}</w:t>
+        <w:t>i</w:t>
+      </w:r>
+      <w:proofErr w:type="spellEnd"/>
+      <w:r>
+        <w:rPr>
+          <w:color w:val="000000"/>
+          <w:kern w:val="0"/>
+          <w:sz w:val="20"/>
+          <w:szCs w:val="20"/>
+        </w:rPr>
+        <w:t>) }}</w:t>
+      </w:r>
+      <w:r>
+        <w:rPr>
+          <w:color w:val="000000"/>
+          <w:kern w:val="0"/>
+          <w:sz w:val="20"/>
+          <w:szCs w:val="20"/>
+        </w:rPr>
+        <w:t> </w:t>
       </w:r>
     </w:p>
     <w:p>
@@ -705,46 +836,6 @@
           <w:szCs w:val="20"/>
         </w:rPr>
       </w:pPr>
-      <w:proofErr w:type="gramStart"/>
-      <w:r>
-        <w:rPr>
-          <w:color w:val="000000"/>
-          <w:kern w:val="0"/>
-          <w:sz w:val="20"/>
-          <w:szCs w:val="20"/>
-        </w:rPr>
-        <w:t>{{ users</w:t>
-      </w:r>
-      <w:proofErr w:type="gramEnd"/>
-      <w:r>
-        <w:rPr>
-          <w:color w:val="000000"/>
-          <w:kern w:val="0"/>
-          <w:sz w:val="20"/>
-          <w:szCs w:val="20"/>
-        </w:rPr>
-        <w:t>[0].</w:t>
-      </w:r>
-      <w:proofErr w:type="spellStart"/>
-      <w:r>
-        <w:rPr>
-          <w:color w:val="000000"/>
-          <w:kern w:val="0"/>
-          <w:sz w:val="20"/>
-          <w:szCs w:val="20"/>
-        </w:rPr>
-        <w:t>drawn_signature</w:t>
-      </w:r>
-      <w:proofErr w:type="spellEnd"/>
-      <w:r>
-        <w:rPr>
-          <w:color w:val="000000"/>
-          <w:kern w:val="0"/>
-          <w:sz w:val="20"/>
-          <w:szCs w:val="20"/>
-        </w:rPr>
-        <w:t xml:space="preserve"> }} </w:t>
-      </w:r>
     </w:p>
     <w:p>
       <w:pPr>
@@ -758,28 +849,6 @@
           <w:szCs w:val="20"/>
         </w:rPr>
       </w:pPr>
-      <w:r>
-        <w:rPr>
-          <w:color w:val="000000"/>
-          <w:kern w:val="0"/>
-          <w:sz w:val="20"/>
-          <w:szCs w:val="20"/>
-        </w:rPr>
-        <w:t>{%p else %}</w:t>
-      </w:r>
-    </w:p>
-    <w:p>
-      <w:pPr>
-        <w:autoSpaceDE w:val="0"/>
-        <w:autoSpaceDN w:val="0"/>
-        <w:adjustRightInd w:val="0"/>
-        <w:rPr>
-          <w:color w:val="000000"/>
-          <w:kern w:val="0"/>
-          <w:sz w:val="20"/>
-          <w:szCs w:val="20"/>
-        </w:rPr>
-      </w:pPr>
       <w:proofErr w:type="gramStart"/>
       <w:r>
         <w:rPr>
@@ -808,7 +877,7 @@
           <w:sz w:val="20"/>
           <w:szCs w:val="20"/>
         </w:rPr>
-        <w:t>uploaded_signature</w:t>
+        <w:t>name_full</w:t>
       </w:r>
       <w:proofErr w:type="spellEnd"/>
       <w:r>
@@ -818,87 +887,10 @@
           <w:sz w:val="20"/>
           <w:szCs w:val="20"/>
         </w:rPr>
-        <w:t xml:space="preserve"> }} </w:t>
-      </w:r>
-    </w:p>
-    <w:p>
-      <w:pPr>
-        <w:autoSpaceDE w:val="0"/>
-        <w:autoSpaceDN w:val="0"/>
-        <w:adjustRightInd w:val="0"/>
-        <w:rPr>
-          <w:color w:val="000000"/>
-          <w:kern w:val="0"/>
-          <w:sz w:val="20"/>
-          <w:szCs w:val="20"/>
-        </w:rPr>
-      </w:pPr>
-      <w:r>
-        <w:rPr>
-          <w:color w:val="000000"/>
-          <w:kern w:val="0"/>
-          <w:sz w:val="20"/>
-          <w:szCs w:val="20"/>
-        </w:rPr>
-        <w:t>{%p endif %}</w:t>
-      </w:r>
-      <w:r>
-        <w:rPr>
-          <w:color w:val="000000"/>
-          <w:kern w:val="0"/>
-          <w:sz w:val="20"/>
-          <w:szCs w:val="20"/>
-        </w:rPr>
-        <w:t> </w:t>
-      </w:r>
-    </w:p>
-    <w:p>
-      <w:pPr>
-        <w:autoSpaceDE w:val="0"/>
-        <w:autoSpaceDN w:val="0"/>
-        <w:adjustRightInd w:val="0"/>
-        <w:rPr>
-          <w:color w:val="000000"/>
-          <w:kern w:val="0"/>
-          <w:sz w:val="20"/>
-          <w:szCs w:val="20"/>
-        </w:rPr>
-      </w:pPr>
-      <w:r>
-        <w:rPr>
-          <w:color w:val="000000"/>
-          <w:kern w:val="0"/>
-          <w:sz w:val="20"/>
-          <w:szCs w:val="20"/>
-        </w:rPr>
-        <w:t> </w:t>
-      </w:r>
-    </w:p>
-    <w:p>
-      <w:pPr>
-        <w:autoSpaceDE w:val="0"/>
-        <w:autoSpaceDN w:val="0"/>
-        <w:adjustRightInd w:val="0"/>
-        <w:rPr>
-          <w:color w:val="000000"/>
-          <w:kern w:val="0"/>
-          <w:sz w:val="20"/>
-          <w:szCs w:val="20"/>
-        </w:rPr>
-      </w:pPr>
-    </w:p>
-    <w:p>
-      <w:pPr>
-        <w:autoSpaceDE w:val="0"/>
-        <w:autoSpaceDN w:val="0"/>
-        <w:adjustRightInd w:val="0"/>
-        <w:rPr>
-          <w:color w:val="000000"/>
-          <w:kern w:val="0"/>
-          <w:sz w:val="20"/>
-          <w:szCs w:val="20"/>
-        </w:rPr>
-      </w:pPr>
+        <w:t>() }}</w:t>
+      </w:r>
+    </w:p>
+    <w:p>
       <w:proofErr w:type="gramStart"/>
       <w:r>
         <w:rPr>
@@ -927,54 +919,6 @@
           <w:sz w:val="20"/>
           <w:szCs w:val="20"/>
         </w:rPr>
-        <w:t>name_full</w:t>
-      </w:r>
-      <w:proofErr w:type="spellEnd"/>
-      <w:r>
-        <w:rPr>
-          <w:color w:val="000000"/>
-          <w:kern w:val="0"/>
-          <w:sz w:val="20"/>
-          <w:szCs w:val="20"/>
-        </w:rPr>
-        <w:t>() }}</w:t>
-      </w:r>
-    </w:p>
-    <w:p>
-      <w:pPr>
-        <w:rPr>
-          <w:sz w:val="20"/>
-          <w:szCs w:val="20"/>
-        </w:rPr>
-      </w:pPr>
-      <w:proofErr w:type="gramStart"/>
-      <w:r>
-        <w:rPr>
-          <w:color w:val="000000"/>
-          <w:kern w:val="0"/>
-          <w:sz w:val="20"/>
-          <w:szCs w:val="20"/>
-        </w:rPr>
-        <w:t>{{ users</w:t>
-      </w:r>
-      <w:proofErr w:type="gramEnd"/>
-      <w:r>
-        <w:rPr>
-          <w:color w:val="000000"/>
-          <w:kern w:val="0"/>
-          <w:sz w:val="20"/>
-          <w:szCs w:val="20"/>
-        </w:rPr>
-        <w:t>[0].</w:t>
-      </w:r>
-      <w:proofErr w:type="spellStart"/>
-      <w:r>
-        <w:rPr>
-          <w:color w:val="000000"/>
-          <w:kern w:val="0"/>
-          <w:sz w:val="20"/>
-          <w:szCs w:val="20"/>
-        </w:rPr>
         <w:t>signature_date</w:t>
       </w:r>
       <w:proofErr w:type="spellEnd"/>
@@ -987,12 +931,6 @@
         </w:rPr>
         <w:t xml:space="preserve"> }}</w:t>
       </w:r>
-    </w:p>
-    <w:p/>
-    <w:p>
-      <w:pPr>
-        <w:jc w:val="right"/>
-      </w:pPr>
     </w:p>
     <w:sectPr>
       <w:pgSz w:w="12240" w:h="15840"/>
@@ -1005,7 +943,7 @@
 </file>
 
 <file path=word/numbering.xml><?xml version="1.0" encoding="utf-8"?>
-<w:numbering xmlns:wpc="http://schemas.microsoft.com/office/word/2010/wordprocessingCanvas" xmlns:cx="http://schemas.microsoft.com/office/drawing/2014/chartex" xmlns:cx1="http://schemas.microsoft.com/office/drawing/2015/9/8/chartex" xmlns:cx2="http://schemas.microsoft.com/office/drawing/2015/10/21/chartex" xmlns:cx3="http://schemas.microsoft.com/office/drawing/2016/5/9/chartex" xmlns:cx4="http://schemas.microsoft.com/office/drawing/2016/5/10/chartex" xmlns:cx5="http://schemas.microsoft.com/office/drawing/2016/5/11/chartex" xmlns:cx6="http://schemas.microsoft.com/office/drawing/2016/5/12/chartex" xmlns:cx7="http://schemas.microsoft.com/office/drawing/2016/5/13/chartex" xmlns:cx8="http://schemas.microsoft.com/office/drawing/2016/5/14/chartex" xmlns:mc="http://schemas.openxmlformats.org/markup-compatibility/2006" xmlns:aink="http://schemas.microsoft.com/office/drawing/2016/ink" xmlns:am3d="http://schemas.microsoft.com/office/drawing/2017/model3d" xmlns:o="urn:schemas-microsoft-com:office:office" xmlns:oel="http://schemas.microsoft.com/office/2019/extlst" xmlns:r="http://schemas.openxmlformats.org/officeDocument/2006/relationships" xmlns:m="http://schemas.openxmlformats.org/officeDocument/2006/math" xmlns:v="urn:schemas-microsoft-com:vml" xmlns:wp14="http://schemas.microsoft.com/office/word/2010/wordprocessingDrawing" xmlns:wp="http://schemas.openxmlformats.org/drawingml/2006/wordprocessingDrawing" xmlns:w10="urn:schemas-microsoft-com:office:word" xmlns:w="http://schemas.openxmlformats.org/wordprocessingml/2006/main" xmlns:w14="http://schemas.microsoft.com/office/word/2010/wordml" xmlns:w15="http://schemas.microsoft.com/office/word/2012/wordml" xmlns:w16cex="http://schemas.microsoft.com/office/word/2018/wordml/cex" xmlns:w16cid="http://schemas.microsoft.com/office/word/2016/wordml/cid" xmlns:w16="http://schemas.microsoft.com/office/word/2018/wordml" xmlns:w16du="http://schemas.microsoft.com/office/word/2023/wordml/word16du" xmlns:w16sdtdh="http://schemas.microsoft.com/office/word/2020/wordml/sdtdatahash" xmlns:w16sdtfl="http://schemas.microsoft.com/office/word/2024/wordml/sdtformatlock" xmlns:w16se="http://schemas.microsoft.com/office/word/2015/wordml/symex" xmlns:wpg="http://schemas.microsoft.com/office/word/2010/wordprocessingGroup" xmlns:wpi="http://schemas.microsoft.com/office/word/2010/wordprocessingInk" xmlns:wne="http://schemas.microsoft.com/office/word/2006/wordml" xmlns:wps="http://schemas.microsoft.com/office/word/2010/wordprocessingShape" mc:Ignorable="w14 w15 w16se w16cid w16 w16cex w16sdtdh w16sdtfl w16du wp14">
+<w:numbering xmlns:wpc="http://schemas.microsoft.com/office/word/2010/wordprocessingCanvas" xmlns:cx="http://schemas.microsoft.com/office/drawing/2014/chartex" xmlns:cx1="http://schemas.microsoft.com/office/drawing/2015/9/8/chartex" xmlns:cx2="http://schemas.microsoft.com/office/drawing/2015/10/21/chartex" xmlns:cx3="http://schemas.microsoft.com/office/drawing/2016/5/9/chartex" xmlns:cx4="http://schemas.microsoft.com/office/drawing/2016/5/10/chartex" xmlns:cx5="http://schemas.microsoft.com/office/drawing/2016/5/11/chartex" xmlns:cx6="http://schemas.microsoft.com/office/drawing/2016/5/12/chartex" xmlns:cx7="http://schemas.microsoft.com/office/drawing/2016/5/13/chartex" xmlns:cx8="http://schemas.microsoft.com/office/drawing/2016/5/14/chartex" xmlns:mc="http://schemas.openxmlformats.org/markup-compatibility/2006" xmlns:aink="http://schemas.microsoft.com/office/drawing/2016/ink" xmlns:am3d="http://schemas.microsoft.com/office/drawing/2017/model3d" xmlns:o="urn:schemas-microsoft-com:office:office" xmlns:oel="http://schemas.microsoft.com/office/2019/extlst" xmlns:r="http://schemas.openxmlformats.org/officeDocument/2006/relationships" xmlns:m="http://schemas.openxmlformats.org/officeDocument/2006/math" xmlns:v="urn:schemas-microsoft-com:vml" xmlns:wp14="http://schemas.microsoft.com/office/word/2010/wordprocessingDrawing" xmlns:wp="http://schemas.openxmlformats.org/drawingml/2006/wordprocessingDrawing" xmlns:w10="urn:schemas-microsoft-com:office:word" xmlns:w="http://schemas.openxmlformats.org/wordprocessingml/2006/main" xmlns:w14="http://schemas.microsoft.com/office/word/2010/wordml" xmlns:w15="http://schemas.microsoft.com/office/word/2012/wordml" xmlns:w16cex="http://schemas.microsoft.com/office/word/2018/wordml/cex" xmlns:w16cid="http://schemas.microsoft.com/office/word/2016/wordml/cid" xmlns:w16="http://schemas.microsoft.com/office/word/2018/wordml" xmlns:w16du="http://schemas.microsoft.com/office/word/2023/wordml/word16du" xmlns:w16sdtdh="http://schemas.microsoft.com/office/word/2020/wordml/sdtdatahash" xmlns:w16se="http://schemas.microsoft.com/office/word/2015/wordml/symex" xmlns:wpg="http://schemas.microsoft.com/office/word/2010/wordprocessingGroup" xmlns:wpi="http://schemas.microsoft.com/office/word/2010/wordprocessingInk" xmlns:wne="http://schemas.microsoft.com/office/word/2006/wordml" xmlns:wps="http://schemas.microsoft.com/office/word/2010/wordprocessingShape" mc:Ignorable="w14 w15 w16se w16cid w16 w16cex w16sdtdh w16du wp14">
   <w:abstractNum w:abstractNumId="0" w15:restartNumberingAfterBreak="0">
     <w:nsid w:val="1A316CC0"/>
     <w:multiLevelType w:val="hybridMultilevel"/>
@@ -1242,7 +1180,7 @@
 </file>
 
 <file path=word/styles.xml><?xml version="1.0" encoding="utf-8"?>
-<w:styles xmlns:mc="http://schemas.openxmlformats.org/markup-compatibility/2006" xmlns:r="http://schemas.openxmlformats.org/officeDocument/2006/relationships" xmlns:w="http://schemas.openxmlformats.org/wordprocessingml/2006/main" xmlns:w14="http://schemas.microsoft.com/office/word/2010/wordml" xmlns:w15="http://schemas.microsoft.com/office/word/2012/wordml" xmlns:w16cex="http://schemas.microsoft.com/office/word/2018/wordml/cex" xmlns:w16cid="http://schemas.microsoft.com/office/word/2016/wordml/cid" xmlns:w16="http://schemas.microsoft.com/office/word/2018/wordml" xmlns:w16du="http://schemas.microsoft.com/office/word/2023/wordml/word16du" xmlns:w16sdtdh="http://schemas.microsoft.com/office/word/2020/wordml/sdtdatahash" xmlns:w16sdtfl="http://schemas.microsoft.com/office/word/2024/wordml/sdtformatlock" xmlns:w16se="http://schemas.microsoft.com/office/word/2015/wordml/symex" mc:Ignorable="w14 w15 w16se w16cid w16 w16cex w16sdtdh w16sdtfl w16du">
+<w:styles xmlns:mc="http://schemas.openxmlformats.org/markup-compatibility/2006" xmlns:r="http://schemas.openxmlformats.org/officeDocument/2006/relationships" xmlns:w="http://schemas.openxmlformats.org/wordprocessingml/2006/main" xmlns:w14="http://schemas.microsoft.com/office/word/2010/wordml" xmlns:w15="http://schemas.microsoft.com/office/word/2012/wordml" xmlns:w16cex="http://schemas.microsoft.com/office/word/2018/wordml/cex" xmlns:w16cid="http://schemas.microsoft.com/office/word/2016/wordml/cid" xmlns:w16="http://schemas.microsoft.com/office/word/2018/wordml" xmlns:w16du="http://schemas.microsoft.com/office/word/2023/wordml/word16du" xmlns:w16sdtdh="http://schemas.microsoft.com/office/word/2020/wordml/sdtdatahash" xmlns:w16se="http://schemas.microsoft.com/office/word/2015/wordml/symex" mc:Ignorable="w14 w15 w16se w16cid w16 w16cex w16sdtdh w16du">
   <w:docDefaults>
     <w:rPrDefault>
       <w:rPr>

</xml_diff>